<commit_message>
New Character Sheets, small changes
</commit_message>
<xml_diff>
--- a/Factions/Chaos Space Marines/Chaos Space Marine Codex.docx
+++ b/Factions/Chaos Space Marines/Chaos Space Marine Codex.docx
@@ -1138,11 +1138,9 @@
               <w:jc w:val="center"/>
               <w:cnfStyle w:val="100000000000" w:firstRow="1" w:lastRow="0" w:firstColumn="0" w:lastColumn="0" w:oddVBand="0" w:evenVBand="0" w:oddHBand="0" w:evenHBand="0" w:firstRowFirstColumn="0" w:firstRowLastColumn="0" w:lastRowFirstColumn="0" w:lastRowLastColumn="0"/>
             </w:pPr>
-            <w:proofErr w:type="spellStart"/>
             <w:r>
               <w:t>Crit</w:t>
             </w:r>
-            <w:proofErr w:type="spellEnd"/>
           </w:p>
         </w:tc>
         <w:tc>
@@ -3037,7 +3035,6 @@
                 <w:sz w:val="22"/>
               </w:rPr>
             </w:pPr>
-            <w:proofErr w:type="spellStart"/>
             <w:r>
               <w:rPr>
                 <w:b w:val="0"/>
@@ -3045,7 +3042,6 @@
               </w:rPr>
               <w:t>Helbrute</w:t>
             </w:r>
-            <w:proofErr w:type="spellEnd"/>
           </w:p>
         </w:tc>
         <w:tc>
@@ -3592,11 +3588,9 @@
               <w:jc w:val="center"/>
               <w:cnfStyle w:val="100000000000" w:firstRow="1" w:lastRow="0" w:firstColumn="0" w:lastColumn="0" w:oddVBand="0" w:evenVBand="0" w:oddHBand="0" w:evenHBand="0" w:firstRowFirstColumn="0" w:firstRowLastColumn="0" w:lastRowFirstColumn="0" w:lastRowLastColumn="0"/>
             </w:pPr>
-            <w:proofErr w:type="spellStart"/>
             <w:r>
               <w:t>Crit</w:t>
             </w:r>
-            <w:proofErr w:type="spellEnd"/>
           </w:p>
         </w:tc>
         <w:tc>
@@ -3673,22 +3667,12 @@
                 <w:sz w:val="22"/>
               </w:rPr>
             </w:pPr>
-            <w:bookmarkStart w:id="5" w:name="_GoBack" w:colFirst="0" w:colLast="9"/>
-            <w:proofErr w:type="spellStart"/>
             <w:r>
               <w:rPr>
                 <w:b w:val="0"/>
                 <w:sz w:val="22"/>
               </w:rPr>
-              <w:t>Warsmith</w:t>
-            </w:r>
-            <w:proofErr w:type="spellEnd"/>
-            <w:r>
-              <w:rPr>
-                <w:b w:val="0"/>
-                <w:sz w:val="22"/>
-              </w:rPr>
-              <w:t xml:space="preserve"> Kroeger</w:t>
+              <w:t>Warsmith Kroeger</w:t>
             </w:r>
           </w:p>
         </w:tc>
@@ -3892,21 +3876,12 @@
                 <w:sz w:val="22"/>
               </w:rPr>
             </w:pPr>
-            <w:proofErr w:type="spellStart"/>
             <w:r>
               <w:rPr>
                 <w:b w:val="0"/>
                 <w:sz w:val="22"/>
               </w:rPr>
-              <w:t>Arthas</w:t>
-            </w:r>
-            <w:proofErr w:type="spellEnd"/>
-            <w:r>
-              <w:rPr>
-                <w:b w:val="0"/>
-                <w:sz w:val="22"/>
-              </w:rPr>
-              <w:t xml:space="preserve"> the Harbinger</w:t>
+              <w:t>Arthas the Harbinger</w:t>
             </w:r>
           </w:p>
         </w:tc>
@@ -4111,31 +4086,13 @@
                 <w:sz w:val="22"/>
               </w:rPr>
             </w:pPr>
-            <w:proofErr w:type="spellStart"/>
             <w:r>
               <w:rPr>
                 <w:b w:val="0"/>
                 <w:sz w:val="22"/>
               </w:rPr>
-              <w:t>Nagul</w:t>
-            </w:r>
-            <w:proofErr w:type="spellEnd"/>
-            <w:r>
-              <w:rPr>
-                <w:b w:val="0"/>
-                <w:sz w:val="22"/>
-              </w:rPr>
-              <w:t xml:space="preserve"> </w:t>
-            </w:r>
-            <w:proofErr w:type="spellStart"/>
-            <w:r>
-              <w:rPr>
-                <w:b w:val="0"/>
-                <w:sz w:val="22"/>
-              </w:rPr>
-              <w:t>Varr</w:t>
-            </w:r>
-            <w:proofErr w:type="spellEnd"/>
+              <w:t>Nagul Varr</w:t>
+            </w:r>
           </w:p>
         </w:tc>
         <w:tc>
@@ -4338,21 +4295,12 @@
                 <w:sz w:val="22"/>
               </w:rPr>
             </w:pPr>
-            <w:proofErr w:type="spellStart"/>
             <w:r>
               <w:rPr>
                 <w:b w:val="0"/>
                 <w:sz w:val="22"/>
               </w:rPr>
-              <w:t>Sevatar</w:t>
-            </w:r>
-            <w:proofErr w:type="spellEnd"/>
-            <w:r>
-              <w:rPr>
-                <w:b w:val="0"/>
-                <w:sz w:val="22"/>
-              </w:rPr>
-              <w:t>, Prince of Crows</w:t>
+              <w:t>Sevatar, Prince of Crows</w:t>
             </w:r>
           </w:p>
         </w:tc>
@@ -4557,21 +4505,12 @@
                 <w:sz w:val="22"/>
               </w:rPr>
             </w:pPr>
-            <w:proofErr w:type="spellStart"/>
             <w:r>
               <w:rPr>
                 <w:b w:val="0"/>
                 <w:sz w:val="22"/>
               </w:rPr>
-              <w:t>Argel</w:t>
-            </w:r>
-            <w:proofErr w:type="spellEnd"/>
-            <w:r>
-              <w:rPr>
-                <w:b w:val="0"/>
-                <w:sz w:val="22"/>
-              </w:rPr>
-              <w:t xml:space="preserve"> Tal</w:t>
+              <w:t>Argel Tal</w:t>
             </w:r>
           </w:p>
         </w:tc>
@@ -4780,17 +4719,29 @@
                 <w:b w:val="0"/>
                 <w:sz w:val="22"/>
               </w:rPr>
-              <w:t xml:space="preserve">Dark </w:t>
-            </w:r>
-            <w:proofErr w:type="spellStart"/>
+              <w:t>Dark Cha</w:t>
+            </w:r>
             <w:r>
               <w:rPr>
                 <w:b w:val="0"/>
                 <w:sz w:val="22"/>
               </w:rPr>
-              <w:t>Chaiplan</w:t>
-            </w:r>
-            <w:proofErr w:type="spellEnd"/>
+              <w:t>pla</w:t>
+            </w:r>
+            <w:r>
+              <w:rPr>
+                <w:b w:val="0"/>
+                <w:sz w:val="22"/>
+              </w:rPr>
+              <w:t>i</w:t>
+            </w:r>
+            <w:r>
+              <w:rPr>
+                <w:b w:val="0"/>
+                <w:sz w:val="22"/>
+              </w:rPr>
+              <w:t>n</w:t>
+            </w:r>
           </w:p>
         </w:tc>
         <w:tc>
@@ -5203,7 +5154,6 @@
                 <w:sz w:val="22"/>
               </w:rPr>
             </w:pPr>
-            <w:proofErr w:type="spellStart"/>
             <w:r>
               <w:rPr>
                 <w:b w:val="0"/>
@@ -5211,7 +5161,6 @@
               </w:rPr>
               <w:t>Riftstalker</w:t>
             </w:r>
-            <w:proofErr w:type="spellEnd"/>
           </w:p>
         </w:tc>
         <w:tc>
@@ -5546,7 +5495,6 @@
           </w:p>
         </w:tc>
       </w:tr>
-      <w:bookmarkEnd w:id="5"/>
     </w:tbl>
     <w:p/>
     <w:p/>
@@ -5560,10 +5508,749 @@
       <w:pPr>
         <w:pStyle w:val="Heading1"/>
       </w:pPr>
-      <w:bookmarkStart w:id="6" w:name="_Toc446968735"/>
+      <w:bookmarkStart w:id="5" w:name="_Toc446968735"/>
       <w:r>
         <w:lastRenderedPageBreak/>
         <w:t>Units</w:t>
+      </w:r>
+      <w:bookmarkEnd w:id="5"/>
+    </w:p>
+    <w:tbl>
+      <w:tblPr>
+        <w:tblStyle w:val="TableGrid"/>
+        <w:tblpPr w:leftFromText="141" w:rightFromText="141" w:vertAnchor="text" w:tblpY="1"/>
+        <w:tblOverlap w:val="never"/>
+        <w:tblW w:w="9923" w:type="dxa"/>
+        <w:tblBorders>
+          <w:top w:val="none" w:sz="0" w:space="0" w:color="auto"/>
+          <w:left w:val="none" w:sz="0" w:space="0" w:color="auto"/>
+          <w:bottom w:val="none" w:sz="0" w:space="0" w:color="auto"/>
+          <w:right w:val="none" w:sz="0" w:space="0" w:color="auto"/>
+          <w:insideH w:val="none" w:sz="0" w:space="0" w:color="auto"/>
+          <w:insideV w:val="none" w:sz="0" w:space="0" w:color="auto"/>
+        </w:tblBorders>
+        <w:tblLayout w:type="fixed"/>
+        <w:tblCellMar>
+          <w:left w:w="0" w:type="dxa"/>
+          <w:right w:w="0" w:type="dxa"/>
+        </w:tblCellMar>
+        <w:tblLook w:val="0600" w:firstRow="0" w:lastRow="0" w:firstColumn="0" w:lastColumn="0" w:noHBand="1" w:noVBand="1"/>
+      </w:tblPr>
+      <w:tblGrid>
+        <w:gridCol w:w="5245"/>
+        <w:gridCol w:w="4678"/>
+      </w:tblGrid>
+      <w:tr>
+        <w:tc>
+          <w:tcPr>
+            <w:tcW w:w="5245" w:type="dxa"/>
+            <w:shd w:val="clear" w:color="auto" w:fill="auto"/>
+          </w:tcPr>
+          <w:p>
+            <w:pPr>
+              <w:pStyle w:val="Heading2"/>
+              <w:ind w:right="281"/>
+              <w:jc w:val="both"/>
+              <w:outlineLvl w:val="1"/>
+            </w:pPr>
+            <w:r>
+              <w:t>Chaos Legionaire</w:t>
+            </w:r>
+          </w:p>
+          <w:p>
+            <w:pPr>
+              <w:pStyle w:val="Heading3"/>
+              <w:outlineLvl w:val="2"/>
+            </w:pPr>
+            <w:r>
+              <w:t>Equipment</w:t>
+            </w:r>
+          </w:p>
+          <w:p>
+            <w:pPr>
+              <w:ind w:right="281"/>
+            </w:pPr>
+            <w:r>
+              <w:t>A Chaos Legionaire carries a Bolter or a Bolt Pistol and a Chainaxe.</w:t>
+            </w:r>
+          </w:p>
+          <w:p>
+            <w:pPr>
+              <w:pStyle w:val="Heading3"/>
+              <w:outlineLvl w:val="2"/>
+            </w:pPr>
+            <w:r>
+              <w:t>Wargear</w:t>
+            </w:r>
+          </w:p>
+          <w:p>
+            <w:pPr>
+              <w:ind w:right="281"/>
+            </w:pPr>
+            <w:r>
+              <w:t xml:space="preserve">Chaos Legionaires cannot use Heavy Weapons. </w:t>
+            </w:r>
+          </w:p>
+          <w:p>
+            <w:pPr>
+              <w:ind w:right="281"/>
+              <w:jc w:val="both"/>
+            </w:pPr>
+          </w:p>
+          <w:p>
+            <w:pPr>
+              <w:pStyle w:val="Heading2"/>
+              <w:ind w:right="281"/>
+              <w:outlineLvl w:val="1"/>
+            </w:pPr>
+            <w:r>
+              <w:t>Havocs</w:t>
+            </w:r>
+          </w:p>
+          <w:p>
+            <w:pPr>
+              <w:pStyle w:val="Heading3"/>
+              <w:outlineLvl w:val="2"/>
+            </w:pPr>
+            <w:r>
+              <w:t>Equipment</w:t>
+            </w:r>
+          </w:p>
+          <w:p>
+            <w:pPr>
+              <w:ind w:right="281"/>
+            </w:pPr>
+            <w:r>
+              <w:t>A Havoc carries a Hades Autocannon.</w:t>
+            </w:r>
+          </w:p>
+          <w:p>
+            <w:pPr>
+              <w:pStyle w:val="Heading3"/>
+              <w:outlineLvl w:val="2"/>
+            </w:pPr>
+            <w:r>
+              <w:t>Wargear</w:t>
+            </w:r>
+          </w:p>
+          <w:p>
+            <w:pPr>
+              <w:ind w:right="281"/>
+            </w:pPr>
+            <w:r>
+              <w:t>Havocs can only use heavy weapons.</w:t>
+            </w:r>
+          </w:p>
+          <w:p>
+            <w:pPr>
+              <w:pStyle w:val="Heading2"/>
+              <w:ind w:right="281"/>
+              <w:outlineLvl w:val="1"/>
+            </w:pPr>
+            <w:r>
+              <w:t>Chaos Chosen</w:t>
+            </w:r>
+          </w:p>
+          <w:p>
+            <w:pPr>
+              <w:pStyle w:val="Heading3"/>
+              <w:outlineLvl w:val="2"/>
+            </w:pPr>
+            <w:r>
+              <w:t>Equipment</w:t>
+            </w:r>
+          </w:p>
+          <w:p>
+            <w:pPr>
+              <w:ind w:right="281"/>
+            </w:pPr>
+            <w:r>
+              <w:t>A Chaos Chosen carries an Auto Pistol and a Chainfist.</w:t>
+            </w:r>
+          </w:p>
+          <w:p>
+            <w:pPr>
+              <w:pStyle w:val="Heading3"/>
+              <w:outlineLvl w:val="2"/>
+            </w:pPr>
+            <w:r>
+              <w:t>Wargear</w:t>
+            </w:r>
+          </w:p>
+          <w:p>
+            <w:pPr>
+              <w:ind w:right="281"/>
+            </w:pPr>
+            <w:r>
+              <w:t xml:space="preserve">Chaos Chosen cannot use heavy weapons. </w:t>
+            </w:r>
+          </w:p>
+          <w:p>
+            <w:pPr>
+              <w:pStyle w:val="Heading2"/>
+              <w:ind w:right="281"/>
+              <w:outlineLvl w:val="1"/>
+            </w:pPr>
+            <w:r>
+              <w:t>Chaos Sorcerer</w:t>
+            </w:r>
+          </w:p>
+          <w:p>
+            <w:pPr>
+              <w:pStyle w:val="Heading3"/>
+              <w:outlineLvl w:val="2"/>
+            </w:pPr>
+            <w:r>
+              <w:t>Equipment</w:t>
+            </w:r>
+          </w:p>
+          <w:p>
+            <w:pPr>
+              <w:ind w:right="281"/>
+            </w:pPr>
+            <w:r>
+              <w:t>A Chaos Sorcerer carries a Warpblade (Melee, 12D, 2A, Penetration).</w:t>
+            </w:r>
+          </w:p>
+          <w:p>
+            <w:pPr>
+              <w:pStyle w:val="Heading3"/>
+              <w:outlineLvl w:val="2"/>
+            </w:pPr>
+            <w:r>
+              <w:t>Wargear</w:t>
+            </w:r>
+          </w:p>
+          <w:p>
+            <w:pPr>
+              <w:ind w:right="281"/>
+            </w:pPr>
+            <w:r>
+              <w:t>Chaos Sorcerers cannot change their weapon.</w:t>
+            </w:r>
+          </w:p>
+          <w:p>
+            <w:pPr>
+              <w:ind w:right="281"/>
+            </w:pPr>
+          </w:p>
+          <w:p>
+            <w:pPr>
+              <w:ind w:right="281"/>
+            </w:pPr>
+            <w:r>
+              <w:t>Powers of the Warp</w:t>
+            </w:r>
+            <w:r>
+              <w:br/>
+              <w:t>Every Devotion Level above 1 increases the Sorcerer’s Psyker Level by one. On DL II, every spell roll of 1 (excluding rerolled rolls) transforms him into a Possessed. On DL III, rolls of &lt;2 transform him. Respawning turns the Possessed back into the Sorcerer.</w:t>
+            </w:r>
+          </w:p>
+          <w:p>
+            <w:pPr>
+              <w:pStyle w:val="Heading2"/>
+              <w:ind w:right="281"/>
+              <w:outlineLvl w:val="1"/>
+            </w:pPr>
+          </w:p>
+          <w:p>
+            <w:pPr>
+              <w:pStyle w:val="Heading2"/>
+              <w:ind w:right="281"/>
+              <w:outlineLvl w:val="1"/>
+            </w:pPr>
+            <w:r>
+              <w:lastRenderedPageBreak/>
+              <w:t>Helbrute</w:t>
+            </w:r>
+          </w:p>
+          <w:p>
+            <w:pPr>
+              <w:pStyle w:val="Heading3"/>
+              <w:outlineLvl w:val="2"/>
+            </w:pPr>
+            <w:r>
+              <w:t>Rules</w:t>
+            </w:r>
+          </w:p>
+          <w:p>
+            <w:pPr>
+              <w:ind w:right="281"/>
+            </w:pPr>
+            <w:r>
+              <w:t>Armored(12)</w:t>
+            </w:r>
+            <w:r>
+              <w:t>, Weapon Platform</w:t>
+            </w:r>
+            <w:r>
+              <w:t>, may not receive Blessings</w:t>
+            </w:r>
+          </w:p>
+          <w:p>
+            <w:pPr>
+              <w:pStyle w:val="Heading3"/>
+              <w:outlineLvl w:val="2"/>
+            </w:pPr>
+            <w:r>
+              <w:t>Equipment</w:t>
+            </w:r>
+          </w:p>
+          <w:p>
+            <w:pPr>
+              <w:ind w:right="281"/>
+            </w:pPr>
+            <w:r>
+              <w:t xml:space="preserve">A Helbrute carries a Battle Cannon and a Helbrute Daemonfist </w:t>
+            </w:r>
+          </w:p>
+          <w:p>
+            <w:pPr>
+              <w:pStyle w:val="Heading3"/>
+              <w:outlineLvl w:val="2"/>
+            </w:pPr>
+            <w:r>
+              <w:t>Wargear</w:t>
+            </w:r>
+          </w:p>
+          <w:p>
+            <w:pPr>
+              <w:ind w:right="281"/>
+            </w:pPr>
+            <w:r>
+              <w:t>Helbrutes can swap their Battle Cannon for a Hades Autocannon or a Doom Siren.</w:t>
+            </w:r>
+          </w:p>
+          <w:p>
+            <w:pPr>
+              <w:ind w:right="281"/>
+              <w:rPr>
+                <w:sz w:val="22"/>
+              </w:rPr>
+            </w:pPr>
+          </w:p>
+          <w:p>
+            <w:pPr>
+              <w:ind w:right="281"/>
+            </w:pPr>
+            <w:r>
+              <w:rPr>
+                <w:sz w:val="22"/>
+              </w:rPr>
+              <w:t>Helbrute Daemonfist (1H):   Melee, 14D, 2A, Lethal Weapon</w:t>
+            </w:r>
+            <w:r>
+              <w:rPr>
+                <w:sz w:val="22"/>
+              </w:rPr>
+              <w:br/>
+            </w:r>
+          </w:p>
+          <w:p>
+            <w:pPr>
+              <w:ind w:right="281"/>
+            </w:pPr>
+          </w:p>
+        </w:tc>
+        <w:tc>
+          <w:tcPr>
+            <w:tcW w:w="4678" w:type="dxa"/>
+            <w:shd w:val="clear" w:color="auto" w:fill="auto"/>
+          </w:tcPr>
+          <w:p>
+            <w:pPr>
+              <w:pStyle w:val="Heading2"/>
+              <w:tabs>
+                <w:tab w:val="left" w:pos="3611"/>
+              </w:tabs>
+              <w:jc w:val="both"/>
+              <w:outlineLvl w:val="1"/>
+            </w:pPr>
+            <w:r>
+              <w:lastRenderedPageBreak/>
+              <w:t>Raptor</w:t>
+            </w:r>
+          </w:p>
+          <w:p>
+            <w:pPr>
+              <w:pStyle w:val="Heading3"/>
+              <w:outlineLvl w:val="2"/>
+            </w:pPr>
+            <w:r>
+              <w:t>Rules</w:t>
+            </w:r>
+          </w:p>
+          <w:p>
+            <w:r>
+              <w:t>Fast</w:t>
+            </w:r>
+          </w:p>
+          <w:p>
+            <w:pPr>
+              <w:pStyle w:val="Heading3"/>
+              <w:outlineLvl w:val="2"/>
+            </w:pPr>
+            <w:r>
+              <w:t>Equipment</w:t>
+            </w:r>
+          </w:p>
+          <w:p>
+            <w:r>
+              <w:t>A Raptor carries a</w:t>
+            </w:r>
+            <w:r>
+              <w:t xml:space="preserve"> Bolt Pistol and a Chainaxe.</w:t>
+            </w:r>
+          </w:p>
+          <w:p>
+            <w:pPr>
+              <w:pStyle w:val="Heading3"/>
+              <w:outlineLvl w:val="2"/>
+            </w:pPr>
+            <w:r>
+              <w:t>Wargear</w:t>
+            </w:r>
+          </w:p>
+          <w:p>
+            <w:r>
+              <w:t xml:space="preserve">Raptors can only use a pistol and/or melee weapons. </w:t>
+            </w:r>
+          </w:p>
+          <w:p>
+            <w:pPr>
+              <w:pStyle w:val="Heading2"/>
+              <w:outlineLvl w:val="1"/>
+            </w:pPr>
+            <w:r>
+              <w:t>Chaos Terminator</w:t>
+            </w:r>
+          </w:p>
+          <w:p>
+            <w:pPr>
+              <w:pStyle w:val="Heading3"/>
+              <w:outlineLvl w:val="2"/>
+            </w:pPr>
+            <w:r>
+              <w:t>Rules</w:t>
+            </w:r>
+          </w:p>
+          <w:p>
+            <w:pPr>
+              <w:rPr>
+                <w:i/>
+              </w:rPr>
+            </w:pPr>
+            <w:r>
+              <w:rPr>
+                <w:i/>
+              </w:rPr>
+              <w:t>Armored</w:t>
+            </w:r>
+          </w:p>
+          <w:p>
+            <w:pPr>
+              <w:pStyle w:val="Heading3"/>
+              <w:outlineLvl w:val="2"/>
+            </w:pPr>
+            <w:r>
+              <w:t>Equipment</w:t>
+            </w:r>
+          </w:p>
+          <w:p>
+            <w:r>
+              <w:t>A Chaos Terminator carries an Auto Pistol and a Chainfist.</w:t>
+            </w:r>
+          </w:p>
+          <w:p>
+            <w:pPr>
+              <w:pStyle w:val="Heading3"/>
+              <w:outlineLvl w:val="2"/>
+            </w:pPr>
+            <w:r>
+              <w:t>Wargear</w:t>
+            </w:r>
+          </w:p>
+          <w:p>
+            <w:r>
+              <w:t xml:space="preserve">Chaos Terminators can only use a pistol and/or melee weapons. </w:t>
+            </w:r>
+          </w:p>
+          <w:p>
+            <w:pPr>
+              <w:pStyle w:val="Heading2"/>
+              <w:outlineLvl w:val="1"/>
+            </w:pPr>
+            <w:r>
+              <w:t>Possessed</w:t>
+            </w:r>
+          </w:p>
+          <w:p>
+            <w:pPr>
+              <w:pStyle w:val="Heading3"/>
+              <w:outlineLvl w:val="2"/>
+            </w:pPr>
+            <w:r>
+              <w:t>Rules</w:t>
+            </w:r>
+          </w:p>
+          <w:p>
+            <w:pPr>
+              <w:rPr>
+                <w:i/>
+              </w:rPr>
+            </w:pPr>
+            <w:r>
+              <w:rPr>
+                <w:i/>
+              </w:rPr>
+              <w:t>Fast</w:t>
+            </w:r>
+          </w:p>
+          <w:p>
+            <w:pPr>
+              <w:pStyle w:val="Heading3"/>
+              <w:outlineLvl w:val="2"/>
+            </w:pPr>
+            <w:r>
+              <w:t>Equipment</w:t>
+            </w:r>
+          </w:p>
+          <w:p>
+            <w:r>
+              <w:t>A Possessed has two Daemon Claws and Wings.</w:t>
+            </w:r>
+          </w:p>
+          <w:p>
+            <w:pPr>
+              <w:pStyle w:val="Heading3"/>
+              <w:outlineLvl w:val="2"/>
+            </w:pPr>
+            <w:r>
+              <w:t>Wargear</w:t>
+            </w:r>
+          </w:p>
+          <w:p>
+            <w:r>
+              <w:t>Possessed cannot change their weapons.</w:t>
+            </w:r>
+          </w:p>
+          <w:p>
+            <w:r>
+              <w:t>Possessed cannot be recruited into your squad, but only spawn during a battle.</w:t>
+            </w:r>
+          </w:p>
+          <w:p>
+            <w:pPr>
+              <w:pStyle w:val="Heading2"/>
+              <w:outlineLvl w:val="1"/>
+            </w:pPr>
+            <w:r>
+              <w:t>Chaos Lord</w:t>
+            </w:r>
+          </w:p>
+          <w:p>
+            <w:pPr>
+              <w:pStyle w:val="Heading3"/>
+              <w:outlineLvl w:val="2"/>
+            </w:pPr>
+            <w:r>
+              <w:t>Rules</w:t>
+            </w:r>
+          </w:p>
+          <w:p>
+            <w:r>
+              <w:t>Armored, Favored Son</w:t>
+            </w:r>
+          </w:p>
+          <w:p>
+            <w:pPr>
+              <w:pStyle w:val="Heading3"/>
+              <w:outlineLvl w:val="2"/>
+            </w:pPr>
+            <w:r>
+              <w:t>Equipment</w:t>
+            </w:r>
+          </w:p>
+          <w:p>
+            <w:r>
+              <w:t>A Chaos Lord carries a Havoc Pistol and a Chain Fist.</w:t>
+            </w:r>
+          </w:p>
+          <w:p>
+            <w:pPr>
+              <w:pStyle w:val="Heading3"/>
+              <w:outlineLvl w:val="2"/>
+            </w:pPr>
+            <w:r>
+              <w:t>Wargear</w:t>
+            </w:r>
+          </w:p>
+          <w:p>
+            <w:r>
+              <w:lastRenderedPageBreak/>
+              <w:t>Chaos Lords can carry a pistol and/or melee weapons.</w:t>
+            </w:r>
+          </w:p>
+          <w:p>
+            <w:pPr>
+              <w:pStyle w:val="Heading2"/>
+              <w:outlineLvl w:val="1"/>
+            </w:pPr>
+            <w:r>
+              <w:t>Chaos Dreadnought</w:t>
+            </w:r>
+          </w:p>
+          <w:p>
+            <w:pPr>
+              <w:pStyle w:val="Heading3"/>
+              <w:outlineLvl w:val="2"/>
+            </w:pPr>
+            <w:r>
+              <w:t>Rules</w:t>
+            </w:r>
+          </w:p>
+          <w:p>
+            <w:r>
+              <w:t>Armored(15)</w:t>
+            </w:r>
+            <w:r>
+              <w:t>, Weapon Platform, may not receive Blessings</w:t>
+            </w:r>
+            <w:r>
+              <w:t>, Marks or Powers</w:t>
+            </w:r>
+          </w:p>
+          <w:p>
+            <w:pPr>
+              <w:pStyle w:val="Heading3"/>
+              <w:outlineLvl w:val="2"/>
+            </w:pPr>
+            <w:r>
+              <w:t>Equipment</w:t>
+            </w:r>
+          </w:p>
+          <w:p>
+            <w:r>
+              <w:t>A Chaos Dreadnought</w:t>
+            </w:r>
+            <w:r>
+              <w:t xml:space="preserve"> carries an Autocannon </w:t>
+            </w:r>
+            <w:r>
+              <w:t>and a Dreadnought</w:t>
+            </w:r>
+            <w:r>
+              <w:t xml:space="preserve"> F</w:t>
+            </w:r>
+            <w:r>
+              <w:t>ist (Melee, 14D, 2A, Penetration).</w:t>
+            </w:r>
+          </w:p>
+          <w:p>
+            <w:pPr>
+              <w:pStyle w:val="Heading3"/>
+              <w:outlineLvl w:val="2"/>
+            </w:pPr>
+            <w:r>
+              <w:t>Wargear</w:t>
+            </w:r>
+          </w:p>
+          <w:p>
+            <w:pPr>
+              <w:tabs>
+                <w:tab w:val="left" w:pos="4170"/>
+              </w:tabs>
+              <w:jc w:val="both"/>
+            </w:pPr>
+            <w:r>
+              <w:t xml:space="preserve">Chaos </w:t>
+            </w:r>
+            <w:r>
+              <w:t>Dreadnaughts can swap their Weapons for an Autocannon, Twin-Linked Las Cannon or Whirlwind Missiles.</w:t>
+            </w:r>
+          </w:p>
+          <w:p>
+            <w:pPr>
+              <w:tabs>
+                <w:tab w:val="left" w:pos="4170"/>
+              </w:tabs>
+              <w:jc w:val="both"/>
+            </w:pPr>
+          </w:p>
+          <w:p>
+            <w:pPr>
+              <w:rPr>
+                <w:sz w:val="22"/>
+              </w:rPr>
+            </w:pPr>
+            <w:r>
+              <w:rPr>
+                <w:sz w:val="22"/>
+              </w:rPr>
+              <w:t>Dreadnaught Fist (1H):   Melee, 14D, 2A, Penetration</w:t>
+            </w:r>
+            <w:r>
+              <w:rPr>
+                <w:sz w:val="22"/>
+              </w:rPr>
+              <w:br/>
+              <w:t>Autocannon:  30cm, 10D, 4A, Rapid Fire, can’t crit</w:t>
+            </w:r>
+            <w:r>
+              <w:rPr>
+                <w:sz w:val="22"/>
+              </w:rPr>
+              <w:br/>
+              <w:t>Twin-Linked Las Cannon:  45cm, 12D, 4A, Energy</w:t>
+            </w:r>
+            <w:r>
+              <w:rPr>
+                <w:sz w:val="22"/>
+              </w:rPr>
+              <w:br/>
+              <w:t>Whirlwind Missiles:  30cm, 8D, 3A, AoE M</w:t>
+            </w:r>
+          </w:p>
+          <w:p/>
+          <w:p/>
+          <w:p/>
+          <w:p/>
+          <w:p>
+            <w:pPr>
+              <w:tabs>
+                <w:tab w:val="left" w:pos="3611"/>
+                <w:tab w:val="left" w:pos="3885"/>
+              </w:tabs>
+              <w:jc w:val="both"/>
+            </w:pPr>
+          </w:p>
+          <w:p>
+            <w:pPr>
+              <w:tabs>
+                <w:tab w:val="left" w:pos="3611"/>
+                <w:tab w:val="left" w:pos="3885"/>
+              </w:tabs>
+              <w:jc w:val="both"/>
+            </w:pPr>
+          </w:p>
+        </w:tc>
+      </w:tr>
+    </w:tbl>
+    <w:p/>
+    <w:p/>
+    <w:p>
+      <w:r>
+        <w:br w:type="page"/>
+      </w:r>
+    </w:p>
+    <w:p>
+      <w:pPr>
+        <w:pStyle w:val="Heading1"/>
+      </w:pPr>
+      <w:bookmarkStart w:id="6" w:name="_Toc446968736"/>
+      <w:r>
+        <w:lastRenderedPageBreak/>
+        <w:t>Heroes</w:t>
       </w:r>
       <w:bookmarkEnd w:id="6"/>
     </w:p>
@@ -5601,12 +6288,481 @@
           <w:p>
             <w:pPr>
               <w:pStyle w:val="Heading2"/>
-              <w:ind w:right="281"/>
+              <w:ind w:right="423"/>
               <w:jc w:val="both"/>
               <w:outlineLvl w:val="1"/>
             </w:pPr>
             <w:r>
-              <w:t>Chaos Legionaire</w:t>
+              <w:t>Warsmith Kroeger</w:t>
+            </w:r>
+          </w:p>
+          <w:p>
+            <w:pPr>
+              <w:pStyle w:val="Heading3"/>
+              <w:ind w:right="423"/>
+              <w:jc w:val="both"/>
+              <w:outlineLvl w:val="2"/>
+            </w:pPr>
+            <w:r>
+              <w:t>Equipment</w:t>
+            </w:r>
+          </w:p>
+          <w:p>
+            <w:pPr>
+              <w:ind w:right="423"/>
+              <w:jc w:val="both"/>
+            </w:pPr>
+            <w:r>
+              <w:t>Warsmith Kroeger carries two Chainaxes.</w:t>
+            </w:r>
+          </w:p>
+          <w:p>
+            <w:pPr>
+              <w:pStyle w:val="Heading3"/>
+              <w:ind w:right="423"/>
+              <w:jc w:val="both"/>
+              <w:outlineLvl w:val="2"/>
+            </w:pPr>
+            <w:r>
+              <w:t>Trait: Breaker</w:t>
+            </w:r>
+          </w:p>
+          <w:p>
+            <w:pPr>
+              <w:ind w:right="423"/>
+              <w:jc w:val="both"/>
+            </w:pPr>
+            <w:r>
+              <w:t xml:space="preserve">Warsmith Kroeger is an Iron Warrior Siegemaster, all his attacks have </w:t>
+            </w:r>
+            <w:r>
+              <w:rPr>
+                <w:i/>
+              </w:rPr>
+              <w:t>Rending</w:t>
+            </w:r>
+            <w:r>
+              <w:t>.</w:t>
+            </w:r>
+          </w:p>
+          <w:p>
+            <w:pPr>
+              <w:pStyle w:val="Heading3"/>
+              <w:ind w:right="423"/>
+              <w:jc w:val="both"/>
+              <w:outlineLvl w:val="2"/>
+            </w:pPr>
+            <w:r>
+              <w:t>Synergy</w:t>
+            </w:r>
+          </w:p>
+          <w:p>
+            <w:pPr>
+              <w:ind w:right="423"/>
+              <w:jc w:val="both"/>
+            </w:pPr>
+            <w:r>
+              <w:t xml:space="preserve">If there are at least two characters with a heavy weapon in Kroeger’s Squad, they gain </w:t>
+            </w:r>
+            <w:r>
+              <w:rPr>
+                <w:i/>
+              </w:rPr>
+              <w:t>Penetration</w:t>
+            </w:r>
+            <w:r>
+              <w:t>.</w:t>
+            </w:r>
+          </w:p>
+          <w:p>
+            <w:pPr>
+              <w:ind w:right="423"/>
+            </w:pPr>
+          </w:p>
+          <w:p>
+            <w:pPr>
+              <w:pStyle w:val="Heading2"/>
+              <w:ind w:right="423"/>
+              <w:outlineLvl w:val="1"/>
+            </w:pPr>
+            <w:r>
+              <w:t>Nagul Varr</w:t>
+            </w:r>
+          </w:p>
+          <w:p>
+            <w:pPr>
+              <w:pStyle w:val="Heading3"/>
+              <w:ind w:right="423"/>
+              <w:jc w:val="both"/>
+              <w:outlineLvl w:val="2"/>
+            </w:pPr>
+            <w:r>
+              <w:t>Equipment</w:t>
+            </w:r>
+          </w:p>
+          <w:p>
+            <w:pPr>
+              <w:ind w:right="423"/>
+              <w:jc w:val="both"/>
+            </w:pPr>
+            <w:r>
+              <w:t xml:space="preserve">Nagul Varr carries his scythe </w:t>
+            </w:r>
+            <w:r>
+              <w:rPr>
+                <w:i/>
+              </w:rPr>
+              <w:t xml:space="preserve">Harvester of Souls </w:t>
+            </w:r>
+            <w:r>
+              <w:t xml:space="preserve">(counts as Power Hammer) which is </w:t>
+            </w:r>
+            <w:r>
+              <w:rPr>
+                <w:i/>
+              </w:rPr>
+              <w:t>Poisoned</w:t>
+            </w:r>
+            <w:r>
+              <w:t xml:space="preserve">. </w:t>
+            </w:r>
+          </w:p>
+          <w:p>
+            <w:pPr>
+              <w:pStyle w:val="Heading3"/>
+              <w:ind w:right="423"/>
+              <w:jc w:val="both"/>
+              <w:outlineLvl w:val="2"/>
+            </w:pPr>
+            <w:r>
+              <w:t>Trait: Soul Harvest</w:t>
+            </w:r>
+          </w:p>
+          <w:p>
+            <w:pPr>
+              <w:ind w:right="423"/>
+              <w:jc w:val="both"/>
+            </w:pPr>
+            <w:r>
+              <w:t>Whenever a unit dies within 20cm of Nagul Varr, he gains a Soul. Nagul may devour a soul to regain 2 HP. For every Soul he has, his attacks gain +2 Damage.</w:t>
+            </w:r>
+          </w:p>
+          <w:p>
+            <w:pPr>
+              <w:pStyle w:val="Heading3"/>
+              <w:ind w:right="423"/>
+              <w:jc w:val="both"/>
+              <w:outlineLvl w:val="2"/>
+            </w:pPr>
+            <w:r>
+              <w:t>Skill: Wave of Death</w:t>
+            </w:r>
+          </w:p>
+          <w:p>
+            <w:pPr>
+              <w:ind w:right="423"/>
+              <w:jc w:val="both"/>
+            </w:pPr>
+            <w:r>
+              <w:t>Nagul releases a wave of death, dealing 1 hit per Soul with 10 damage to every enemy unit within 10cm. This Skill costs 2 AP.</w:t>
+            </w:r>
+          </w:p>
+          <w:p>
+            <w:pPr>
+              <w:pStyle w:val="Heading3"/>
+              <w:ind w:right="423"/>
+              <w:jc w:val="both"/>
+              <w:outlineLvl w:val="2"/>
+            </w:pPr>
+            <w:r>
+              <w:t xml:space="preserve">Synergy </w:t>
+            </w:r>
+          </w:p>
+          <w:p>
+            <w:pPr>
+              <w:ind w:right="423"/>
+              <w:jc w:val="both"/>
+            </w:pPr>
+            <w:r>
+              <w:t xml:space="preserve">When aligned to Khorne, </w:t>
+            </w:r>
+            <w:r>
+              <w:rPr>
+                <w:i/>
+              </w:rPr>
+              <w:t xml:space="preserve">Harvester of Souls </w:t>
+            </w:r>
+            <w:r>
+              <w:t xml:space="preserve">gains +1 attack </w:t>
+            </w:r>
+            <w:r>
+              <w:t>per</w:t>
+            </w:r>
+            <w:r>
+              <w:t xml:space="preserve"> </w:t>
+            </w:r>
+            <w:r>
+              <w:t>Soul.</w:t>
+            </w:r>
+          </w:p>
+          <w:p>
+            <w:pPr>
+              <w:ind w:right="423"/>
+            </w:pPr>
+            <w:r>
+              <w:t>When aligned to Nurgle, Wa</w:t>
+            </w:r>
+            <w:r>
+              <w:t>ve of Death gets 20cm range.</w:t>
+            </w:r>
+            <w:r>
+              <w:br/>
+              <w:t>When aligned to Slaanesh, Nagul gains two souls with Soul Harvest.</w:t>
+            </w:r>
+            <w:r>
+              <w:t xml:space="preserve"> </w:t>
+            </w:r>
+          </w:p>
+          <w:p>
+            <w:pPr>
+              <w:ind w:right="423"/>
+              <w:jc w:val="both"/>
+            </w:pPr>
+            <w:r>
+              <w:t>When aligned to Tzeentch, Nagul may survive a wound reducing him to 0 HP on a &lt;(Souls x2)</w:t>
+            </w:r>
+            <w:r>
+              <w:t>.</w:t>
+            </w:r>
+          </w:p>
+          <w:p>
+            <w:pPr>
+              <w:pStyle w:val="Heading2"/>
+              <w:ind w:right="423"/>
+              <w:outlineLvl w:val="1"/>
+            </w:pPr>
+          </w:p>
+          <w:p>
+            <w:pPr>
+              <w:pStyle w:val="Heading2"/>
+              <w:ind w:right="423"/>
+              <w:outlineLvl w:val="1"/>
+            </w:pPr>
+          </w:p>
+          <w:p>
+            <w:pPr>
+              <w:pStyle w:val="Heading2"/>
+              <w:ind w:right="423"/>
+              <w:outlineLvl w:val="1"/>
+            </w:pPr>
+            <w:r>
+              <w:lastRenderedPageBreak/>
+              <w:t>Argel Tal</w:t>
+            </w:r>
+          </w:p>
+          <w:p>
+            <w:pPr>
+              <w:pStyle w:val="Heading3"/>
+              <w:ind w:right="423"/>
+              <w:jc w:val="both"/>
+              <w:outlineLvl w:val="2"/>
+            </w:pPr>
+            <w:r>
+              <w:t>Equipment</w:t>
+            </w:r>
+          </w:p>
+          <w:p>
+            <w:pPr>
+              <w:ind w:right="423"/>
+              <w:jc w:val="both"/>
+            </w:pPr>
+            <w:r>
+              <w:t>Argel Tal carries a Doombolter in Human Form and two Daemon Claws in Daemon Form.</w:t>
+            </w:r>
+          </w:p>
+          <w:p>
+            <w:pPr>
+              <w:pStyle w:val="Heading3"/>
+              <w:ind w:right="423"/>
+              <w:jc w:val="both"/>
+              <w:outlineLvl w:val="2"/>
+            </w:pPr>
+            <w:r>
+              <w:t>Trait: Symbiosys</w:t>
+            </w:r>
+          </w:p>
+          <w:p>
+            <w:pPr>
+              <w:ind w:right="423"/>
+              <w:jc w:val="both"/>
+            </w:pPr>
+            <w:r>
+              <w:t xml:space="preserve">A deep bond between Argel Tal and his daemon </w:t>
+            </w:r>
+            <w:r>
+              <w:rPr>
+                <w:i/>
+              </w:rPr>
+              <w:t>Raum</w:t>
+            </w:r>
+            <w:r>
+              <w:t xml:space="preserve"> gives them the edge in combat. While Argel Tal is in Human Form, </w:t>
+            </w:r>
+            <w:r>
+              <w:rPr>
+                <w:i/>
+              </w:rPr>
+              <w:t xml:space="preserve">Raum </w:t>
+            </w:r>
+            <w:r>
+              <w:t xml:space="preserve">heals him for 2/1 HP per melee/ranged attack. While in Daemon Form, Argel Tal makes sure </w:t>
+            </w:r>
+            <w:r>
+              <w:rPr>
+                <w:i/>
+              </w:rPr>
+              <w:t xml:space="preserve">Raum </w:t>
+            </w:r>
+            <w:r>
+              <w:t xml:space="preserve">doesn’t get them killed. </w:t>
+            </w:r>
+            <w:r>
+              <w:rPr>
+                <w:i/>
+              </w:rPr>
+              <w:t>(No Regardless in Daemon Form)</w:t>
+            </w:r>
+          </w:p>
+          <w:p>
+            <w:pPr>
+              <w:pStyle w:val="Heading3"/>
+              <w:ind w:right="423"/>
+              <w:jc w:val="both"/>
+              <w:outlineLvl w:val="2"/>
+            </w:pPr>
+            <w:r>
+              <w:t>Synergy</w:t>
+            </w:r>
+          </w:p>
+          <w:p>
+            <w:pPr>
+              <w:ind w:right="423"/>
+              <w:jc w:val="both"/>
+            </w:pPr>
+            <w:r>
+              <w:t xml:space="preserve">When there is at least two more </w:t>
+            </w:r>
+            <w:r>
+              <w:rPr>
+                <w:i/>
+              </w:rPr>
+              <w:t>Gal Vorbak</w:t>
+            </w:r>
+            <w:r>
+              <w:t xml:space="preserve"> in your Squad, they</w:t>
+            </w:r>
+            <w:r>
+              <w:t xml:space="preserve"> </w:t>
+            </w:r>
+            <w:r>
+              <w:t xml:space="preserve">(but not Argel Tal) </w:t>
+            </w:r>
+            <w:r>
+              <w:t>get +2 attacks in melee combat.</w:t>
+            </w:r>
+          </w:p>
+          <w:p>
+            <w:pPr>
+              <w:ind w:right="423"/>
+              <w:jc w:val="both"/>
+            </w:pPr>
+          </w:p>
+          <w:p>
+            <w:pPr>
+              <w:ind w:right="423"/>
+            </w:pPr>
+            <w:r>
+              <w:rPr>
+                <w:b/>
+                <w:i/>
+              </w:rPr>
+              <w:t>Gal Vorbak</w:t>
+            </w:r>
+            <w:r>
+              <w:rPr>
+                <w:b/>
+                <w:i/>
+              </w:rPr>
+              <w:br/>
+            </w:r>
+            <w:r>
+              <w:t>The symbiosis with a daemon allows Argel Tal to let the daemon take over to h</w:t>
+            </w:r>
+            <w:r>
+              <w:t>arness its daemonic powers. Twice</w:t>
+            </w:r>
+            <w:r>
+              <w:t xml:space="preserve"> per round, Argel Tal may switch from </w:t>
+            </w:r>
+            <w:r>
+              <w:rPr>
+                <w:i/>
+              </w:rPr>
+              <w:t xml:space="preserve">Human Form </w:t>
+            </w:r>
+            <w:r>
+              <w:t xml:space="preserve">to </w:t>
+            </w:r>
+            <w:r>
+              <w:rPr>
+                <w:i/>
+              </w:rPr>
+              <w:t xml:space="preserve">Daemon Form </w:t>
+            </w:r>
+            <w:r>
+              <w:t xml:space="preserve">or back. While in </w:t>
+            </w:r>
+            <w:r>
+              <w:rPr>
+                <w:i/>
+              </w:rPr>
+              <w:t>Human Form</w:t>
+            </w:r>
+            <w:r>
+              <w:t xml:space="preserve">, the daemon strengthens them in battle, and they may reroll five dice per round. While in </w:t>
+            </w:r>
+            <w:r>
+              <w:rPr>
+                <w:i/>
+              </w:rPr>
+              <w:t>Daemon Form</w:t>
+            </w:r>
+            <w:r>
+              <w:t xml:space="preserve">, the daemon takes over and transforms into a winged daemonic version of the Space Marine, granting </w:t>
+            </w:r>
+            <w:r>
+              <w:rPr>
+                <w:i/>
+              </w:rPr>
+              <w:t>Fast</w:t>
+            </w:r>
+            <w:r>
+              <w:rPr>
+                <w:i/>
+              </w:rPr>
+              <w:t xml:space="preserve"> </w:t>
+            </w:r>
+            <w:r>
+              <w:t>and +2 attacks in melee combat.</w:t>
+            </w:r>
+          </w:p>
+          <w:p>
+            <w:pPr>
+              <w:pStyle w:val="Heading2"/>
+              <w:outlineLvl w:val="1"/>
+            </w:pPr>
+            <w:r>
+              <w:t>Riftstalker</w:t>
             </w:r>
           </w:p>
           <w:p>
@@ -5619,19 +6775,8 @@
             </w:r>
           </w:p>
           <w:p>
-            <w:pPr>
-              <w:ind w:right="281"/>
-            </w:pPr>
-            <w:r>
-              <w:t xml:space="preserve">A Chaos Legionaire carries a Bolter or a Bolt Pistol and a </w:t>
-            </w:r>
-            <w:proofErr w:type="spellStart"/>
-            <w:r>
-              <w:t>Chainaxe</w:t>
-            </w:r>
-            <w:proofErr w:type="spellEnd"/>
-            <w:r>
-              <w:t>.</w:t>
+            <w:r>
+              <w:t>The Riftstalker may equip any Weapon from the Armory (normal cost).</w:t>
             </w:r>
           </w:p>
           <w:p>
@@ -5639,42 +6784,24 @@
               <w:pStyle w:val="Heading3"/>
               <w:outlineLvl w:val="2"/>
             </w:pPr>
-            <w:proofErr w:type="spellStart"/>
-            <w:r>
-              <w:t>Wargear</w:t>
-            </w:r>
-            <w:proofErr w:type="spellEnd"/>
-          </w:p>
-          <w:p>
-            <w:pPr>
-              <w:ind w:right="281"/>
-            </w:pPr>
-            <w:r>
-              <w:t xml:space="preserve">Chaos </w:t>
-            </w:r>
-            <w:proofErr w:type="spellStart"/>
-            <w:r>
-              <w:t>Legionaires</w:t>
-            </w:r>
-            <w:proofErr w:type="spellEnd"/>
-            <w:r>
-              <w:t xml:space="preserve"> cannot use Heavy Weapons. </w:t>
-            </w:r>
-          </w:p>
-          <w:p>
-            <w:pPr>
-              <w:ind w:right="281"/>
-              <w:jc w:val="both"/>
-            </w:pPr>
-          </w:p>
-          <w:p>
-            <w:pPr>
-              <w:pStyle w:val="Heading2"/>
-              <w:ind w:right="281"/>
-              <w:outlineLvl w:val="1"/>
-            </w:pPr>
-            <w:r>
-              <w:t>Havocs</w:t>
+            <w:r>
+              <w:t>Skill: Warp Rift</w:t>
+            </w:r>
+          </w:p>
+          <w:p>
+            <w:r>
+              <w:t>The Rift Stalker moves through the Warp to anywhere within 30/60cm. This Skill costs 2/4</w:t>
+            </w:r>
+            <w:r>
+              <w:t xml:space="preserve"> </w:t>
+            </w:r>
+            <w:r>
+              <w:t>AP.</w:t>
+            </w:r>
+          </w:p>
+          <w:p>
+            <w:r>
+              <w:t>Predatory in nature, the Riftstalker can’t be used to take objectives.</w:t>
             </w:r>
           </w:p>
           <w:p>
@@ -5683,325 +6810,28 @@
               <w:outlineLvl w:val="2"/>
             </w:pPr>
             <w:r>
-              <w:t>Equipment</w:t>
-            </w:r>
-          </w:p>
-          <w:p>
-            <w:pPr>
-              <w:ind w:right="281"/>
-            </w:pPr>
-            <w:r>
-              <w:t>A Havoc carries a Hades Autocannon.</w:t>
-            </w:r>
-          </w:p>
-          <w:p>
-            <w:pPr>
-              <w:pStyle w:val="Heading3"/>
-              <w:outlineLvl w:val="2"/>
-            </w:pPr>
-            <w:proofErr w:type="spellStart"/>
-            <w:r>
-              <w:t>Wargear</w:t>
-            </w:r>
-            <w:proofErr w:type="spellEnd"/>
-          </w:p>
-          <w:p>
-            <w:pPr>
-              <w:ind w:right="281"/>
-            </w:pPr>
-            <w:r>
-              <w:t>Havocs can only use heavy weapons.</w:t>
-            </w:r>
-          </w:p>
-          <w:p>
-            <w:pPr>
-              <w:pStyle w:val="Heading2"/>
-              <w:ind w:right="281"/>
-              <w:outlineLvl w:val="1"/>
-            </w:pPr>
-            <w:r>
-              <w:t>Chaos Chosen</w:t>
-            </w:r>
-          </w:p>
-          <w:p>
-            <w:pPr>
-              <w:pStyle w:val="Heading3"/>
-              <w:outlineLvl w:val="2"/>
-            </w:pPr>
-            <w:r>
-              <w:t>Equipment</w:t>
-            </w:r>
-          </w:p>
-          <w:p>
-            <w:pPr>
-              <w:ind w:right="281"/>
-            </w:pPr>
-            <w:r>
-              <w:t xml:space="preserve">A Chaos Chosen carries an Auto Pistol and a </w:t>
-            </w:r>
-            <w:proofErr w:type="spellStart"/>
-            <w:r>
-              <w:t>Chainfist</w:t>
-            </w:r>
-            <w:proofErr w:type="spellEnd"/>
-            <w:r>
-              <w:t>.</w:t>
-            </w:r>
-          </w:p>
-          <w:p>
-            <w:pPr>
-              <w:pStyle w:val="Heading3"/>
-              <w:outlineLvl w:val="2"/>
-            </w:pPr>
-            <w:proofErr w:type="spellStart"/>
-            <w:r>
-              <w:t>Wargear</w:t>
-            </w:r>
-            <w:proofErr w:type="spellEnd"/>
-          </w:p>
-          <w:p>
-            <w:pPr>
-              <w:ind w:right="281"/>
-            </w:pPr>
-            <w:r>
-              <w:t xml:space="preserve">Chaos Chosen cannot use heavy weapons. </w:t>
-            </w:r>
-          </w:p>
-          <w:p>
-            <w:pPr>
-              <w:pStyle w:val="Heading2"/>
-              <w:ind w:right="281"/>
-              <w:outlineLvl w:val="1"/>
-            </w:pPr>
-            <w:r>
-              <w:t>Chaos Sorcerer</w:t>
-            </w:r>
-          </w:p>
-          <w:p>
-            <w:pPr>
-              <w:pStyle w:val="Heading3"/>
-              <w:outlineLvl w:val="2"/>
-            </w:pPr>
-            <w:r>
-              <w:t>Equipment</w:t>
-            </w:r>
-          </w:p>
-          <w:p>
-            <w:pPr>
-              <w:ind w:right="281"/>
-            </w:pPr>
-            <w:r>
-              <w:t xml:space="preserve">A Chaos Sorcerer carries a </w:t>
-            </w:r>
-            <w:proofErr w:type="spellStart"/>
-            <w:r>
-              <w:t>Warpblade</w:t>
-            </w:r>
-            <w:proofErr w:type="spellEnd"/>
-            <w:r>
-              <w:t xml:space="preserve"> (Melee, 12D, 2A, Penetration).</w:t>
-            </w:r>
-          </w:p>
-          <w:p>
-            <w:pPr>
-              <w:pStyle w:val="Heading3"/>
-              <w:outlineLvl w:val="2"/>
-            </w:pPr>
-            <w:proofErr w:type="spellStart"/>
-            <w:r>
-              <w:t>Wargear</w:t>
-            </w:r>
-            <w:proofErr w:type="spellEnd"/>
-          </w:p>
-          <w:p>
-            <w:pPr>
-              <w:ind w:right="281"/>
-            </w:pPr>
-            <w:r>
-              <w:t>Chaos Sorcerers cannot change their weapon.</w:t>
-            </w:r>
-          </w:p>
-          <w:p>
-            <w:pPr>
-              <w:ind w:right="281"/>
-            </w:pPr>
-          </w:p>
-          <w:p>
-            <w:pPr>
-              <w:ind w:right="281"/>
-            </w:pPr>
-            <w:r>
-              <w:t>Powers of the Warp</w:t>
-            </w:r>
-            <w:r>
-              <w:br/>
-              <w:t>Every Devotion Level above 1 increases the Sorcerer’s Psyker Level by one. On DL II, every spell roll of 1 (excluding rerolled rolls) transforms him into a Possessed. On DL III, rolls of &lt;2 transform him. Respawning turns the Possessed back into the Sorcerer.</w:t>
-            </w:r>
-          </w:p>
-          <w:p>
-            <w:pPr>
-              <w:pStyle w:val="Heading2"/>
-              <w:ind w:right="281"/>
-              <w:outlineLvl w:val="1"/>
-            </w:pPr>
-          </w:p>
-          <w:p>
-            <w:pPr>
-              <w:pStyle w:val="Heading2"/>
-              <w:ind w:right="281"/>
-              <w:outlineLvl w:val="1"/>
-            </w:pPr>
-            <w:proofErr w:type="spellStart"/>
-            <w:r>
-              <w:lastRenderedPageBreak/>
-              <w:t>Helbrute</w:t>
-            </w:r>
-            <w:proofErr w:type="spellEnd"/>
-          </w:p>
-          <w:p>
-            <w:pPr>
-              <w:pStyle w:val="Heading3"/>
-              <w:outlineLvl w:val="2"/>
-            </w:pPr>
-            <w:r>
-              <w:t>Rules</w:t>
-            </w:r>
-          </w:p>
-          <w:p>
-            <w:pPr>
-              <w:ind w:right="281"/>
-            </w:pPr>
-            <w:proofErr w:type="gramStart"/>
-            <w:r>
-              <w:t>Armored(</w:t>
-            </w:r>
-            <w:proofErr w:type="gramEnd"/>
-            <w:r>
-              <w:t>12)</w:t>
-            </w:r>
-            <w:r>
-              <w:t>, Weapon Platform</w:t>
-            </w:r>
-            <w:r>
-              <w:t>, may not receive Blessings</w:t>
-            </w:r>
-          </w:p>
-          <w:p>
-            <w:pPr>
-              <w:pStyle w:val="Heading3"/>
-              <w:outlineLvl w:val="2"/>
-            </w:pPr>
-            <w:r>
-              <w:t>Equipment</w:t>
-            </w:r>
-          </w:p>
-          <w:p>
-            <w:pPr>
-              <w:ind w:right="281"/>
-            </w:pPr>
-            <w:r>
-              <w:t xml:space="preserve">A </w:t>
-            </w:r>
-            <w:proofErr w:type="spellStart"/>
-            <w:r>
-              <w:t>Helbrute</w:t>
-            </w:r>
-            <w:proofErr w:type="spellEnd"/>
-            <w:r>
-              <w:t xml:space="preserve"> carries a Battle Cannon and a </w:t>
-            </w:r>
-            <w:proofErr w:type="spellStart"/>
-            <w:r>
-              <w:t>Helbrute</w:t>
-            </w:r>
-            <w:proofErr w:type="spellEnd"/>
-            <w:r>
-              <w:t xml:space="preserve"> </w:t>
-            </w:r>
-            <w:proofErr w:type="spellStart"/>
-            <w:r>
-              <w:t>Daemonfist</w:t>
-            </w:r>
-            <w:proofErr w:type="spellEnd"/>
-            <w:r>
-              <w:t xml:space="preserve"> </w:t>
-            </w:r>
-          </w:p>
-          <w:p>
-            <w:pPr>
-              <w:pStyle w:val="Heading3"/>
-              <w:outlineLvl w:val="2"/>
-            </w:pPr>
-            <w:proofErr w:type="spellStart"/>
-            <w:r>
-              <w:t>Wargear</w:t>
-            </w:r>
-            <w:proofErr w:type="spellEnd"/>
-          </w:p>
-          <w:p>
-            <w:pPr>
-              <w:ind w:right="281"/>
-            </w:pPr>
-            <w:proofErr w:type="spellStart"/>
-            <w:r>
-              <w:t>Helbrutes</w:t>
-            </w:r>
-            <w:proofErr w:type="spellEnd"/>
-            <w:r>
-              <w:t xml:space="preserve"> can swap their Battle Cannon for a Hades Autocannon or a Doom Siren.</w:t>
-            </w:r>
-          </w:p>
-          <w:p>
-            <w:pPr>
-              <w:ind w:right="281"/>
-              <w:rPr>
-                <w:sz w:val="22"/>
-              </w:rPr>
-            </w:pPr>
-          </w:p>
-          <w:p>
-            <w:pPr>
-              <w:ind w:right="281"/>
-            </w:pPr>
-            <w:proofErr w:type="spellStart"/>
-            <w:r>
-              <w:rPr>
-                <w:sz w:val="22"/>
-              </w:rPr>
-              <w:t>Helbrute</w:t>
-            </w:r>
-            <w:proofErr w:type="spellEnd"/>
-            <w:r>
-              <w:rPr>
-                <w:sz w:val="22"/>
-              </w:rPr>
-              <w:t xml:space="preserve"> </w:t>
-            </w:r>
-            <w:proofErr w:type="spellStart"/>
-            <w:r>
-              <w:rPr>
-                <w:sz w:val="22"/>
-              </w:rPr>
-              <w:t>Daemonfist</w:t>
-            </w:r>
-            <w:proofErr w:type="spellEnd"/>
-            <w:r>
-              <w:rPr>
-                <w:sz w:val="22"/>
-              </w:rPr>
-              <w:t xml:space="preserve"> (1H):   Melee, 14D, 2A, Lethal Weapon</w:t>
-            </w:r>
-            <w:r>
-              <w:rPr>
-                <w:sz w:val="22"/>
-              </w:rPr>
-              <w:br/>
-            </w:r>
-          </w:p>
-          <w:p>
-            <w:pPr>
-              <w:ind w:right="281"/>
-            </w:pPr>
+              <w:t>Synergy</w:t>
+            </w:r>
+          </w:p>
+          <w:p>
+            <w:r>
+              <w:t xml:space="preserve">The Riftstalker may bring allied sorcerers (anyone with a PL of at least 1) within </w:t>
+            </w:r>
+            <w:r>
+              <w:t>5</w:t>
+            </w:r>
+            <w:r>
+              <w:t>cm with him while moving through the warp. This reduces the travel distance by half.</w:t>
+            </w:r>
+            <w:r>
+              <w:t xml:space="preserve"> The sorcerers brought along can’t be further than 5cm when </w:t>
+            </w:r>
+            <w:r>
+              <w:t>reappearing</w:t>
+            </w:r>
+            <w:r>
+              <w:t xml:space="preserve">. </w:t>
+            </w:r>
           </w:p>
         </w:tc>
         <w:tc>
@@ -6020,1286 +6850,7 @@
             </w:pPr>
             <w:r>
               <w:lastRenderedPageBreak/>
-              <w:t>Raptor</w:t>
-            </w:r>
-          </w:p>
-          <w:p>
-            <w:pPr>
-              <w:pStyle w:val="Heading3"/>
-              <w:outlineLvl w:val="2"/>
-            </w:pPr>
-            <w:r>
-              <w:t>Rules</w:t>
-            </w:r>
-          </w:p>
-          <w:p>
-            <w:r>
-              <w:t>Fast</w:t>
-            </w:r>
-          </w:p>
-          <w:p>
-            <w:pPr>
-              <w:pStyle w:val="Heading3"/>
-              <w:outlineLvl w:val="2"/>
-            </w:pPr>
-            <w:r>
-              <w:t>Equipment</w:t>
-            </w:r>
-          </w:p>
-          <w:p>
-            <w:r>
-              <w:t>A Raptor carries a</w:t>
-            </w:r>
-            <w:r>
-              <w:t xml:space="preserve"> Bolt Pistol and a </w:t>
-            </w:r>
-            <w:proofErr w:type="spellStart"/>
-            <w:r>
-              <w:t>Chainaxe</w:t>
-            </w:r>
-            <w:proofErr w:type="spellEnd"/>
-            <w:r>
-              <w:t>.</w:t>
-            </w:r>
-          </w:p>
-          <w:p>
-            <w:pPr>
-              <w:pStyle w:val="Heading3"/>
-              <w:outlineLvl w:val="2"/>
-            </w:pPr>
-            <w:proofErr w:type="spellStart"/>
-            <w:r>
-              <w:t>Wargear</w:t>
-            </w:r>
-            <w:proofErr w:type="spellEnd"/>
-          </w:p>
-          <w:p>
-            <w:r>
-              <w:t xml:space="preserve">Raptors can only use a pistol and/or melee weapons. </w:t>
-            </w:r>
-          </w:p>
-          <w:p>
-            <w:pPr>
-              <w:pStyle w:val="Heading2"/>
-              <w:outlineLvl w:val="1"/>
-            </w:pPr>
-            <w:r>
-              <w:t>Chaos Terminator</w:t>
-            </w:r>
-          </w:p>
-          <w:p>
-            <w:pPr>
-              <w:pStyle w:val="Heading3"/>
-              <w:outlineLvl w:val="2"/>
-            </w:pPr>
-            <w:r>
-              <w:t>Rules</w:t>
-            </w:r>
-          </w:p>
-          <w:p>
-            <w:pPr>
-              <w:rPr>
-                <w:i/>
-              </w:rPr>
-            </w:pPr>
-            <w:r>
-              <w:rPr>
-                <w:i/>
-              </w:rPr>
-              <w:t>Armored</w:t>
-            </w:r>
-          </w:p>
-          <w:p>
-            <w:pPr>
-              <w:pStyle w:val="Heading3"/>
-              <w:outlineLvl w:val="2"/>
-            </w:pPr>
-            <w:r>
-              <w:t>Equipment</w:t>
-            </w:r>
-          </w:p>
-          <w:p>
-            <w:r>
-              <w:t xml:space="preserve">A Chaos Terminator carries an Auto Pistol and a </w:t>
-            </w:r>
-            <w:proofErr w:type="spellStart"/>
-            <w:r>
-              <w:t>Chainfist</w:t>
-            </w:r>
-            <w:proofErr w:type="spellEnd"/>
-            <w:r>
-              <w:t>.</w:t>
-            </w:r>
-          </w:p>
-          <w:p>
-            <w:pPr>
-              <w:pStyle w:val="Heading3"/>
-              <w:outlineLvl w:val="2"/>
-            </w:pPr>
-            <w:proofErr w:type="spellStart"/>
-            <w:r>
-              <w:t>Wargear</w:t>
-            </w:r>
-            <w:proofErr w:type="spellEnd"/>
-          </w:p>
-          <w:p>
-            <w:r>
-              <w:t xml:space="preserve">Chaos Terminators can only use a pistol and/or melee weapons. </w:t>
-            </w:r>
-          </w:p>
-          <w:p>
-            <w:pPr>
-              <w:pStyle w:val="Heading2"/>
-              <w:outlineLvl w:val="1"/>
-            </w:pPr>
-            <w:r>
-              <w:t>Possessed</w:t>
-            </w:r>
-          </w:p>
-          <w:p>
-            <w:pPr>
-              <w:pStyle w:val="Heading3"/>
-              <w:outlineLvl w:val="2"/>
-            </w:pPr>
-            <w:r>
-              <w:t>Rules</w:t>
-            </w:r>
-          </w:p>
-          <w:p>
-            <w:pPr>
-              <w:rPr>
-                <w:i/>
-              </w:rPr>
-            </w:pPr>
-            <w:r>
-              <w:rPr>
-                <w:i/>
-              </w:rPr>
-              <w:t>Fast</w:t>
-            </w:r>
-          </w:p>
-          <w:p>
-            <w:pPr>
-              <w:pStyle w:val="Heading3"/>
-              <w:outlineLvl w:val="2"/>
-            </w:pPr>
-            <w:r>
-              <w:t>Equipment</w:t>
-            </w:r>
-          </w:p>
-          <w:p>
-            <w:r>
-              <w:t>A Possessed has two Daemon Claws and Wings.</w:t>
-            </w:r>
-          </w:p>
-          <w:p>
-            <w:pPr>
-              <w:pStyle w:val="Heading3"/>
-              <w:outlineLvl w:val="2"/>
-            </w:pPr>
-            <w:proofErr w:type="spellStart"/>
-            <w:r>
-              <w:t>Wargear</w:t>
-            </w:r>
-            <w:proofErr w:type="spellEnd"/>
-          </w:p>
-          <w:p>
-            <w:r>
-              <w:t>Possessed cannot change their weapons.</w:t>
-            </w:r>
-          </w:p>
-          <w:p>
-            <w:r>
-              <w:t>Possessed cannot be recruited into your squad, but only spawn during a battle.</w:t>
-            </w:r>
-          </w:p>
-          <w:p>
-            <w:pPr>
-              <w:pStyle w:val="Heading2"/>
-              <w:outlineLvl w:val="1"/>
-            </w:pPr>
-            <w:r>
-              <w:t>Chaos Lord</w:t>
-            </w:r>
-          </w:p>
-          <w:p>
-            <w:pPr>
-              <w:pStyle w:val="Heading3"/>
-              <w:outlineLvl w:val="2"/>
-            </w:pPr>
-            <w:r>
-              <w:t>Rules</w:t>
-            </w:r>
-          </w:p>
-          <w:p>
-            <w:r>
-              <w:t>Armored, Favored Son</w:t>
-            </w:r>
-          </w:p>
-          <w:p>
-            <w:pPr>
-              <w:pStyle w:val="Heading3"/>
-              <w:outlineLvl w:val="2"/>
-            </w:pPr>
-            <w:r>
-              <w:t>Equipment</w:t>
-            </w:r>
-          </w:p>
-          <w:p>
-            <w:r>
-              <w:t>A Chaos Lord carries a Havoc Pistol and a Chain Fist.</w:t>
-            </w:r>
-          </w:p>
-          <w:p>
-            <w:pPr>
-              <w:pStyle w:val="Heading3"/>
-              <w:outlineLvl w:val="2"/>
-            </w:pPr>
-            <w:proofErr w:type="spellStart"/>
-            <w:r>
-              <w:t>Wargear</w:t>
-            </w:r>
-            <w:proofErr w:type="spellEnd"/>
-          </w:p>
-          <w:p>
-            <w:r>
-              <w:lastRenderedPageBreak/>
-              <w:t>Chaos Lords can carry a pistol and/or melee weapons.</w:t>
-            </w:r>
-          </w:p>
-          <w:p>
-            <w:pPr>
-              <w:pStyle w:val="Heading2"/>
-              <w:outlineLvl w:val="1"/>
-            </w:pPr>
-            <w:r>
-              <w:t>Chaos Dreadnought</w:t>
-            </w:r>
-          </w:p>
-          <w:p>
-            <w:pPr>
-              <w:pStyle w:val="Heading3"/>
-              <w:outlineLvl w:val="2"/>
-            </w:pPr>
-            <w:r>
-              <w:t>Rules</w:t>
-            </w:r>
-          </w:p>
-          <w:p>
-            <w:proofErr w:type="gramStart"/>
-            <w:r>
-              <w:t>Armored(</w:t>
-            </w:r>
-            <w:proofErr w:type="gramEnd"/>
-            <w:r>
-              <w:t>15)</w:t>
-            </w:r>
-            <w:r>
-              <w:t>, Weapon Platform, may not receive Blessings</w:t>
-            </w:r>
-            <w:r>
-              <w:t>, Marks or Powers</w:t>
-            </w:r>
-          </w:p>
-          <w:p>
-            <w:pPr>
-              <w:pStyle w:val="Heading3"/>
-              <w:outlineLvl w:val="2"/>
-            </w:pPr>
-            <w:r>
-              <w:t>Equipment</w:t>
-            </w:r>
-          </w:p>
-          <w:p>
-            <w:r>
-              <w:t>A Chaos Dreadnought</w:t>
-            </w:r>
-            <w:r>
-              <w:t xml:space="preserve"> carries an Autocannon </w:t>
-            </w:r>
-            <w:r>
-              <w:t>and a Dreadnought</w:t>
-            </w:r>
-            <w:r>
-              <w:t xml:space="preserve"> F</w:t>
-            </w:r>
-            <w:r>
-              <w:t>ist (Melee, 14D, 2A, Penetration).</w:t>
-            </w:r>
-          </w:p>
-          <w:p>
-            <w:pPr>
-              <w:pStyle w:val="Heading3"/>
-              <w:outlineLvl w:val="2"/>
-            </w:pPr>
-            <w:proofErr w:type="spellStart"/>
-            <w:r>
-              <w:t>Wargear</w:t>
-            </w:r>
-            <w:proofErr w:type="spellEnd"/>
-          </w:p>
-          <w:p>
-            <w:pPr>
-              <w:tabs>
-                <w:tab w:val="left" w:pos="4170"/>
-              </w:tabs>
-              <w:jc w:val="both"/>
-            </w:pPr>
-            <w:r>
-              <w:t xml:space="preserve">Chaos </w:t>
-            </w:r>
-            <w:r>
-              <w:t>Dreadnaughts can swap their Weapons for an Autocannon, Twin-Linked Las Cannon or Whirlwind Missiles.</w:t>
-            </w:r>
-          </w:p>
-          <w:p>
-            <w:pPr>
-              <w:tabs>
-                <w:tab w:val="left" w:pos="4170"/>
-              </w:tabs>
-              <w:jc w:val="both"/>
-            </w:pPr>
-          </w:p>
-          <w:p>
-            <w:pPr>
-              <w:rPr>
-                <w:sz w:val="22"/>
-              </w:rPr>
-            </w:pPr>
-            <w:r>
-              <w:rPr>
-                <w:sz w:val="22"/>
-              </w:rPr>
-              <w:t>Dreadnaught Fist (1H):   Melee, 14D, 2A, Penetration</w:t>
-            </w:r>
-            <w:r>
-              <w:rPr>
-                <w:sz w:val="22"/>
-              </w:rPr>
-              <w:br/>
-              <w:t xml:space="preserve">Autocannon:  30cm, 10D, 4A, Rapid Fire, can’t </w:t>
-            </w:r>
-            <w:proofErr w:type="spellStart"/>
-            <w:r>
-              <w:rPr>
-                <w:sz w:val="22"/>
-              </w:rPr>
-              <w:t>crit</w:t>
-            </w:r>
-            <w:proofErr w:type="spellEnd"/>
-            <w:r>
-              <w:rPr>
-                <w:sz w:val="22"/>
-              </w:rPr>
-              <w:br/>
-              <w:t>Twin-Linked Las Cannon:  45cm, 12D, 4A, Energy</w:t>
-            </w:r>
-            <w:r>
-              <w:rPr>
-                <w:sz w:val="22"/>
-              </w:rPr>
-              <w:br/>
-              <w:t xml:space="preserve">Whirlwind Missiles:  30cm, 8D, 3A, </w:t>
-            </w:r>
-            <w:proofErr w:type="spellStart"/>
-            <w:r>
-              <w:rPr>
-                <w:sz w:val="22"/>
-              </w:rPr>
-              <w:t>AoE</w:t>
-            </w:r>
-            <w:proofErr w:type="spellEnd"/>
-            <w:r>
-              <w:rPr>
-                <w:sz w:val="22"/>
-              </w:rPr>
-              <w:t xml:space="preserve"> M</w:t>
-            </w:r>
-          </w:p>
-          <w:p/>
-          <w:p/>
-          <w:p/>
-          <w:p/>
-          <w:p>
-            <w:pPr>
-              <w:tabs>
-                <w:tab w:val="left" w:pos="3611"/>
-                <w:tab w:val="left" w:pos="3885"/>
-              </w:tabs>
-              <w:jc w:val="both"/>
-            </w:pPr>
-          </w:p>
-          <w:p>
-            <w:pPr>
-              <w:tabs>
-                <w:tab w:val="left" w:pos="3611"/>
-                <w:tab w:val="left" w:pos="3885"/>
-              </w:tabs>
-              <w:jc w:val="both"/>
-            </w:pPr>
-          </w:p>
-        </w:tc>
-      </w:tr>
-    </w:tbl>
-    <w:p/>
-    <w:p/>
-    <w:p>
-      <w:r>
-        <w:br w:type="page"/>
-      </w:r>
-    </w:p>
-    <w:p>
-      <w:pPr>
-        <w:pStyle w:val="Heading1"/>
-      </w:pPr>
-      <w:bookmarkStart w:id="7" w:name="_Toc446968736"/>
-      <w:r>
-        <w:lastRenderedPageBreak/>
-        <w:t>Heroes</w:t>
-      </w:r>
-      <w:bookmarkEnd w:id="7"/>
-    </w:p>
-    <w:tbl>
-      <w:tblPr>
-        <w:tblStyle w:val="TableGrid"/>
-        <w:tblpPr w:leftFromText="141" w:rightFromText="141" w:vertAnchor="text" w:tblpY="1"/>
-        <w:tblOverlap w:val="never"/>
-        <w:tblW w:w="9923" w:type="dxa"/>
-        <w:tblBorders>
-          <w:top w:val="none" w:sz="0" w:space="0" w:color="auto"/>
-          <w:left w:val="none" w:sz="0" w:space="0" w:color="auto"/>
-          <w:bottom w:val="none" w:sz="0" w:space="0" w:color="auto"/>
-          <w:right w:val="none" w:sz="0" w:space="0" w:color="auto"/>
-          <w:insideH w:val="none" w:sz="0" w:space="0" w:color="auto"/>
-          <w:insideV w:val="none" w:sz="0" w:space="0" w:color="auto"/>
-        </w:tblBorders>
-        <w:tblLayout w:type="fixed"/>
-        <w:tblCellMar>
-          <w:left w:w="0" w:type="dxa"/>
-          <w:right w:w="0" w:type="dxa"/>
-        </w:tblCellMar>
-        <w:tblLook w:val="0600" w:firstRow="0" w:lastRow="0" w:firstColumn="0" w:lastColumn="0" w:noHBand="1" w:noVBand="1"/>
-      </w:tblPr>
-      <w:tblGrid>
-        <w:gridCol w:w="5245"/>
-        <w:gridCol w:w="4678"/>
-      </w:tblGrid>
-      <w:tr>
-        <w:tc>
-          <w:tcPr>
-            <w:tcW w:w="5245" w:type="dxa"/>
-            <w:shd w:val="clear" w:color="auto" w:fill="auto"/>
-          </w:tcPr>
-          <w:p>
-            <w:pPr>
-              <w:pStyle w:val="Heading2"/>
-              <w:ind w:right="423"/>
-              <w:jc w:val="both"/>
-              <w:outlineLvl w:val="1"/>
-            </w:pPr>
-            <w:proofErr w:type="spellStart"/>
-            <w:r>
-              <w:t>Warsmith</w:t>
-            </w:r>
-            <w:proofErr w:type="spellEnd"/>
-            <w:r>
-              <w:t xml:space="preserve"> Kroeger</w:t>
-            </w:r>
-          </w:p>
-          <w:p>
-            <w:pPr>
-              <w:pStyle w:val="Heading3"/>
-              <w:ind w:right="423"/>
-              <w:jc w:val="both"/>
-              <w:outlineLvl w:val="2"/>
-            </w:pPr>
-            <w:r>
-              <w:t>Equipment</w:t>
-            </w:r>
-          </w:p>
-          <w:p>
-            <w:pPr>
-              <w:ind w:right="423"/>
-              <w:jc w:val="both"/>
-            </w:pPr>
-            <w:proofErr w:type="spellStart"/>
-            <w:r>
-              <w:t>Warsmith</w:t>
-            </w:r>
-            <w:proofErr w:type="spellEnd"/>
-            <w:r>
-              <w:t xml:space="preserve"> Kroeger carries two </w:t>
-            </w:r>
-            <w:proofErr w:type="spellStart"/>
-            <w:r>
-              <w:t>Chainaxes</w:t>
-            </w:r>
-            <w:proofErr w:type="spellEnd"/>
-            <w:r>
-              <w:t>.</w:t>
-            </w:r>
-          </w:p>
-          <w:p>
-            <w:pPr>
-              <w:pStyle w:val="Heading3"/>
-              <w:ind w:right="423"/>
-              <w:jc w:val="both"/>
-              <w:outlineLvl w:val="2"/>
-            </w:pPr>
-            <w:r>
-              <w:t>Trait: Breaker</w:t>
-            </w:r>
-          </w:p>
-          <w:p>
-            <w:pPr>
-              <w:ind w:right="423"/>
-              <w:jc w:val="both"/>
-            </w:pPr>
-            <w:proofErr w:type="spellStart"/>
-            <w:r>
-              <w:t>Warsmith</w:t>
-            </w:r>
-            <w:proofErr w:type="spellEnd"/>
-            <w:r>
-              <w:t xml:space="preserve"> Kroeger is an Iron Warrior </w:t>
-            </w:r>
-            <w:proofErr w:type="spellStart"/>
-            <w:r>
-              <w:t>Siegemaster</w:t>
-            </w:r>
-            <w:proofErr w:type="spellEnd"/>
-            <w:r>
-              <w:t xml:space="preserve">, all his attacks have </w:t>
-            </w:r>
-            <w:r>
-              <w:rPr>
-                <w:i/>
-              </w:rPr>
-              <w:t>Rending</w:t>
-            </w:r>
-            <w:r>
-              <w:t>.</w:t>
-            </w:r>
-          </w:p>
-          <w:p>
-            <w:pPr>
-              <w:pStyle w:val="Heading3"/>
-              <w:ind w:right="423"/>
-              <w:jc w:val="both"/>
-              <w:outlineLvl w:val="2"/>
-            </w:pPr>
-            <w:r>
-              <w:t>Synergy</w:t>
-            </w:r>
-          </w:p>
-          <w:p>
-            <w:pPr>
-              <w:ind w:right="423"/>
-              <w:jc w:val="both"/>
-            </w:pPr>
-            <w:r>
-              <w:t xml:space="preserve">If there are at least two characters with a heavy weapon in Kroeger’s Squad, they gain </w:t>
-            </w:r>
-            <w:r>
-              <w:rPr>
-                <w:i/>
-              </w:rPr>
-              <w:t>Penetration</w:t>
-            </w:r>
-            <w:r>
-              <w:t>.</w:t>
-            </w:r>
-          </w:p>
-          <w:p>
-            <w:pPr>
-              <w:ind w:right="423"/>
-            </w:pPr>
-          </w:p>
-          <w:p>
-            <w:pPr>
-              <w:pStyle w:val="Heading2"/>
-              <w:ind w:right="423"/>
-              <w:outlineLvl w:val="1"/>
-            </w:pPr>
-            <w:proofErr w:type="spellStart"/>
-            <w:r>
-              <w:t>Nagul</w:t>
-            </w:r>
-            <w:proofErr w:type="spellEnd"/>
-            <w:r>
-              <w:t xml:space="preserve"> </w:t>
-            </w:r>
-            <w:proofErr w:type="spellStart"/>
-            <w:r>
-              <w:t>Varr</w:t>
-            </w:r>
-            <w:proofErr w:type="spellEnd"/>
-          </w:p>
-          <w:p>
-            <w:pPr>
-              <w:pStyle w:val="Heading3"/>
-              <w:ind w:right="423"/>
-              <w:jc w:val="both"/>
-              <w:outlineLvl w:val="2"/>
-            </w:pPr>
-            <w:r>
-              <w:t>Equipment</w:t>
-            </w:r>
-          </w:p>
-          <w:p>
-            <w:pPr>
-              <w:ind w:right="423"/>
-              <w:jc w:val="both"/>
-            </w:pPr>
-            <w:proofErr w:type="spellStart"/>
-            <w:r>
-              <w:t>Nagul</w:t>
-            </w:r>
-            <w:proofErr w:type="spellEnd"/>
-            <w:r>
-              <w:t xml:space="preserve"> </w:t>
-            </w:r>
-            <w:proofErr w:type="spellStart"/>
-            <w:r>
-              <w:t>Varr</w:t>
-            </w:r>
-            <w:proofErr w:type="spellEnd"/>
-            <w:r>
-              <w:t xml:space="preserve"> carries his scythe </w:t>
-            </w:r>
-            <w:r>
-              <w:rPr>
-                <w:i/>
-              </w:rPr>
-              <w:t xml:space="preserve">Harvester of Souls </w:t>
-            </w:r>
-            <w:r>
-              <w:t xml:space="preserve">(counts as Power Hammer) which is </w:t>
-            </w:r>
-            <w:r>
-              <w:rPr>
-                <w:i/>
-              </w:rPr>
-              <w:t>Poisoned</w:t>
-            </w:r>
-            <w:r>
-              <w:t xml:space="preserve">. </w:t>
-            </w:r>
-          </w:p>
-          <w:p>
-            <w:pPr>
-              <w:pStyle w:val="Heading3"/>
-              <w:ind w:right="423"/>
-              <w:jc w:val="both"/>
-              <w:outlineLvl w:val="2"/>
-            </w:pPr>
-            <w:r>
-              <w:t>Trait: Soul Harvest</w:t>
-            </w:r>
-          </w:p>
-          <w:p>
-            <w:pPr>
-              <w:ind w:right="423"/>
-              <w:jc w:val="both"/>
-            </w:pPr>
-            <w:r>
-              <w:t xml:space="preserve">Whenever a unit dies within 20cm of </w:t>
-            </w:r>
-            <w:proofErr w:type="spellStart"/>
-            <w:r>
-              <w:t>Nagul</w:t>
-            </w:r>
-            <w:proofErr w:type="spellEnd"/>
-            <w:r>
-              <w:t xml:space="preserve"> </w:t>
-            </w:r>
-            <w:proofErr w:type="spellStart"/>
-            <w:r>
-              <w:t>Varr</w:t>
-            </w:r>
-            <w:proofErr w:type="spellEnd"/>
-            <w:r>
-              <w:t xml:space="preserve">, he gains a Soul. </w:t>
-            </w:r>
-            <w:proofErr w:type="spellStart"/>
-            <w:r>
-              <w:t>Nagul</w:t>
-            </w:r>
-            <w:proofErr w:type="spellEnd"/>
-            <w:r>
-              <w:t xml:space="preserve"> may devour a soul to regain 2 HP. For every Soul he has, his attacks gain +2 Damage.</w:t>
-            </w:r>
-          </w:p>
-          <w:p>
-            <w:pPr>
-              <w:pStyle w:val="Heading3"/>
-              <w:ind w:right="423"/>
-              <w:jc w:val="both"/>
-              <w:outlineLvl w:val="2"/>
-            </w:pPr>
-            <w:r>
-              <w:t>Skill: Wave of Death</w:t>
-            </w:r>
-          </w:p>
-          <w:p>
-            <w:pPr>
-              <w:ind w:right="423"/>
-              <w:jc w:val="both"/>
-            </w:pPr>
-            <w:proofErr w:type="spellStart"/>
-            <w:r>
-              <w:t>Nagul</w:t>
-            </w:r>
-            <w:proofErr w:type="spellEnd"/>
-            <w:r>
-              <w:t xml:space="preserve"> releases a wave of death, dealing 1 hit per Soul with 10 damage to every enemy unit within 10cm. This Skill costs 2 AP.</w:t>
-            </w:r>
-          </w:p>
-          <w:p>
-            <w:pPr>
-              <w:pStyle w:val="Heading3"/>
-              <w:ind w:right="423"/>
-              <w:jc w:val="both"/>
-              <w:outlineLvl w:val="2"/>
-            </w:pPr>
-            <w:r>
-              <w:t xml:space="preserve">Synergy </w:t>
-            </w:r>
-          </w:p>
-          <w:p>
-            <w:pPr>
-              <w:ind w:right="423"/>
-              <w:jc w:val="both"/>
-            </w:pPr>
-            <w:r>
-              <w:t xml:space="preserve">When aligned to Khorne, </w:t>
-            </w:r>
-            <w:r>
-              <w:rPr>
-                <w:i/>
-              </w:rPr>
-              <w:t xml:space="preserve">Harvester of Souls </w:t>
-            </w:r>
-            <w:r>
-              <w:t xml:space="preserve">gains +1 attack </w:t>
-            </w:r>
-            <w:r>
-              <w:t>per</w:t>
-            </w:r>
-            <w:r>
-              <w:t xml:space="preserve"> </w:t>
-            </w:r>
-            <w:r>
-              <w:t>Soul.</w:t>
-            </w:r>
-          </w:p>
-          <w:p>
-            <w:pPr>
-              <w:ind w:right="423"/>
-            </w:pPr>
-            <w:r>
-              <w:t>When aligned to Nurgle, Wa</w:t>
-            </w:r>
-            <w:r>
-              <w:t>ve of Death gets 20cm range.</w:t>
-            </w:r>
-            <w:r>
-              <w:br/>
-              <w:t xml:space="preserve">When aligned to Slaanesh, </w:t>
-            </w:r>
-            <w:proofErr w:type="spellStart"/>
-            <w:r>
-              <w:t>Nagul</w:t>
-            </w:r>
-            <w:proofErr w:type="spellEnd"/>
-            <w:r>
-              <w:t xml:space="preserve"> gains two souls with Soul Harvest.</w:t>
-            </w:r>
-            <w:r>
-              <w:t xml:space="preserve"> </w:t>
-            </w:r>
-          </w:p>
-          <w:p>
-            <w:pPr>
-              <w:ind w:right="423"/>
-              <w:jc w:val="both"/>
-            </w:pPr>
-            <w:r>
-              <w:t xml:space="preserve">When aligned to Tzeentch, </w:t>
-            </w:r>
-            <w:proofErr w:type="spellStart"/>
-            <w:r>
-              <w:t>Nagul</w:t>
-            </w:r>
-            <w:proofErr w:type="spellEnd"/>
-            <w:r>
-              <w:t xml:space="preserve"> may survive a wound reducing him to 0 HP on a </w:t>
-            </w:r>
-            <w:proofErr w:type="gramStart"/>
-            <w:r>
-              <w:t>&lt;(</w:t>
-            </w:r>
-            <w:proofErr w:type="gramEnd"/>
-            <w:r>
-              <w:t>Souls x2)</w:t>
-            </w:r>
-            <w:r>
-              <w:t>.</w:t>
-            </w:r>
-          </w:p>
-          <w:p>
-            <w:pPr>
-              <w:pStyle w:val="Heading2"/>
-              <w:ind w:right="423"/>
-              <w:outlineLvl w:val="1"/>
-            </w:pPr>
-          </w:p>
-          <w:p>
-            <w:pPr>
-              <w:pStyle w:val="Heading2"/>
-              <w:ind w:right="423"/>
-              <w:outlineLvl w:val="1"/>
-            </w:pPr>
-          </w:p>
-          <w:p>
-            <w:pPr>
-              <w:pStyle w:val="Heading2"/>
-              <w:ind w:right="423"/>
-              <w:outlineLvl w:val="1"/>
-            </w:pPr>
-            <w:proofErr w:type="spellStart"/>
-            <w:r>
-              <w:lastRenderedPageBreak/>
-              <w:t>Argel</w:t>
-            </w:r>
-            <w:proofErr w:type="spellEnd"/>
-            <w:r>
-              <w:t xml:space="preserve"> Tal</w:t>
-            </w:r>
-          </w:p>
-          <w:p>
-            <w:pPr>
-              <w:pStyle w:val="Heading3"/>
-              <w:ind w:right="423"/>
-              <w:jc w:val="both"/>
-              <w:outlineLvl w:val="2"/>
-            </w:pPr>
-            <w:r>
-              <w:t>Equipment</w:t>
-            </w:r>
-          </w:p>
-          <w:p>
-            <w:pPr>
-              <w:ind w:right="423"/>
-              <w:jc w:val="both"/>
-            </w:pPr>
-            <w:proofErr w:type="spellStart"/>
-            <w:r>
-              <w:t>Argel</w:t>
-            </w:r>
-            <w:proofErr w:type="spellEnd"/>
-            <w:r>
-              <w:t xml:space="preserve"> Tal carries a </w:t>
-            </w:r>
-            <w:proofErr w:type="spellStart"/>
-            <w:r>
-              <w:t>Doombolter</w:t>
-            </w:r>
-            <w:proofErr w:type="spellEnd"/>
-            <w:r>
-              <w:t xml:space="preserve"> in Human Form and two Daemon Claws in Daemon Form.</w:t>
-            </w:r>
-          </w:p>
-          <w:p>
-            <w:pPr>
-              <w:pStyle w:val="Heading3"/>
-              <w:ind w:right="423"/>
-              <w:jc w:val="both"/>
-              <w:outlineLvl w:val="2"/>
-            </w:pPr>
-            <w:r>
-              <w:t xml:space="preserve">Trait: </w:t>
-            </w:r>
-            <w:proofErr w:type="spellStart"/>
-            <w:r>
-              <w:t>Symbiosys</w:t>
-            </w:r>
-            <w:proofErr w:type="spellEnd"/>
-          </w:p>
-          <w:p>
-            <w:pPr>
-              <w:ind w:right="423"/>
-              <w:jc w:val="both"/>
-            </w:pPr>
-            <w:r>
-              <w:t xml:space="preserve">A deep bond between </w:t>
-            </w:r>
-            <w:proofErr w:type="spellStart"/>
-            <w:r>
-              <w:t>Argel</w:t>
-            </w:r>
-            <w:proofErr w:type="spellEnd"/>
-            <w:r>
-              <w:t xml:space="preserve"> Tal and his daemon </w:t>
-            </w:r>
-            <w:proofErr w:type="spellStart"/>
-            <w:r>
-              <w:rPr>
-                <w:i/>
-              </w:rPr>
-              <w:t>Raum</w:t>
-            </w:r>
-            <w:proofErr w:type="spellEnd"/>
-            <w:r>
-              <w:t xml:space="preserve"> gives them the edge in combat. While </w:t>
-            </w:r>
-            <w:proofErr w:type="spellStart"/>
-            <w:r>
-              <w:t>Argel</w:t>
-            </w:r>
-            <w:proofErr w:type="spellEnd"/>
-            <w:r>
-              <w:t xml:space="preserve"> Tal is in Human Form, </w:t>
-            </w:r>
-            <w:proofErr w:type="spellStart"/>
-            <w:r>
-              <w:rPr>
-                <w:i/>
-              </w:rPr>
-              <w:t>Raum</w:t>
-            </w:r>
-            <w:proofErr w:type="spellEnd"/>
-            <w:r>
-              <w:rPr>
-                <w:i/>
-              </w:rPr>
-              <w:t xml:space="preserve"> </w:t>
-            </w:r>
-            <w:r>
-              <w:t xml:space="preserve">heals him for 2/1 HP per melee/ranged attack. While in Daemon Form, </w:t>
-            </w:r>
-            <w:proofErr w:type="spellStart"/>
-            <w:r>
-              <w:t>Argel</w:t>
-            </w:r>
-            <w:proofErr w:type="spellEnd"/>
-            <w:r>
-              <w:t xml:space="preserve"> Tal makes sure </w:t>
-            </w:r>
-            <w:proofErr w:type="spellStart"/>
-            <w:r>
-              <w:rPr>
-                <w:i/>
-              </w:rPr>
-              <w:t>Raum</w:t>
-            </w:r>
-            <w:proofErr w:type="spellEnd"/>
-            <w:r>
-              <w:rPr>
-                <w:i/>
-              </w:rPr>
-              <w:t xml:space="preserve"> </w:t>
-            </w:r>
-            <w:r>
-              <w:t xml:space="preserve">doesn’t get them killed. </w:t>
-            </w:r>
-            <w:r>
-              <w:rPr>
-                <w:i/>
-              </w:rPr>
-              <w:t>(No Regardless in Daemon Form)</w:t>
-            </w:r>
-          </w:p>
-          <w:p>
-            <w:pPr>
-              <w:pStyle w:val="Heading3"/>
-              <w:ind w:right="423"/>
-              <w:jc w:val="both"/>
-              <w:outlineLvl w:val="2"/>
-            </w:pPr>
-            <w:r>
-              <w:t>Synergy</w:t>
-            </w:r>
-          </w:p>
-          <w:p>
-            <w:pPr>
-              <w:ind w:right="423"/>
-              <w:jc w:val="both"/>
-            </w:pPr>
-            <w:r>
-              <w:t xml:space="preserve">When there is at least two more </w:t>
-            </w:r>
-            <w:r>
-              <w:rPr>
-                <w:i/>
-              </w:rPr>
-              <w:t xml:space="preserve">Gal </w:t>
-            </w:r>
-            <w:proofErr w:type="spellStart"/>
-            <w:r>
-              <w:rPr>
-                <w:i/>
-              </w:rPr>
-              <w:t>Vorbak</w:t>
-            </w:r>
-            <w:proofErr w:type="spellEnd"/>
-            <w:r>
-              <w:t xml:space="preserve"> in your Squad, they</w:t>
-            </w:r>
-            <w:r>
-              <w:t xml:space="preserve"> </w:t>
-            </w:r>
-            <w:r>
-              <w:t xml:space="preserve">(but not </w:t>
-            </w:r>
-            <w:proofErr w:type="spellStart"/>
-            <w:r>
-              <w:t>Argel</w:t>
-            </w:r>
-            <w:proofErr w:type="spellEnd"/>
-            <w:r>
-              <w:t xml:space="preserve"> Tal) </w:t>
-            </w:r>
-            <w:r>
-              <w:t>get +2 attacks in melee combat.</w:t>
-            </w:r>
-          </w:p>
-          <w:p>
-            <w:pPr>
-              <w:ind w:right="423"/>
-              <w:jc w:val="both"/>
-            </w:pPr>
-          </w:p>
-          <w:p>
-            <w:pPr>
-              <w:ind w:right="423"/>
-            </w:pPr>
-            <w:r>
-              <w:rPr>
-                <w:b/>
-                <w:i/>
-              </w:rPr>
-              <w:t xml:space="preserve">Gal </w:t>
-            </w:r>
-            <w:proofErr w:type="spellStart"/>
-            <w:r>
-              <w:rPr>
-                <w:b/>
-                <w:i/>
-              </w:rPr>
-              <w:t>Vorbak</w:t>
-            </w:r>
-            <w:proofErr w:type="spellEnd"/>
-            <w:r>
-              <w:rPr>
-                <w:b/>
-                <w:i/>
-              </w:rPr>
-              <w:br/>
-            </w:r>
-            <w:r>
-              <w:t xml:space="preserve">The symbiosis with a daemon allows </w:t>
-            </w:r>
-            <w:proofErr w:type="spellStart"/>
-            <w:r>
-              <w:t>Argel</w:t>
-            </w:r>
-            <w:proofErr w:type="spellEnd"/>
-            <w:r>
-              <w:t xml:space="preserve"> Tal to let the daemon take over to h</w:t>
-            </w:r>
-            <w:r>
-              <w:t>arness its daemonic powers. Twice</w:t>
-            </w:r>
-            <w:r>
-              <w:t xml:space="preserve"> per round, </w:t>
-            </w:r>
-            <w:proofErr w:type="spellStart"/>
-            <w:r>
-              <w:t>Argel</w:t>
-            </w:r>
-            <w:proofErr w:type="spellEnd"/>
-            <w:r>
-              <w:t xml:space="preserve"> Tal may switch from </w:t>
-            </w:r>
-            <w:r>
-              <w:rPr>
-                <w:i/>
-              </w:rPr>
-              <w:t xml:space="preserve">Human Form </w:t>
-            </w:r>
-            <w:r>
-              <w:t xml:space="preserve">to </w:t>
-            </w:r>
-            <w:r>
-              <w:rPr>
-                <w:i/>
-              </w:rPr>
-              <w:t xml:space="preserve">Daemon Form </w:t>
-            </w:r>
-            <w:r>
-              <w:t xml:space="preserve">or back. While in </w:t>
-            </w:r>
-            <w:r>
-              <w:rPr>
-                <w:i/>
-              </w:rPr>
-              <w:t>Human Form</w:t>
-            </w:r>
-            <w:r>
-              <w:t xml:space="preserve">, the daemon strengthens them in battle, and they may reroll five dice per round. While in </w:t>
-            </w:r>
-            <w:r>
-              <w:rPr>
-                <w:i/>
-              </w:rPr>
-              <w:t>Daemon Form</w:t>
-            </w:r>
-            <w:r>
-              <w:t xml:space="preserve">, the daemon takes over and transforms into a winged daemonic version of the Space Marine, granting </w:t>
-            </w:r>
-            <w:r>
-              <w:rPr>
-                <w:i/>
-              </w:rPr>
-              <w:t>Fast</w:t>
-            </w:r>
-            <w:r>
-              <w:rPr>
-                <w:i/>
-              </w:rPr>
-              <w:t xml:space="preserve"> </w:t>
-            </w:r>
-            <w:r>
-              <w:t>and +2 attacks in melee combat.</w:t>
-            </w:r>
-          </w:p>
-          <w:p>
-            <w:pPr>
-              <w:pStyle w:val="Heading2"/>
-              <w:outlineLvl w:val="1"/>
-            </w:pPr>
-            <w:proofErr w:type="spellStart"/>
-            <w:r>
-              <w:t>Riftstalker</w:t>
-            </w:r>
-            <w:proofErr w:type="spellEnd"/>
-          </w:p>
-          <w:p>
-            <w:pPr>
-              <w:pStyle w:val="Heading3"/>
-              <w:outlineLvl w:val="2"/>
-            </w:pPr>
-            <w:r>
-              <w:t>Equipment</w:t>
-            </w:r>
-          </w:p>
-          <w:p>
-            <w:r>
-              <w:t xml:space="preserve">The </w:t>
-            </w:r>
-            <w:proofErr w:type="spellStart"/>
-            <w:r>
-              <w:t>Riftstalker</w:t>
-            </w:r>
-            <w:proofErr w:type="spellEnd"/>
-            <w:r>
-              <w:t xml:space="preserve"> may equip any Weapon from the Armory (normal cost).</w:t>
-            </w:r>
-          </w:p>
-          <w:p>
-            <w:pPr>
-              <w:pStyle w:val="Heading3"/>
-              <w:outlineLvl w:val="2"/>
-            </w:pPr>
-            <w:r>
-              <w:t>Skill: Warp Rift</w:t>
-            </w:r>
-          </w:p>
-          <w:p>
-            <w:r>
-              <w:t>The Rift Stalker moves through the Warp to anywhere within 30/60cm. This Skill costs 2/4</w:t>
-            </w:r>
-            <w:r>
-              <w:t xml:space="preserve"> </w:t>
-            </w:r>
-            <w:r>
-              <w:t>AP.</w:t>
-            </w:r>
-          </w:p>
-          <w:p>
-            <w:r>
-              <w:t xml:space="preserve">Predatory in nature, the </w:t>
-            </w:r>
-            <w:proofErr w:type="spellStart"/>
-            <w:r>
-              <w:t>Riftstalker</w:t>
-            </w:r>
-            <w:proofErr w:type="spellEnd"/>
-            <w:r>
-              <w:t xml:space="preserve"> can’t be used to take objectives.</w:t>
-            </w:r>
-          </w:p>
-          <w:p>
-            <w:pPr>
-              <w:pStyle w:val="Heading3"/>
-              <w:outlineLvl w:val="2"/>
-            </w:pPr>
-            <w:r>
-              <w:t>Synergy</w:t>
-            </w:r>
-          </w:p>
-          <w:p>
-            <w:r>
-              <w:t xml:space="preserve">The </w:t>
-            </w:r>
-            <w:proofErr w:type="spellStart"/>
-            <w:r>
-              <w:t>Riftstalker</w:t>
-            </w:r>
-            <w:proofErr w:type="spellEnd"/>
-            <w:r>
-              <w:t xml:space="preserve"> may bring allied sorcerers (anyone with a PL of at least 1) within </w:t>
-            </w:r>
-            <w:r>
-              <w:t>5</w:t>
-            </w:r>
-            <w:r>
-              <w:t>cm with him while moving through the warp. This reduces the travel distance by half.</w:t>
-            </w:r>
-            <w:r>
-              <w:t xml:space="preserve"> The sorcerers brought along can’t be further than 5cm when </w:t>
-            </w:r>
-            <w:r>
-              <w:t>reappearing</w:t>
-            </w:r>
-            <w:r>
-              <w:t xml:space="preserve">. </w:t>
-            </w:r>
-          </w:p>
-        </w:tc>
-        <w:tc>
-          <w:tcPr>
-            <w:tcW w:w="4678" w:type="dxa"/>
-            <w:shd w:val="clear" w:color="auto" w:fill="auto"/>
-          </w:tcPr>
-          <w:p>
-            <w:pPr>
-              <w:pStyle w:val="Heading2"/>
-              <w:tabs>
-                <w:tab w:val="left" w:pos="3611"/>
-              </w:tabs>
-              <w:jc w:val="both"/>
-              <w:outlineLvl w:val="1"/>
-            </w:pPr>
-            <w:proofErr w:type="spellStart"/>
-            <w:r>
-              <w:lastRenderedPageBreak/>
-              <w:t>Arthas</w:t>
-            </w:r>
-            <w:proofErr w:type="spellEnd"/>
-            <w:r>
-              <w:t xml:space="preserve"> the Harbinger</w:t>
+              <w:t>Arthas the Harbinger</w:t>
             </w:r>
           </w:p>
           <w:p>
@@ -7340,21 +6891,8 @@
             <w:pPr>
               <w:jc w:val="both"/>
             </w:pPr>
-            <w:proofErr w:type="spellStart"/>
-            <w:r>
-              <w:t>Arthas</w:t>
-            </w:r>
-            <w:proofErr w:type="spellEnd"/>
-            <w:r>
-              <w:t xml:space="preserve"> carries the </w:t>
-            </w:r>
-            <w:proofErr w:type="spellStart"/>
-            <w:r>
-              <w:t>greatsword</w:t>
-            </w:r>
-            <w:proofErr w:type="spellEnd"/>
-            <w:r>
-              <w:t xml:space="preserve"> </w:t>
+            <w:r>
+              <w:t xml:space="preserve">Arthas carries the greatsword </w:t>
             </w:r>
             <w:r>
               <w:rPr>
@@ -7386,13 +6924,8 @@
             <w:pPr>
               <w:jc w:val="both"/>
             </w:pPr>
-            <w:proofErr w:type="spellStart"/>
-            <w:r>
-              <w:t>Arthas</w:t>
-            </w:r>
-            <w:proofErr w:type="spellEnd"/>
-            <w:r>
-              <w:t xml:space="preserve"> may attack all units in melee range at once.</w:t>
+            <w:r>
+              <w:t>Arthas may attack all units in melee range at once.</w:t>
             </w:r>
           </w:p>
           <w:p>
@@ -7437,13 +6970,8 @@
               <w:jc w:val="both"/>
               <w:outlineLvl w:val="1"/>
             </w:pPr>
-            <w:proofErr w:type="spellStart"/>
-            <w:r>
-              <w:t>Sevatar</w:t>
-            </w:r>
-            <w:proofErr w:type="spellEnd"/>
-            <w:r>
-              <w:t>, Prince of Crows</w:t>
+            <w:r>
+              <w:t>Sevatar, Prince of Crows</w:t>
             </w:r>
           </w:p>
           <w:p>
@@ -7463,13 +6991,8 @@
                 <w:i/>
               </w:rPr>
             </w:pPr>
-            <w:proofErr w:type="spellStart"/>
-            <w:r>
-              <w:t>Sevatar</w:t>
-            </w:r>
-            <w:proofErr w:type="spellEnd"/>
-            <w:r>
-              <w:t xml:space="preserve"> carries Slicers, a special variant of Lightning Claws.</w:t>
+            <w:r>
+              <w:t>Sevatar carries Slicers, a special variant of Lightning Claws.</w:t>
             </w:r>
           </w:p>
           <w:p>
@@ -7487,15 +7010,7 @@
               <w:jc w:val="both"/>
             </w:pPr>
             <w:r>
-              <w:t xml:space="preserve">As long as no enemy unit has direct line of sight of </w:t>
-            </w:r>
-            <w:proofErr w:type="spellStart"/>
-            <w:r>
-              <w:t>Sevatar</w:t>
-            </w:r>
-            <w:proofErr w:type="spellEnd"/>
-            <w:r>
-              <w:t xml:space="preserve">, he may slip through the shadows getting +10cm to </w:t>
+              <w:t xml:space="preserve">As long as no enemy unit has direct line of sight of Sevatar, he may slip through the shadows getting +10cm to </w:t>
             </w:r>
             <w:r>
               <w:rPr>
@@ -7522,15 +7037,7 @@
               <w:jc w:val="both"/>
             </w:pPr>
             <w:r>
-              <w:t xml:space="preserve">If every unit in the Squad carries only melee weapons, </w:t>
-            </w:r>
-            <w:proofErr w:type="spellStart"/>
-            <w:r>
-              <w:t>Sevatar</w:t>
-            </w:r>
-            <w:proofErr w:type="spellEnd"/>
-            <w:r>
-              <w:t xml:space="preserve"> receives +2 Critical and </w:t>
+              <w:t xml:space="preserve">If every unit in the Squad carries only melee weapons, Sevatar receives +2 Critical and </w:t>
             </w:r>
             <w:r>
               <w:rPr>
@@ -7577,7 +7084,10 @@
               <w:outlineLvl w:val="2"/>
             </w:pPr>
             <w:r>
-              <w:t>Skill: Warp’s Tides</w:t>
+              <w:t xml:space="preserve">Skill: </w:t>
+            </w:r>
+            <w:r>
+              <w:t>The Chosen One</w:t>
             </w:r>
           </w:p>
           <w:p>
@@ -7585,10 +7095,10 @@
               <w:jc w:val="both"/>
             </w:pPr>
             <w:r>
-              <w:t>Using the Warp’s power, the Dark Chaplain empowers his allies. You may instantly activate two units and perform normal turns with them.</w:t>
-            </w:r>
-            <w:r>
-              <w:t xml:space="preserve"> This Skill costs 2 AP:</w:t>
+              <w:t xml:space="preserve">The Dark Chaplain </w:t>
+            </w:r>
+            <w:r>
+              <w:t>selects one ally (not himself) as the chosen one. This unit gets +2 AP and two rerolls this round.</w:t>
             </w:r>
           </w:p>
           <w:p>
@@ -7635,15 +7145,7 @@
               <w:jc w:val="both"/>
             </w:pPr>
             <w:r>
-              <w:t xml:space="preserve">The Bringer of Change carries a </w:t>
-            </w:r>
-            <w:proofErr w:type="spellStart"/>
-            <w:r>
-              <w:t>Cruzius</w:t>
-            </w:r>
-            <w:proofErr w:type="spellEnd"/>
-            <w:r>
-              <w:t xml:space="preserve"> (counts as Power Mace) and a Power Fist.</w:t>
+              <w:t>The Bringer of Change carries a Cruzius (counts as Power Mace) and a Power Fist.</w:t>
             </w:r>
           </w:p>
           <w:p>
@@ -7835,12 +7337,12 @@
       <w:pPr>
         <w:pStyle w:val="Heading1"/>
       </w:pPr>
-      <w:bookmarkStart w:id="8" w:name="_Toc446968737"/>
+      <w:bookmarkStart w:id="7" w:name="_Toc446968737"/>
       <w:r>
         <w:lastRenderedPageBreak/>
         <w:t>Weapons</w:t>
       </w:r>
-      <w:bookmarkEnd w:id="8"/>
+      <w:bookmarkEnd w:id="7"/>
     </w:p>
     <w:p>
       <w:r>
@@ -8217,19 +7719,11 @@
                 <w:b w:val="0"/>
               </w:rPr>
             </w:pPr>
-            <w:proofErr w:type="spellStart"/>
             <w:r>
               <w:rPr>
                 <w:b w:val="0"/>
               </w:rPr>
-              <w:t>Chainaxe</w:t>
-            </w:r>
-            <w:proofErr w:type="spellEnd"/>
-            <w:r>
-              <w:rPr>
-                <w:b w:val="0"/>
-              </w:rPr>
-              <w:t xml:space="preserve"> (1H)</w:t>
+              <w:t>Chainaxe (1H)</w:t>
             </w:r>
           </w:p>
         </w:tc>
@@ -8361,19 +7855,11 @@
                 <w:b w:val="0"/>
               </w:rPr>
             </w:pPr>
-            <w:proofErr w:type="spellStart"/>
             <w:r>
               <w:rPr>
                 <w:b w:val="0"/>
               </w:rPr>
-              <w:t>Powersword</w:t>
-            </w:r>
-            <w:proofErr w:type="spellEnd"/>
-            <w:r>
-              <w:rPr>
-                <w:b w:val="0"/>
-              </w:rPr>
-              <w:t xml:space="preserve"> (1H)</w:t>
+              <w:t>Powersword (1H)</w:t>
             </w:r>
           </w:p>
         </w:tc>
@@ -8640,19 +8126,11 @@
                 <w:b w:val="0"/>
               </w:rPr>
             </w:pPr>
-            <w:proofErr w:type="spellStart"/>
             <w:r>
               <w:rPr>
                 <w:b w:val="0"/>
               </w:rPr>
-              <w:t>Chainfist</w:t>
-            </w:r>
-            <w:proofErr w:type="spellEnd"/>
-            <w:r>
-              <w:rPr>
-                <w:b w:val="0"/>
-              </w:rPr>
-              <w:t xml:space="preserve"> (1H)</w:t>
+              <w:t>Chainfist (1H)</w:t>
             </w:r>
           </w:p>
         </w:tc>
@@ -9847,16 +9325,8 @@
               <w:rPr>
                 <w:i/>
               </w:rPr>
-              <w:t xml:space="preserve">Rapid Fire, can’t </w:t>
-            </w:r>
-            <w:proofErr w:type="spellStart"/>
-            <w:r>
-              <w:rPr>
-                <w:i/>
-              </w:rPr>
-              <w:t>crit</w:t>
-            </w:r>
-            <w:proofErr w:type="spellEnd"/>
+              <w:t>Rapid Fire, can’t crit</w:t>
+            </w:r>
           </w:p>
         </w:tc>
         <w:tc>
@@ -10138,16 +9608,8 @@
               <w:rPr>
                 <w:i/>
               </w:rPr>
-              <w:t xml:space="preserve">, can’t </w:t>
-            </w:r>
-            <w:proofErr w:type="spellStart"/>
-            <w:r>
-              <w:rPr>
-                <w:i/>
-              </w:rPr>
-              <w:t>crit</w:t>
-            </w:r>
-            <w:proofErr w:type="spellEnd"/>
+              <w:t>, can’t crit</w:t>
+            </w:r>
           </w:p>
         </w:tc>
         <w:tc>
@@ -10223,16 +9685,8 @@
               <w:rPr>
                 <w:b w:val="0"/>
               </w:rPr>
-              <w:t xml:space="preserve">Bile </w:t>
-            </w:r>
-            <w:proofErr w:type="spellStart"/>
-            <w:r>
-              <w:rPr>
-                <w:b w:val="0"/>
-              </w:rPr>
-              <w:t>Spitter</w:t>
-            </w:r>
-            <w:proofErr w:type="spellEnd"/>
+              <w:t>Bile Spitter</w:t>
+            </w:r>
           </w:p>
         </w:tc>
         <w:tc>
@@ -11087,14 +10541,12 @@
                 <w:b w:val="0"/>
               </w:rPr>
             </w:pPr>
-            <w:proofErr w:type="spellStart"/>
             <w:r>
               <w:rPr>
                 <w:b w:val="0"/>
               </w:rPr>
               <w:t>Doombolter</w:t>
             </w:r>
-            <w:proofErr w:type="spellEnd"/>
           </w:p>
         </w:tc>
         <w:tc>
@@ -11166,16 +10618,8 @@
               <w:rPr>
                 <w:i/>
               </w:rPr>
-              <w:t xml:space="preserve">, can’t </w:t>
-            </w:r>
-            <w:proofErr w:type="spellStart"/>
-            <w:r>
-              <w:rPr>
-                <w:i/>
-              </w:rPr>
-              <w:t>crit</w:t>
-            </w:r>
-            <w:proofErr w:type="spellEnd"/>
+              <w:t>, can’t crit</w:t>
+            </w:r>
           </w:p>
         </w:tc>
         <w:tc>
@@ -11866,14 +11310,12 @@
                 <w:b w:val="0"/>
               </w:rPr>
             </w:pPr>
-            <w:proofErr w:type="spellStart"/>
             <w:r>
               <w:rPr>
                 <w:b w:val="0"/>
               </w:rPr>
               <w:t>Multimelta</w:t>
             </w:r>
-            <w:proofErr w:type="spellEnd"/>
           </w:p>
         </w:tc>
         <w:tc>
@@ -12836,12 +12278,12 @@
       <w:pPr>
         <w:pStyle w:val="Heading1"/>
       </w:pPr>
-      <w:bookmarkStart w:id="9" w:name="_Toc446968738"/>
+      <w:bookmarkStart w:id="8" w:name="_Toc446968738"/>
       <w:r>
         <w:lastRenderedPageBreak/>
         <w:t>Equipment</w:t>
       </w:r>
-      <w:bookmarkEnd w:id="9"/>
+      <w:bookmarkEnd w:id="8"/>
     </w:p>
     <w:tbl>
       <w:tblPr>
@@ -12893,11 +12335,9 @@
               <w:jc w:val="center"/>
               <w:cnfStyle w:val="100000000000" w:firstRow="1" w:lastRow="0" w:firstColumn="0" w:lastColumn="0" w:oddVBand="0" w:evenVBand="0" w:oddHBand="0" w:evenHBand="0" w:firstRowFirstColumn="0" w:firstRowLastColumn="0" w:lastRowFirstColumn="0" w:lastRowLastColumn="0"/>
             </w:pPr>
-            <w:proofErr w:type="spellStart"/>
             <w:r>
               <w:t>Gearpoints</w:t>
             </w:r>
-            <w:proofErr w:type="spellEnd"/>
           </w:p>
         </w:tc>
       </w:tr>
@@ -12917,13 +12357,8 @@
                 <w:b w:val="0"/>
               </w:rPr>
             </w:pPr>
-            <w:proofErr w:type="spellStart"/>
-            <w:r>
-              <w:t>Frak</w:t>
-            </w:r>
-            <w:proofErr w:type="spellEnd"/>
-            <w:r>
-              <w:t xml:space="preserve">-Grenade </w:t>
+            <w:r>
+              <w:t xml:space="preserve">Frak-Grenade </w:t>
             </w:r>
             <w:r>
               <w:rPr>
@@ -13166,13 +12601,8 @@
       <w:pPr>
         <w:pStyle w:val="WeaponHeadings"/>
       </w:pPr>
-      <w:proofErr w:type="spellStart"/>
       <w:r>
-        <w:t>Frak</w:t>
-      </w:r>
-      <w:proofErr w:type="spellEnd"/>
-      <w:r>
-        <w:t>-Grenade</w:t>
+        <w:t>Frak-Grenade</w:t>
       </w:r>
     </w:p>
     <w:p>
@@ -13329,14 +12759,12 @@
       <w:r>
         <w:t xml:space="preserve">A simple weapon for close combat, reliable but not very dangerous. Counts as melee weapon with </w:t>
       </w:r>
-      <w:proofErr w:type="spellStart"/>
       <w:r>
         <w:rPr>
           <w:i/>
         </w:rPr>
         <w:t>Quickdraw</w:t>
       </w:r>
-      <w:proofErr w:type="spellEnd"/>
       <w:r>
         <w:t>. When a unit carrying this is attacked in melee, it won’t get a DF malus for no melee weapon.</w:t>
       </w:r>
@@ -13352,12 +12780,12 @@
       <w:pPr>
         <w:pStyle w:val="Heading1"/>
       </w:pPr>
-      <w:bookmarkStart w:id="10" w:name="_Toc446968739"/>
+      <w:bookmarkStart w:id="9" w:name="_Toc446968739"/>
       <w:r>
         <w:lastRenderedPageBreak/>
         <w:t>Blessings</w:t>
       </w:r>
-      <w:bookmarkEnd w:id="10"/>
+      <w:bookmarkEnd w:id="9"/>
     </w:p>
     <w:tbl>
       <w:tblPr>
@@ -14008,19 +13436,11 @@
       <w:r>
         <w:t xml:space="preserve">You can’t shoot what you can’t see – you gain </w:t>
       </w:r>
-      <w:proofErr w:type="gramStart"/>
       <w:r>
         <w:rPr>
           <w:i/>
         </w:rPr>
-        <w:t>Dodge(</w:t>
-      </w:r>
-      <w:proofErr w:type="gramEnd"/>
-      <w:r>
-        <w:rPr>
-          <w:i/>
-        </w:rPr>
-        <w:t>5)</w:t>
+        <w:t>Dodge(5)</w:t>
       </w:r>
       <w:r>
         <w:t>.</w:t>
@@ -14036,15 +13456,7 @@
     </w:p>
     <w:p>
       <w:r>
-        <w:t xml:space="preserve">The secrets of the </w:t>
-      </w:r>
-      <w:proofErr w:type="spellStart"/>
-      <w:r>
-        <w:t>Immaterium</w:t>
-      </w:r>
-      <w:proofErr w:type="spellEnd"/>
-      <w:r>
-        <w:t xml:space="preserve"> are laid open before you – you get PL1/PM8 if you weren’t a psyker before or gain +1 PL if you were, but at twice the point cost.</w:t>
+        <w:t>The secrets of the Immaterium are laid open before you – you get PL1/PM8 if you weren’t a psyker before or gain +1 PL if you were, but at twice the point cost.</w:t>
       </w:r>
     </w:p>
     <w:p>
@@ -14057,15 +13469,7 @@
     </w:p>
     <w:p>
       <w:r>
-        <w:t>You let a daemon inside of your body for a taste of their power, but the daemons will may be stronger than yours. Roll a dice at the beginning of every round, on a &gt;10 (</w:t>
-      </w:r>
-      <w:proofErr w:type="spellStart"/>
-      <w:r>
-        <w:t>excl</w:t>
-      </w:r>
-      <w:proofErr w:type="spellEnd"/>
-      <w:r>
-        <w:t xml:space="preserve">), the daemon takes over. You </w:t>
+        <w:t xml:space="preserve">You let a daemon inside of your body for a taste of their power, but the daemons will may be stronger than yours. Roll a dice at the beginning of every round, on a &gt;10 (excl), the daemon takes over. You </w:t>
       </w:r>
       <w:r>
         <w:rPr>
@@ -14117,15 +13521,7 @@
     </w:p>
     <w:p>
       <w:r>
-        <w:t>Chosen to enact their will, the gods themselves have given you the power to do battle eternally. Roll a dice in every round, on a 1-5, you heal fully, on a &gt;5 (</w:t>
-      </w:r>
-      <w:proofErr w:type="spellStart"/>
-      <w:r>
-        <w:t>excl</w:t>
-      </w:r>
-      <w:proofErr w:type="spellEnd"/>
-      <w:r>
-        <w:t>), you regenerate 1 HP.</w:t>
+        <w:t>Chosen to enact their will, the gods themselves have given you the power to do battle eternally. Roll a dice in every round, on a 1-5, you heal fully, on a &gt;5 (excl), you regenerate 1 HP.</w:t>
       </w:r>
     </w:p>
     <w:p>
@@ -14137,12 +13533,12 @@
       <w:pPr>
         <w:pStyle w:val="Heading1"/>
       </w:pPr>
-      <w:bookmarkStart w:id="11" w:name="_Toc446968740"/>
+      <w:bookmarkStart w:id="10" w:name="_Toc446968740"/>
       <w:r>
         <w:lastRenderedPageBreak/>
         <w:t>Devotion Levels</w:t>
       </w:r>
-      <w:bookmarkEnd w:id="11"/>
+      <w:bookmarkEnd w:id="10"/>
     </w:p>
     <w:p>
       <w:r>
@@ -14395,12 +13791,12 @@
       <w:pPr>
         <w:pStyle w:val="Heading1"/>
       </w:pPr>
-      <w:bookmarkStart w:id="12" w:name="_Toc446968741"/>
+      <w:bookmarkStart w:id="11" w:name="_Toc446968741"/>
       <w:r>
         <w:lastRenderedPageBreak/>
         <w:t>Alignment</w:t>
       </w:r>
-      <w:bookmarkEnd w:id="12"/>
+      <w:bookmarkEnd w:id="11"/>
     </w:p>
     <w:p>
       <w:r>
@@ -14579,15 +13975,7 @@
         <w:t>Mark of Slaanesh</w:t>
       </w:r>
       <w:r>
-        <w:t xml:space="preserve"> gives 1 re-</w:t>
-      </w:r>
-      <w:proofErr w:type="spellStart"/>
-      <w:r>
-        <w:t>rollable</w:t>
-      </w:r>
-      <w:proofErr w:type="spellEnd"/>
-      <w:r>
-        <w:t xml:space="preserve"> dice per round per HP below maximum. </w:t>
+        <w:t xml:space="preserve"> gives 1 re-rollable dice per round per HP below maximum. </w:t>
       </w:r>
       <w:r>
         <w:br w:type="page"/>
@@ -14597,12 +13985,12 @@
       <w:pPr>
         <w:pStyle w:val="Heading1"/>
       </w:pPr>
-      <w:bookmarkStart w:id="13" w:name="_Toc446968742"/>
+      <w:bookmarkStart w:id="12" w:name="_Toc446968742"/>
       <w:r>
         <w:lastRenderedPageBreak/>
         <w:t>Chaos Powers</w:t>
       </w:r>
-      <w:bookmarkEnd w:id="13"/>
+      <w:bookmarkEnd w:id="12"/>
     </w:p>
     <w:p>
       <w:r>
@@ -14701,11 +14089,9 @@
               <w:pStyle w:val="Heading3"/>
               <w:outlineLvl w:val="2"/>
             </w:pPr>
-            <w:proofErr w:type="spellStart"/>
             <w:r>
               <w:t>Headcleaver</w:t>
             </w:r>
-            <w:proofErr w:type="spellEnd"/>
           </w:p>
           <w:p>
             <w:r>
@@ -14904,11 +14290,9 @@
               <w:pStyle w:val="Heading3"/>
               <w:outlineLvl w:val="2"/>
             </w:pPr>
-            <w:proofErr w:type="spellStart"/>
             <w:r>
               <w:t>Lifetaker</w:t>
             </w:r>
-            <w:proofErr w:type="spellEnd"/>
           </w:p>
           <w:p>
             <w:r>
@@ -14945,7 +14329,12 @@
               <w:t>D</w:t>
             </w:r>
             <w:r>
-              <w:t xml:space="preserve"> hit for every attack they make against you.</w:t>
+              <w:t xml:space="preserve"> hit for every hit</w:t>
+            </w:r>
+            <w:bookmarkStart w:id="13" w:name="_GoBack"/>
+            <w:bookmarkEnd w:id="13"/>
+            <w:r>
+              <w:t xml:space="preserve"> they make against you.</w:t>
             </w:r>
           </w:p>
         </w:tc>
@@ -15365,11 +14754,9 @@
             <w:tcW w:w="4492" w:type="dxa"/>
           </w:tcPr>
           <w:p>
-            <w:proofErr w:type="spellStart"/>
             <w:r>
               <w:t>Warpfire</w:t>
             </w:r>
-            <w:proofErr w:type="spellEnd"/>
           </w:p>
         </w:tc>
         <w:tc>
@@ -16560,12 +15947,10 @@
             <w:pPr>
               <w:pStyle w:val="PsychicHeading"/>
             </w:pPr>
-            <w:proofErr w:type="spellStart"/>
             <w:r>
               <w:lastRenderedPageBreak/>
               <w:t>Warpfire</w:t>
             </w:r>
-            <w:proofErr w:type="spellEnd"/>
           </w:p>
           <w:p>
             <w:pPr>
@@ -18934,7 +18319,7 @@
 </file>
 
 <file path=customXml/itemProps1.xml><?xml version="1.0" encoding="utf-8"?>
-<ds:datastoreItem xmlns:ds="http://schemas.openxmlformats.org/officeDocument/2006/customXml" ds:itemID="{8961DD70-C09C-418A-9D0E-7342E5B33ABB}">
+<ds:datastoreItem xmlns:ds="http://schemas.openxmlformats.org/officeDocument/2006/customXml" ds:itemID="{8488744D-A04B-4DF6-A78D-FA4DDF86E24A}">
   <ds:schemaRefs>
     <ds:schemaRef ds:uri="http://schemas.openxmlformats.org/officeDocument/2006/bibliography"/>
   </ds:schemaRefs>

</xml_diff>

<commit_message>
CSM Reformatting, CSM Weapons update
Also, redid the Balance Spreadsheet
</commit_message>
<xml_diff>
--- a/Factions/Chaos Space Marines/Chaos Space Marine Codex.docx
+++ b/Factions/Chaos Space Marines/Chaos Space Marine Codex.docx
@@ -1138,9 +1138,11 @@
               <w:jc w:val="center"/>
               <w:cnfStyle w:val="100000000000" w:firstRow="1" w:lastRow="0" w:firstColumn="0" w:lastColumn="0" w:oddVBand="0" w:evenVBand="0" w:oddHBand="0" w:evenHBand="0" w:firstRowFirstColumn="0" w:firstRowLastColumn="0" w:lastRowFirstColumn="0" w:lastRowLastColumn="0"/>
             </w:pPr>
+            <w:proofErr w:type="spellStart"/>
             <w:r>
               <w:t>Crit</w:t>
             </w:r>
+            <w:proofErr w:type="spellEnd"/>
           </w:p>
         </w:tc>
         <w:tc>
@@ -3035,6 +3037,7 @@
                 <w:sz w:val="22"/>
               </w:rPr>
             </w:pPr>
+            <w:proofErr w:type="spellStart"/>
             <w:r>
               <w:rPr>
                 <w:b w:val="0"/>
@@ -3042,6 +3045,7 @@
               </w:rPr>
               <w:t>Helbrute</w:t>
             </w:r>
+            <w:proofErr w:type="spellEnd"/>
           </w:p>
         </w:tc>
         <w:tc>
@@ -3588,9 +3592,11 @@
               <w:jc w:val="center"/>
               <w:cnfStyle w:val="100000000000" w:firstRow="1" w:lastRow="0" w:firstColumn="0" w:lastColumn="0" w:oddVBand="0" w:evenVBand="0" w:oddHBand="0" w:evenHBand="0" w:firstRowFirstColumn="0" w:firstRowLastColumn="0" w:lastRowFirstColumn="0" w:lastRowLastColumn="0"/>
             </w:pPr>
+            <w:proofErr w:type="spellStart"/>
             <w:r>
               <w:t>Crit</w:t>
             </w:r>
+            <w:proofErr w:type="spellEnd"/>
           </w:p>
         </w:tc>
         <w:tc>
@@ -3667,12 +3673,21 @@
                 <w:sz w:val="22"/>
               </w:rPr>
             </w:pPr>
+            <w:proofErr w:type="spellStart"/>
             <w:r>
               <w:rPr>
                 <w:b w:val="0"/>
                 <w:sz w:val="22"/>
               </w:rPr>
-              <w:t>Warsmith Kroeger</w:t>
+              <w:t>Warsmith</w:t>
+            </w:r>
+            <w:proofErr w:type="spellEnd"/>
+            <w:r>
+              <w:rPr>
+                <w:b w:val="0"/>
+                <w:sz w:val="22"/>
+              </w:rPr>
+              <w:t xml:space="preserve"> Kroeger</w:t>
             </w:r>
           </w:p>
         </w:tc>
@@ -3876,12 +3891,21 @@
                 <w:sz w:val="22"/>
               </w:rPr>
             </w:pPr>
+            <w:proofErr w:type="spellStart"/>
             <w:r>
               <w:rPr>
                 <w:b w:val="0"/>
                 <w:sz w:val="22"/>
               </w:rPr>
-              <w:t>Arthas the Harbinger</w:t>
+              <w:t>Arthas</w:t>
+            </w:r>
+            <w:proofErr w:type="spellEnd"/>
+            <w:r>
+              <w:rPr>
+                <w:b w:val="0"/>
+                <w:sz w:val="22"/>
+              </w:rPr>
+              <w:t xml:space="preserve"> the Harbinger</w:t>
             </w:r>
           </w:p>
         </w:tc>
@@ -4086,13 +4110,31 @@
                 <w:sz w:val="22"/>
               </w:rPr>
             </w:pPr>
+            <w:proofErr w:type="spellStart"/>
             <w:r>
               <w:rPr>
                 <w:b w:val="0"/>
                 <w:sz w:val="22"/>
               </w:rPr>
-              <w:t>Nagul Varr</w:t>
-            </w:r>
+              <w:t>Nagul</w:t>
+            </w:r>
+            <w:proofErr w:type="spellEnd"/>
+            <w:r>
+              <w:rPr>
+                <w:b w:val="0"/>
+                <w:sz w:val="22"/>
+              </w:rPr>
+              <w:t xml:space="preserve"> </w:t>
+            </w:r>
+            <w:proofErr w:type="spellStart"/>
+            <w:r>
+              <w:rPr>
+                <w:b w:val="0"/>
+                <w:sz w:val="22"/>
+              </w:rPr>
+              <w:t>Varr</w:t>
+            </w:r>
+            <w:proofErr w:type="spellEnd"/>
           </w:p>
         </w:tc>
         <w:tc>
@@ -4295,12 +4337,21 @@
                 <w:sz w:val="22"/>
               </w:rPr>
             </w:pPr>
+            <w:proofErr w:type="spellStart"/>
             <w:r>
               <w:rPr>
                 <w:b w:val="0"/>
                 <w:sz w:val="22"/>
               </w:rPr>
-              <w:t>Sevatar, Prince of Crows</w:t>
+              <w:t>Sevatar</w:t>
+            </w:r>
+            <w:proofErr w:type="spellEnd"/>
+            <w:r>
+              <w:rPr>
+                <w:b w:val="0"/>
+                <w:sz w:val="22"/>
+              </w:rPr>
+              <w:t>, Prince of Crows</w:t>
             </w:r>
           </w:p>
         </w:tc>
@@ -4505,12 +4556,21 @@
                 <w:sz w:val="22"/>
               </w:rPr>
             </w:pPr>
+            <w:proofErr w:type="spellStart"/>
             <w:r>
               <w:rPr>
                 <w:b w:val="0"/>
                 <w:sz w:val="22"/>
               </w:rPr>
-              <w:t>Argel Tal</w:t>
+              <w:t>Argel</w:t>
+            </w:r>
+            <w:proofErr w:type="spellEnd"/>
+            <w:r>
+              <w:rPr>
+                <w:b w:val="0"/>
+                <w:sz w:val="22"/>
+              </w:rPr>
+              <w:t xml:space="preserve"> Tal</w:t>
             </w:r>
           </w:p>
         </w:tc>
@@ -5154,6 +5214,7 @@
                 <w:sz w:val="22"/>
               </w:rPr>
             </w:pPr>
+            <w:proofErr w:type="spellStart"/>
             <w:r>
               <w:rPr>
                 <w:b w:val="0"/>
@@ -5161,6 +5222,7 @@
               </w:rPr>
               <w:t>Riftstalker</w:t>
             </w:r>
+            <w:proofErr w:type="spellEnd"/>
           </w:p>
         </w:tc>
         <w:tc>
@@ -5571,7 +5633,15 @@
               <w:ind w:right="281"/>
             </w:pPr>
             <w:r>
-              <w:t>A Chaos Legionaire carries a Bolter or a Bolt Pistol and a Chainaxe.</w:t>
+              <w:t xml:space="preserve">A Chaos Legionaire carries a Bolter or a Bolt Pistol and a </w:t>
+            </w:r>
+            <w:proofErr w:type="spellStart"/>
+            <w:r>
+              <w:t>Chainaxe</w:t>
+            </w:r>
+            <w:proofErr w:type="spellEnd"/>
+            <w:r>
+              <w:t>.</w:t>
             </w:r>
           </w:p>
           <w:p>
@@ -5579,16 +5649,26 @@
               <w:pStyle w:val="Heading3"/>
               <w:outlineLvl w:val="2"/>
             </w:pPr>
+            <w:proofErr w:type="spellStart"/>
             <w:r>
               <w:t>Wargear</w:t>
             </w:r>
+            <w:proofErr w:type="spellEnd"/>
           </w:p>
           <w:p>
             <w:pPr>
               <w:ind w:right="281"/>
             </w:pPr>
             <w:r>
-              <w:t xml:space="preserve">Chaos Legionaires cannot use Heavy Weapons. </w:t>
+              <w:t xml:space="preserve">Chaos </w:t>
+            </w:r>
+            <w:proofErr w:type="spellStart"/>
+            <w:r>
+              <w:t>Legionaires</w:t>
+            </w:r>
+            <w:proofErr w:type="spellEnd"/>
+            <w:r>
+              <w:t xml:space="preserve"> cannot use Heavy Weapons. </w:t>
             </w:r>
           </w:p>
           <w:p>
@@ -5629,9 +5709,11 @@
               <w:pStyle w:val="Heading3"/>
               <w:outlineLvl w:val="2"/>
             </w:pPr>
+            <w:proofErr w:type="spellStart"/>
             <w:r>
               <w:t>Wargear</w:t>
             </w:r>
+            <w:proofErr w:type="spellEnd"/>
           </w:p>
           <w:p>
             <w:pPr>
@@ -5665,7 +5747,15 @@
               <w:ind w:right="281"/>
             </w:pPr>
             <w:r>
-              <w:t>A Chaos Chosen carries an Auto Pistol and a Chainfist.</w:t>
+              <w:t xml:space="preserve">A Chaos Chosen carries an Auto Pistol and a </w:t>
+            </w:r>
+            <w:proofErr w:type="spellStart"/>
+            <w:r>
+              <w:t>Chainfist</w:t>
+            </w:r>
+            <w:proofErr w:type="spellEnd"/>
+            <w:r>
+              <w:t>.</w:t>
             </w:r>
           </w:p>
           <w:p>
@@ -5673,9 +5763,11 @@
               <w:pStyle w:val="Heading3"/>
               <w:outlineLvl w:val="2"/>
             </w:pPr>
+            <w:proofErr w:type="spellStart"/>
             <w:r>
               <w:t>Wargear</w:t>
             </w:r>
+            <w:proofErr w:type="spellEnd"/>
           </w:p>
           <w:p>
             <w:pPr>
@@ -5709,7 +5801,15 @@
               <w:ind w:right="281"/>
             </w:pPr>
             <w:r>
-              <w:t>A Chaos Sorcerer carries a Warpblade (Melee, 12D, 2A, Penetration).</w:t>
+              <w:t xml:space="preserve">A Chaos Sorcerer carries a </w:t>
+            </w:r>
+            <w:proofErr w:type="spellStart"/>
+            <w:r>
+              <w:t>Warpblade</w:t>
+            </w:r>
+            <w:proofErr w:type="spellEnd"/>
+            <w:r>
+              <w:t xml:space="preserve"> (Melee, 12D, 2A, Penetration).</w:t>
             </w:r>
           </w:p>
           <w:p>
@@ -5717,9 +5817,11 @@
               <w:pStyle w:val="Heading3"/>
               <w:outlineLvl w:val="2"/>
             </w:pPr>
+            <w:proofErr w:type="spellStart"/>
             <w:r>
               <w:t>Wargear</w:t>
             </w:r>
+            <w:proofErr w:type="spellEnd"/>
           </w:p>
           <w:p>
             <w:pPr>
@@ -5759,10 +5861,12 @@
               <w:ind w:right="281"/>
               <w:outlineLvl w:val="1"/>
             </w:pPr>
+            <w:proofErr w:type="spellStart"/>
             <w:r>
               <w:lastRenderedPageBreak/>
               <w:t>Helbrute</w:t>
             </w:r>
+            <w:proofErr w:type="spellEnd"/>
           </w:p>
           <w:p>
             <w:pPr>
@@ -5777,8 +5881,13 @@
             <w:pPr>
               <w:ind w:right="281"/>
             </w:pPr>
-            <w:r>
-              <w:t>Armored(12)</w:t>
+            <w:proofErr w:type="gramStart"/>
+            <w:r>
+              <w:t>Armored(</w:t>
+            </w:r>
+            <w:proofErr w:type="gramEnd"/>
+            <w:r>
+              <w:t>12)</w:t>
             </w:r>
             <w:r>
               <w:t>, Weapon Platform</w:t>
@@ -5801,7 +5910,31 @@
               <w:ind w:right="281"/>
             </w:pPr>
             <w:r>
-              <w:t xml:space="preserve">A Helbrute carries a Battle Cannon and a Helbrute Daemonfist </w:t>
+              <w:t xml:space="preserve">A </w:t>
+            </w:r>
+            <w:proofErr w:type="spellStart"/>
+            <w:r>
+              <w:t>Helbrute</w:t>
+            </w:r>
+            <w:proofErr w:type="spellEnd"/>
+            <w:r>
+              <w:t xml:space="preserve"> carries a Battle Cannon and a </w:t>
+            </w:r>
+            <w:proofErr w:type="spellStart"/>
+            <w:r>
+              <w:t>Helbrute</w:t>
+            </w:r>
+            <w:proofErr w:type="spellEnd"/>
+            <w:r>
+              <w:t xml:space="preserve"> </w:t>
+            </w:r>
+            <w:proofErr w:type="spellStart"/>
+            <w:r>
+              <w:t>Daemonfist</w:t>
+            </w:r>
+            <w:proofErr w:type="spellEnd"/>
+            <w:r>
+              <w:t xml:space="preserve"> </w:t>
             </w:r>
           </w:p>
           <w:p>
@@ -5809,16 +5942,23 @@
               <w:pStyle w:val="Heading3"/>
               <w:outlineLvl w:val="2"/>
             </w:pPr>
+            <w:proofErr w:type="spellStart"/>
             <w:r>
               <w:t>Wargear</w:t>
             </w:r>
+            <w:proofErr w:type="spellEnd"/>
           </w:p>
           <w:p>
             <w:pPr>
               <w:ind w:right="281"/>
             </w:pPr>
-            <w:r>
-              <w:t>Helbrutes can swap their Battle Cannon for a Hades Autocannon or a Doom Siren.</w:t>
+            <w:proofErr w:type="spellStart"/>
+            <w:r>
+              <w:t>Helbrutes</w:t>
+            </w:r>
+            <w:proofErr w:type="spellEnd"/>
+            <w:r>
+              <w:t xml:space="preserve"> can swap their Battle Cannon for a Hades Autocannon or a Doom Siren.</w:t>
             </w:r>
           </w:p>
           <w:p>
@@ -5833,11 +5973,33 @@
             <w:pPr>
               <w:ind w:right="281"/>
             </w:pPr>
-            <w:r>
-              <w:rPr>
-                <w:sz w:val="22"/>
-              </w:rPr>
-              <w:t>Helbrute Daemonfist (1H):   Melee, 14D, 2A, Lethal Weapon</w:t>
+            <w:proofErr w:type="spellStart"/>
+            <w:r>
+              <w:rPr>
+                <w:sz w:val="22"/>
+              </w:rPr>
+              <w:t>Helbrute</w:t>
+            </w:r>
+            <w:proofErr w:type="spellEnd"/>
+            <w:r>
+              <w:rPr>
+                <w:sz w:val="22"/>
+              </w:rPr>
+              <w:t xml:space="preserve"> </w:t>
+            </w:r>
+            <w:proofErr w:type="spellStart"/>
+            <w:r>
+              <w:rPr>
+                <w:sz w:val="22"/>
+              </w:rPr>
+              <w:t>Daemonfist</w:t>
+            </w:r>
+            <w:proofErr w:type="spellEnd"/>
+            <w:r>
+              <w:rPr>
+                <w:sz w:val="22"/>
+              </w:rPr>
+              <w:t xml:space="preserve"> (1H):   Melee, 14D, 2A, Lethal Weapon</w:t>
             </w:r>
             <w:r>
               <w:rPr>
@@ -5899,7 +6061,15 @@
               <w:t>A Raptor carries a</w:t>
             </w:r>
             <w:r>
-              <w:t xml:space="preserve"> Bolt Pistol and a Chainaxe.</w:t>
+              <w:t xml:space="preserve"> Bolt Pistol and a </w:t>
+            </w:r>
+            <w:proofErr w:type="spellStart"/>
+            <w:r>
+              <w:t>Chainaxe</w:t>
+            </w:r>
+            <w:proofErr w:type="spellEnd"/>
+            <w:r>
+              <w:t>.</w:t>
             </w:r>
           </w:p>
           <w:p>
@@ -5907,9 +6077,11 @@
               <w:pStyle w:val="Heading3"/>
               <w:outlineLvl w:val="2"/>
             </w:pPr>
+            <w:proofErr w:type="spellStart"/>
             <w:r>
               <w:t>Wargear</w:t>
             </w:r>
+            <w:proofErr w:type="spellEnd"/>
           </w:p>
           <w:p>
             <w:r>
@@ -5958,7 +6130,15 @@
           </w:p>
           <w:p>
             <w:r>
-              <w:t>A Chaos Terminator carries an Auto Pistol and a Chainfist.</w:t>
+              <w:t xml:space="preserve">A Chaos Terminator carries an Auto Pistol and a </w:t>
+            </w:r>
+            <w:proofErr w:type="spellStart"/>
+            <w:r>
+              <w:t>Chainfist</w:t>
+            </w:r>
+            <w:proofErr w:type="spellEnd"/>
+            <w:r>
+              <w:t>.</w:t>
             </w:r>
           </w:p>
           <w:p>
@@ -5966,9 +6146,11 @@
               <w:pStyle w:val="Heading3"/>
               <w:outlineLvl w:val="2"/>
             </w:pPr>
+            <w:proofErr w:type="spellStart"/>
             <w:r>
               <w:t>Wargear</w:t>
             </w:r>
+            <w:proofErr w:type="spellEnd"/>
           </w:p>
           <w:p>
             <w:r>
@@ -6025,9 +6207,11 @@
               <w:pStyle w:val="Heading3"/>
               <w:outlineLvl w:val="2"/>
             </w:pPr>
+            <w:proofErr w:type="spellStart"/>
             <w:r>
               <w:t>Wargear</w:t>
             </w:r>
+            <w:proofErr w:type="spellEnd"/>
           </w:p>
           <w:p>
             <w:r>
@@ -6081,9 +6265,11 @@
               <w:pStyle w:val="Heading3"/>
               <w:outlineLvl w:val="2"/>
             </w:pPr>
+            <w:proofErr w:type="spellStart"/>
             <w:r>
               <w:t>Wargear</w:t>
             </w:r>
+            <w:proofErr w:type="spellEnd"/>
           </w:p>
           <w:p>
             <w:r>
@@ -6110,8 +6296,13 @@
             </w:r>
           </w:p>
           <w:p>
-            <w:r>
-              <w:t>Armored(15)</w:t>
+            <w:proofErr w:type="gramStart"/>
+            <w:r>
+              <w:t>Armored(</w:t>
+            </w:r>
+            <w:proofErr w:type="gramEnd"/>
+            <w:r>
+              <w:t>15)</w:t>
             </w:r>
             <w:r>
               <w:t>, Weapon Platform, may not receive Blessings</w:t>
@@ -6151,9 +6342,11 @@
               <w:pStyle w:val="Heading3"/>
               <w:outlineLvl w:val="2"/>
             </w:pPr>
+            <w:proofErr w:type="spellStart"/>
             <w:r>
               <w:t>Wargear</w:t>
             </w:r>
+            <w:proofErr w:type="spellEnd"/>
           </w:p>
           <w:p>
             <w:pPr>
@@ -6194,8 +6387,16 @@
                 <w:sz w:val="22"/>
               </w:rPr>
               <w:br/>
-              <w:t>Autocannon:  30cm, 10D, 4A, Rapid Fire, can’t crit</w:t>
-            </w:r>
+              <w:t xml:space="preserve">Autocannon:  30cm, 10D, 4A, Rapid Fire, can’t </w:t>
+            </w:r>
+            <w:proofErr w:type="spellStart"/>
+            <w:r>
+              <w:rPr>
+                <w:sz w:val="22"/>
+              </w:rPr>
+              <w:t>crit</w:t>
+            </w:r>
+            <w:proofErr w:type="spellEnd"/>
             <w:r>
               <w:rPr>
                 <w:sz w:val="22"/>
@@ -6208,7 +6409,21 @@
                 <w:sz w:val="22"/>
               </w:rPr>
               <w:br/>
-              <w:t>Whirlwind Missiles:  30cm, 8D, 3A, AoE M</w:t>
+              <w:t xml:space="preserve">Whirlwind Missiles:  30cm, 8D, 3A, </w:t>
+            </w:r>
+            <w:proofErr w:type="spellStart"/>
+            <w:r>
+              <w:rPr>
+                <w:sz w:val="22"/>
+              </w:rPr>
+              <w:t>AoE</w:t>
+            </w:r>
+            <w:proofErr w:type="spellEnd"/>
+            <w:r>
+              <w:rPr>
+                <w:sz w:val="22"/>
+              </w:rPr>
+              <w:t xml:space="preserve"> M</w:t>
             </w:r>
           </w:p>
           <w:p/>
@@ -6292,8 +6507,13 @@
               <w:jc w:val="both"/>
               <w:outlineLvl w:val="1"/>
             </w:pPr>
-            <w:r>
-              <w:t>Warsmith Kroeger</w:t>
+            <w:proofErr w:type="spellStart"/>
+            <w:r>
+              <w:t>Warsmith</w:t>
+            </w:r>
+            <w:proofErr w:type="spellEnd"/>
+            <w:r>
+              <w:t xml:space="preserve"> Kroeger</w:t>
             </w:r>
           </w:p>
           <w:p>
@@ -6312,8 +6532,21 @@
               <w:ind w:right="423"/>
               <w:jc w:val="both"/>
             </w:pPr>
-            <w:r>
-              <w:t>Warsmith Kroeger carries two Chainaxes.</w:t>
+            <w:proofErr w:type="spellStart"/>
+            <w:r>
+              <w:t>Warsmith</w:t>
+            </w:r>
+            <w:proofErr w:type="spellEnd"/>
+            <w:r>
+              <w:t xml:space="preserve"> Kroeger carries two </w:t>
+            </w:r>
+            <w:proofErr w:type="spellStart"/>
+            <w:r>
+              <w:t>Chainaxes</w:t>
+            </w:r>
+            <w:proofErr w:type="spellEnd"/>
+            <w:r>
+              <w:t>.</w:t>
             </w:r>
           </w:p>
           <w:p>
@@ -6332,8 +6565,21 @@
               <w:ind w:right="423"/>
               <w:jc w:val="both"/>
             </w:pPr>
-            <w:r>
-              <w:t xml:space="preserve">Warsmith Kroeger is an Iron Warrior Siegemaster, all his attacks have </w:t>
+            <w:proofErr w:type="spellStart"/>
+            <w:r>
+              <w:t>Warsmith</w:t>
+            </w:r>
+            <w:proofErr w:type="spellEnd"/>
+            <w:r>
+              <w:t xml:space="preserve"> Kroeger is an Iron Warrior </w:t>
+            </w:r>
+            <w:proofErr w:type="spellStart"/>
+            <w:r>
+              <w:t>Siegemaster</w:t>
+            </w:r>
+            <w:proofErr w:type="spellEnd"/>
+            <w:r>
+              <w:t xml:space="preserve">, all his attacks have </w:t>
             </w:r>
             <w:r>
               <w:rPr>
@@ -6385,9 +6631,19 @@
               <w:ind w:right="423"/>
               <w:outlineLvl w:val="1"/>
             </w:pPr>
-            <w:r>
-              <w:t>Nagul Varr</w:t>
-            </w:r>
+            <w:proofErr w:type="spellStart"/>
+            <w:r>
+              <w:t>Nagul</w:t>
+            </w:r>
+            <w:proofErr w:type="spellEnd"/>
+            <w:r>
+              <w:t xml:space="preserve"> </w:t>
+            </w:r>
+            <w:proofErr w:type="spellStart"/>
+            <w:r>
+              <w:t>Varr</w:t>
+            </w:r>
+            <w:proofErr w:type="spellEnd"/>
           </w:p>
           <w:p>
             <w:pPr>
@@ -6405,8 +6661,21 @@
               <w:ind w:right="423"/>
               <w:jc w:val="both"/>
             </w:pPr>
-            <w:r>
-              <w:t xml:space="preserve">Nagul Varr carries his scythe </w:t>
+            <w:proofErr w:type="spellStart"/>
+            <w:r>
+              <w:t>Nagul</w:t>
+            </w:r>
+            <w:proofErr w:type="spellEnd"/>
+            <w:r>
+              <w:t xml:space="preserve"> </w:t>
+            </w:r>
+            <w:proofErr w:type="spellStart"/>
+            <w:r>
+              <w:t>Varr</w:t>
+            </w:r>
+            <w:proofErr w:type="spellEnd"/>
+            <w:r>
+              <w:t xml:space="preserve"> carries his scythe </w:t>
             </w:r>
             <w:r>
               <w:rPr>
@@ -6444,7 +6713,31 @@
               <w:jc w:val="both"/>
             </w:pPr>
             <w:r>
-              <w:t>Whenever a unit dies within 20cm of Nagul Varr, he gains a Soul. Nagul may devour a soul to regain 2 HP. For every Soul he has, his attacks gain +2 Damage.</w:t>
+              <w:t xml:space="preserve">Whenever a unit dies within 20cm of </w:t>
+            </w:r>
+            <w:proofErr w:type="spellStart"/>
+            <w:r>
+              <w:t>Nagul</w:t>
+            </w:r>
+            <w:proofErr w:type="spellEnd"/>
+            <w:r>
+              <w:t xml:space="preserve"> </w:t>
+            </w:r>
+            <w:proofErr w:type="spellStart"/>
+            <w:r>
+              <w:t>Varr</w:t>
+            </w:r>
+            <w:proofErr w:type="spellEnd"/>
+            <w:r>
+              <w:t xml:space="preserve">, he gains a Soul. </w:t>
+            </w:r>
+            <w:proofErr w:type="spellStart"/>
+            <w:r>
+              <w:t>Nagul</w:t>
+            </w:r>
+            <w:proofErr w:type="spellEnd"/>
+            <w:r>
+              <w:t xml:space="preserve"> may devour a soul to regain 2 HP. For every Soul he has, his attacks gain +2 Damage.</w:t>
             </w:r>
           </w:p>
           <w:p>
@@ -6463,8 +6756,13 @@
               <w:ind w:right="423"/>
               <w:jc w:val="both"/>
             </w:pPr>
-            <w:r>
-              <w:t>Nagul releases a wave of death, dealing 1 hit per Soul with 10 damage to every enemy unit within 10cm. This Skill costs 2 AP.</w:t>
+            <w:proofErr w:type="spellStart"/>
+            <w:r>
+              <w:t>Nagul</w:t>
+            </w:r>
+            <w:proofErr w:type="spellEnd"/>
+            <w:r>
+              <w:t xml:space="preserve"> releases a wave of death, dealing 1 hit per Soul with 10 damage to every enemy unit within 10cm. This Skill costs 2 AP.</w:t>
             </w:r>
           </w:p>
           <w:p>
@@ -6517,7 +6815,15 @@
             </w:r>
             <w:r>
               <w:br/>
-              <w:t>When aligned to Slaanesh, Nagul gains two souls with Soul Harvest.</w:t>
+              <w:t xml:space="preserve">When aligned to Slaanesh, </w:t>
+            </w:r>
+            <w:proofErr w:type="spellStart"/>
+            <w:r>
+              <w:t>Nagul</w:t>
+            </w:r>
+            <w:proofErr w:type="spellEnd"/>
+            <w:r>
+              <w:t xml:space="preserve"> gains two souls with Soul Harvest.</w:t>
             </w:r>
             <w:r>
               <w:t xml:space="preserve"> </w:t>
@@ -6529,7 +6835,23 @@
               <w:jc w:val="both"/>
             </w:pPr>
             <w:r>
-              <w:t>When aligned to Tzeentch, Nagul may survive a wound reducing him to 0 HP on a &lt;(Souls x2)</w:t>
+              <w:t xml:space="preserve">When aligned to Tzeentch, </w:t>
+            </w:r>
+            <w:proofErr w:type="spellStart"/>
+            <w:r>
+              <w:t>Nagul</w:t>
+            </w:r>
+            <w:proofErr w:type="spellEnd"/>
+            <w:r>
+              <w:t xml:space="preserve"> may survive a wound reducing him to 0 HP on a </w:t>
+            </w:r>
+            <w:proofErr w:type="gramStart"/>
+            <w:r>
+              <w:t>&lt;(</w:t>
+            </w:r>
+            <w:proofErr w:type="gramEnd"/>
+            <w:r>
+              <w:t>Souls x2)</w:t>
             </w:r>
             <w:r>
               <w:t>.</w:t>
@@ -6555,9 +6877,14 @@
               <w:ind w:right="423"/>
               <w:outlineLvl w:val="1"/>
             </w:pPr>
+            <w:proofErr w:type="spellStart"/>
             <w:r>
               <w:lastRenderedPageBreak/>
-              <w:t>Argel Tal</w:t>
+              <w:t>Argel</w:t>
+            </w:r>
+            <w:proofErr w:type="spellEnd"/>
+            <w:r>
+              <w:t xml:space="preserve"> Tal</w:t>
             </w:r>
           </w:p>
           <w:p>
@@ -6576,8 +6903,21 @@
               <w:ind w:right="423"/>
               <w:jc w:val="both"/>
             </w:pPr>
-            <w:r>
-              <w:t>Argel Tal carries a Doombolter in Human Form and two Daemon Claws in Daemon Form.</w:t>
+            <w:proofErr w:type="spellStart"/>
+            <w:r>
+              <w:t>Argel</w:t>
+            </w:r>
+            <w:proofErr w:type="spellEnd"/>
+            <w:r>
+              <w:t xml:space="preserve"> Tal carries a </w:t>
+            </w:r>
+            <w:proofErr w:type="spellStart"/>
+            <w:r>
+              <w:t>Doombolter</w:t>
+            </w:r>
+            <w:proofErr w:type="spellEnd"/>
+            <w:r>
+              <w:t xml:space="preserve"> in Human Form and two Daemon Claws in Daemon Form.</w:t>
             </w:r>
           </w:p>
           <w:p>
@@ -6588,8 +6928,13 @@
               <w:outlineLvl w:val="2"/>
             </w:pPr>
             <w:r>
-              <w:t>Trait: Symbiosys</w:t>
-            </w:r>
+              <w:t xml:space="preserve">Trait: </w:t>
+            </w:r>
+            <w:proofErr w:type="spellStart"/>
+            <w:r>
+              <w:t>Symbiosys</w:t>
+            </w:r>
+            <w:proofErr w:type="spellEnd"/>
           </w:p>
           <w:p>
             <w:pPr>
@@ -6597,31 +6942,73 @@
               <w:jc w:val="both"/>
             </w:pPr>
             <w:r>
-              <w:t xml:space="preserve">A deep bond between Argel Tal and his daemon </w:t>
-            </w:r>
+              <w:t xml:space="preserve">A deep bond between </w:t>
+            </w:r>
+            <w:proofErr w:type="spellStart"/>
+            <w:r>
+              <w:t>Argel</w:t>
+            </w:r>
+            <w:proofErr w:type="spellEnd"/>
+            <w:r>
+              <w:t xml:space="preserve"> Tal and his daemon </w:t>
+            </w:r>
+            <w:proofErr w:type="spellStart"/>
             <w:r>
               <w:rPr>
                 <w:i/>
               </w:rPr>
               <w:t>Raum</w:t>
             </w:r>
-            <w:r>
-              <w:t xml:space="preserve"> gives them the edge in combat. While Argel Tal is in Human Form, </w:t>
-            </w:r>
+            <w:proofErr w:type="spellEnd"/>
+            <w:r>
+              <w:t xml:space="preserve"> gives them the edge in combat. While </w:t>
+            </w:r>
+            <w:proofErr w:type="spellStart"/>
+            <w:r>
+              <w:t>Argel</w:t>
+            </w:r>
+            <w:proofErr w:type="spellEnd"/>
+            <w:r>
+              <w:t xml:space="preserve"> Tal is in Human Form, </w:t>
+            </w:r>
+            <w:proofErr w:type="spellStart"/>
             <w:r>
               <w:rPr>
                 <w:i/>
               </w:rPr>
-              <w:t xml:space="preserve">Raum </w:t>
-            </w:r>
-            <w:r>
-              <w:t xml:space="preserve">heals him for 2/1 HP per melee/ranged attack. While in Daemon Form, Argel Tal makes sure </w:t>
-            </w:r>
+              <w:t>Raum</w:t>
+            </w:r>
+            <w:proofErr w:type="spellEnd"/>
             <w:r>
               <w:rPr>
                 <w:i/>
               </w:rPr>
-              <w:t xml:space="preserve">Raum </w:t>
+              <w:t xml:space="preserve"> </w:t>
+            </w:r>
+            <w:r>
+              <w:t xml:space="preserve">heals him for 2/1 HP per melee/ranged attack. While in Daemon Form, </w:t>
+            </w:r>
+            <w:proofErr w:type="spellStart"/>
+            <w:r>
+              <w:t>Argel</w:t>
+            </w:r>
+            <w:proofErr w:type="spellEnd"/>
+            <w:r>
+              <w:t xml:space="preserve"> Tal makes sure </w:t>
+            </w:r>
+            <w:proofErr w:type="spellStart"/>
+            <w:r>
+              <w:rPr>
+                <w:i/>
+              </w:rPr>
+              <w:t>Raum</w:t>
+            </w:r>
+            <w:proofErr w:type="spellEnd"/>
+            <w:r>
+              <w:rPr>
+                <w:i/>
+              </w:rPr>
+              <w:t xml:space="preserve"> </w:t>
             </w:r>
             <w:r>
               <w:t xml:space="preserve">doesn’t get them killed. </w:t>
@@ -6656,8 +7043,16 @@
               <w:rPr>
                 <w:i/>
               </w:rPr>
-              <w:t>Gal Vorbak</w:t>
-            </w:r>
+              <w:t xml:space="preserve">Gal </w:t>
+            </w:r>
+            <w:proofErr w:type="spellStart"/>
+            <w:r>
+              <w:rPr>
+                <w:i/>
+              </w:rPr>
+              <w:t>Vorbak</w:t>
+            </w:r>
+            <w:proofErr w:type="spellEnd"/>
             <w:r>
               <w:t xml:space="preserve"> in your Squad, they</w:t>
             </w:r>
@@ -6665,7 +7060,15 @@
               <w:t xml:space="preserve"> </w:t>
             </w:r>
             <w:r>
-              <w:t xml:space="preserve">(but not Argel Tal) </w:t>
+              <w:t xml:space="preserve">(but not </w:t>
+            </w:r>
+            <w:proofErr w:type="spellStart"/>
+            <w:r>
+              <w:t>Argel</w:t>
+            </w:r>
+            <w:proofErr w:type="spellEnd"/>
+            <w:r>
+              <w:t xml:space="preserve"> Tal) </w:t>
             </w:r>
             <w:r>
               <w:t>get +2 attacks in melee combat.</w:t>
@@ -6686,23 +7089,48 @@
                 <w:b/>
                 <w:i/>
               </w:rPr>
-              <w:t>Gal Vorbak</w:t>
-            </w:r>
+              <w:t xml:space="preserve">Gal </w:t>
+            </w:r>
+            <w:proofErr w:type="spellStart"/>
             <w:r>
               <w:rPr>
                 <w:b/>
                 <w:i/>
               </w:rPr>
+              <w:t>Vorbak</w:t>
+            </w:r>
+            <w:proofErr w:type="spellEnd"/>
+            <w:r>
+              <w:rPr>
+                <w:b/>
+                <w:i/>
+              </w:rPr>
               <w:br/>
             </w:r>
             <w:r>
-              <w:t>The symbiosis with a daemon allows Argel Tal to let the daemon take over to h</w:t>
+              <w:t xml:space="preserve">The symbiosis with a daemon allows </w:t>
+            </w:r>
+            <w:proofErr w:type="spellStart"/>
+            <w:r>
+              <w:t>Argel</w:t>
+            </w:r>
+            <w:proofErr w:type="spellEnd"/>
+            <w:r>
+              <w:t xml:space="preserve"> Tal to let the daemon take over to h</w:t>
             </w:r>
             <w:r>
               <w:t>arness its daemonic powers. Twice</w:t>
             </w:r>
             <w:r>
-              <w:t xml:space="preserve"> per round, Argel Tal may switch from </w:t>
+              <w:t xml:space="preserve"> per round, </w:t>
+            </w:r>
+            <w:proofErr w:type="spellStart"/>
+            <w:r>
+              <w:t>Argel</w:t>
+            </w:r>
+            <w:proofErr w:type="spellEnd"/>
+            <w:r>
+              <w:t xml:space="preserve"> Tal may switch from </w:t>
             </w:r>
             <w:r>
               <w:rPr>
@@ -6761,9 +7189,11 @@
               <w:pStyle w:val="Heading2"/>
               <w:outlineLvl w:val="1"/>
             </w:pPr>
+            <w:proofErr w:type="spellStart"/>
             <w:r>
               <w:t>Riftstalker</w:t>
             </w:r>
+            <w:proofErr w:type="spellEnd"/>
           </w:p>
           <w:p>
             <w:pPr>
@@ -6776,7 +7206,15 @@
           </w:p>
           <w:p>
             <w:r>
-              <w:t>The Riftstalker may equip any Weapon from the Armory (normal cost).</w:t>
+              <w:t xml:space="preserve">The </w:t>
+            </w:r>
+            <w:proofErr w:type="spellStart"/>
+            <w:r>
+              <w:t>Riftstalker</w:t>
+            </w:r>
+            <w:proofErr w:type="spellEnd"/>
+            <w:r>
+              <w:t xml:space="preserve"> may equip any Weapon from the Armory (normal cost).</w:t>
             </w:r>
           </w:p>
           <w:p>
@@ -6801,7 +7239,15 @@
           </w:p>
           <w:p>
             <w:r>
-              <w:t>Predatory in nature, the Riftstalker can’t be used to take objectives.</w:t>
+              <w:t xml:space="preserve">Predatory in nature, the </w:t>
+            </w:r>
+            <w:proofErr w:type="spellStart"/>
+            <w:r>
+              <w:t>Riftstalker</w:t>
+            </w:r>
+            <w:proofErr w:type="spellEnd"/>
+            <w:r>
+              <w:t xml:space="preserve"> can’t be used to take objectives.</w:t>
             </w:r>
           </w:p>
           <w:p>
@@ -6815,7 +7261,15 @@
           </w:p>
           <w:p>
             <w:r>
-              <w:t xml:space="preserve">The Riftstalker may bring allied sorcerers (anyone with a PL of at least 1) within </w:t>
+              <w:t xml:space="preserve">The </w:t>
+            </w:r>
+            <w:proofErr w:type="spellStart"/>
+            <w:r>
+              <w:t>Riftstalker</w:t>
+            </w:r>
+            <w:proofErr w:type="spellEnd"/>
+            <w:r>
+              <w:t xml:space="preserve"> may bring allied sorcerers (anyone with a PL of at least 1) within </w:t>
             </w:r>
             <w:r>
               <w:t>5</w:t>
@@ -6848,9 +7302,14 @@
               <w:jc w:val="both"/>
               <w:outlineLvl w:val="1"/>
             </w:pPr>
+            <w:proofErr w:type="spellStart"/>
             <w:r>
               <w:lastRenderedPageBreak/>
-              <w:t>Arthas the Harbinger</w:t>
+              <w:t>Arthas</w:t>
+            </w:r>
+            <w:proofErr w:type="spellEnd"/>
+            <w:r>
+              <w:t xml:space="preserve"> the Harbinger</w:t>
             </w:r>
           </w:p>
           <w:p>
@@ -6891,8 +7350,21 @@
             <w:pPr>
               <w:jc w:val="both"/>
             </w:pPr>
-            <w:r>
-              <w:t xml:space="preserve">Arthas carries the greatsword </w:t>
+            <w:proofErr w:type="spellStart"/>
+            <w:r>
+              <w:t>Arthas</w:t>
+            </w:r>
+            <w:proofErr w:type="spellEnd"/>
+            <w:r>
+              <w:t xml:space="preserve"> carries the </w:t>
+            </w:r>
+            <w:proofErr w:type="spellStart"/>
+            <w:r>
+              <w:t>greatsword</w:t>
+            </w:r>
+            <w:proofErr w:type="spellEnd"/>
+            <w:r>
+              <w:t xml:space="preserve"> </w:t>
             </w:r>
             <w:r>
               <w:rPr>
@@ -6924,8 +7396,13 @@
             <w:pPr>
               <w:jc w:val="both"/>
             </w:pPr>
-            <w:r>
-              <w:t>Arthas may attack all units in melee range at once.</w:t>
+            <w:proofErr w:type="spellStart"/>
+            <w:r>
+              <w:t>Arthas</w:t>
+            </w:r>
+            <w:proofErr w:type="spellEnd"/>
+            <w:r>
+              <w:t xml:space="preserve"> may attack all units in melee range at once.</w:t>
             </w:r>
           </w:p>
           <w:p>
@@ -6970,8 +7447,13 @@
               <w:jc w:val="both"/>
               <w:outlineLvl w:val="1"/>
             </w:pPr>
-            <w:r>
-              <w:t>Sevatar, Prince of Crows</w:t>
+            <w:proofErr w:type="spellStart"/>
+            <w:r>
+              <w:t>Sevatar</w:t>
+            </w:r>
+            <w:proofErr w:type="spellEnd"/>
+            <w:r>
+              <w:t>, Prince of Crows</w:t>
             </w:r>
           </w:p>
           <w:p>
@@ -6991,8 +7473,13 @@
                 <w:i/>
               </w:rPr>
             </w:pPr>
-            <w:r>
-              <w:t>Sevatar carries Slicers, a special variant of Lightning Claws.</w:t>
+            <w:proofErr w:type="spellStart"/>
+            <w:r>
+              <w:t>Sevatar</w:t>
+            </w:r>
+            <w:proofErr w:type="spellEnd"/>
+            <w:r>
+              <w:t xml:space="preserve"> carries Slicers, a special variant of Lightning Claws.</w:t>
             </w:r>
           </w:p>
           <w:p>
@@ -7010,7 +7497,15 @@
               <w:jc w:val="both"/>
             </w:pPr>
             <w:r>
-              <w:t xml:space="preserve">As long as no enemy unit has direct line of sight of Sevatar, he may slip through the shadows getting +10cm to </w:t>
+              <w:t xml:space="preserve">As long as no enemy unit has direct line of sight of </w:t>
+            </w:r>
+            <w:proofErr w:type="spellStart"/>
+            <w:r>
+              <w:t>Sevatar</w:t>
+            </w:r>
+            <w:proofErr w:type="spellEnd"/>
+            <w:r>
+              <w:t xml:space="preserve">, he may slip through the shadows getting +10cm to </w:t>
             </w:r>
             <w:r>
               <w:rPr>
@@ -7037,7 +7532,15 @@
               <w:jc w:val="both"/>
             </w:pPr>
             <w:r>
-              <w:t xml:space="preserve">If every unit in the Squad carries only melee weapons, Sevatar receives +2 Critical and </w:t>
+              <w:t xml:space="preserve">If every unit in the Squad carries only melee weapons, </w:t>
+            </w:r>
+            <w:proofErr w:type="spellStart"/>
+            <w:r>
+              <w:t>Sevatar</w:t>
+            </w:r>
+            <w:proofErr w:type="spellEnd"/>
+            <w:r>
+              <w:t xml:space="preserve"> receives +2 Critical and </w:t>
             </w:r>
             <w:r>
               <w:rPr>
@@ -7145,7 +7648,15 @@
               <w:jc w:val="both"/>
             </w:pPr>
             <w:r>
-              <w:t>The Bringer of Change carries a Cruzius (counts as Power Mace) and a Power Fist.</w:t>
+              <w:t xml:space="preserve">The Bringer of Change carries a </w:t>
+            </w:r>
+            <w:proofErr w:type="spellStart"/>
+            <w:r>
+              <w:t>Cruzius</w:t>
+            </w:r>
+            <w:proofErr w:type="spellEnd"/>
+            <w:r>
+              <w:t xml:space="preserve"> (counts as Power Mace) and a Power Fist.</w:t>
             </w:r>
           </w:p>
           <w:p>
@@ -7719,11 +8230,19 @@
                 <w:b w:val="0"/>
               </w:rPr>
             </w:pPr>
+            <w:proofErr w:type="spellStart"/>
             <w:r>
               <w:rPr>
                 <w:b w:val="0"/>
               </w:rPr>
-              <w:t>Chainaxe (1H)</w:t>
+              <w:t>Chainaxe</w:t>
+            </w:r>
+            <w:proofErr w:type="spellEnd"/>
+            <w:r>
+              <w:rPr>
+                <w:b w:val="0"/>
+              </w:rPr>
+              <w:t xml:space="preserve"> (1H)</w:t>
             </w:r>
           </w:p>
         </w:tc>
@@ -7751,7 +8270,7 @@
               <w:cnfStyle w:val="000000000000" w:firstRow="0" w:lastRow="0" w:firstColumn="0" w:lastColumn="0" w:oddVBand="0" w:evenVBand="0" w:oddHBand="0" w:evenHBand="0" w:firstRowFirstColumn="0" w:firstRowLastColumn="0" w:lastRowFirstColumn="0" w:lastRowLastColumn="0"/>
             </w:pPr>
             <w:r>
-              <w:t>9</w:t>
+              <w:t>10</w:t>
             </w:r>
           </w:p>
         </w:tc>
@@ -7784,7 +8303,7 @@
               <w:rPr>
                 <w:i/>
               </w:rPr>
-              <w:t>+2 CB</w:t>
+              <w:t>-</w:t>
             </w:r>
           </w:p>
         </w:tc>
@@ -7855,11 +8374,19 @@
                 <w:b w:val="0"/>
               </w:rPr>
             </w:pPr>
+            <w:proofErr w:type="spellStart"/>
             <w:r>
               <w:rPr>
                 <w:b w:val="0"/>
               </w:rPr>
-              <w:t>Powersword (1H)</w:t>
+              <w:t>Powersword</w:t>
+            </w:r>
+            <w:proofErr w:type="spellEnd"/>
+            <w:r>
+              <w:rPr>
+                <w:b w:val="0"/>
+              </w:rPr>
+              <w:t xml:space="preserve"> (1H)</w:t>
             </w:r>
           </w:p>
         </w:tc>
@@ -8022,7 +8549,7 @@
               <w:cnfStyle w:val="000000000000" w:firstRow="0" w:lastRow="0" w:firstColumn="0" w:lastColumn="0" w:oddVBand="0" w:evenVBand="0" w:oddHBand="0" w:evenHBand="0" w:firstRowFirstColumn="0" w:firstRowLastColumn="0" w:lastRowFirstColumn="0" w:lastRowLastColumn="0"/>
             </w:pPr>
             <w:r>
-              <w:t>12</w:t>
+              <w:t>15</w:t>
             </w:r>
           </w:p>
         </w:tc>
@@ -8126,11 +8653,19 @@
                 <w:b w:val="0"/>
               </w:rPr>
             </w:pPr>
+            <w:proofErr w:type="spellStart"/>
             <w:r>
               <w:rPr>
                 <w:b w:val="0"/>
               </w:rPr>
-              <w:t>Chainfist (1H)</w:t>
+              <w:t>Chainfist</w:t>
+            </w:r>
+            <w:proofErr w:type="spellEnd"/>
+            <w:r>
+              <w:rPr>
+                <w:b w:val="0"/>
+              </w:rPr>
+              <w:t xml:space="preserve"> (1H)</w:t>
             </w:r>
           </w:p>
         </w:tc>
@@ -8268,7 +8803,13 @@
               <w:rPr>
                 <w:b w:val="0"/>
               </w:rPr>
-              <w:t>Lightning Claws (2x1H)</w:t>
+              <w:t>Power</w:t>
+            </w:r>
+            <w:r>
+              <w:rPr>
+                <w:b w:val="0"/>
+              </w:rPr>
+              <w:t xml:space="preserve"> Claws (2x1H)</w:t>
             </w:r>
           </w:p>
         </w:tc>
@@ -8310,7 +8851,7 @@
               <w:cnfStyle w:val="000000000000" w:firstRow="0" w:lastRow="0" w:firstColumn="0" w:lastColumn="0" w:oddVBand="0" w:evenVBand="0" w:oddHBand="0" w:evenHBand="0" w:firstRowFirstColumn="0" w:firstRowLastColumn="0" w:lastRowFirstColumn="0" w:lastRowLastColumn="0"/>
             </w:pPr>
             <w:r>
-              <w:t>5</w:t>
+              <w:t>6</w:t>
             </w:r>
           </w:p>
         </w:tc>
@@ -8329,7 +8870,7 @@
               <w:rPr>
                 <w:i/>
               </w:rPr>
-              <w:t>+2 CB</w:t>
+              <w:t>Light Weapon</w:t>
             </w:r>
           </w:p>
         </w:tc>
@@ -8590,7 +9131,7 @@
               <w:cnfStyle w:val="000000000000" w:firstRow="0" w:lastRow="0" w:firstColumn="0" w:lastColumn="0" w:oddVBand="0" w:evenVBand="0" w:oddHBand="0" w:evenHBand="0" w:firstRowFirstColumn="0" w:firstRowLastColumn="0" w:lastRowFirstColumn="0" w:lastRowLastColumn="0"/>
             </w:pPr>
             <w:r>
-              <w:t>2</w:t>
+              <w:t>3</w:t>
             </w:r>
           </w:p>
         </w:tc>
@@ -8609,7 +9150,7 @@
               <w:rPr>
                 <w:i/>
               </w:rPr>
-              <w:t>+2 CB</w:t>
+              <w:t>Light Weapon</w:t>
             </w:r>
           </w:p>
         </w:tc>
@@ -8748,7 +9289,7 @@
               <w:rPr>
                 <w:i/>
               </w:rPr>
-              <w:t>+2 CB</w:t>
+              <w:t>Lethal Wounds</w:t>
             </w:r>
           </w:p>
         </w:tc>
@@ -9189,7 +9730,7 @@
               <w:rPr>
                 <w:i/>
               </w:rPr>
-              <w:t>Penetration, Energy</w:t>
+              <w:t>Penetration</w:t>
             </w:r>
           </w:p>
         </w:tc>
@@ -9325,8 +9866,16 @@
               <w:rPr>
                 <w:i/>
               </w:rPr>
-              <w:t>Rapid Fire, can’t crit</w:t>
-            </w:r>
+              <w:t xml:space="preserve">Rapid Fire, can’t </w:t>
+            </w:r>
+            <w:proofErr w:type="spellStart"/>
+            <w:r>
+              <w:rPr>
+                <w:i/>
+              </w:rPr>
+              <w:t>crit</w:t>
+            </w:r>
+            <w:proofErr w:type="spellEnd"/>
           </w:p>
         </w:tc>
         <w:tc>
@@ -9608,8 +10157,16 @@
               <w:rPr>
                 <w:i/>
               </w:rPr>
-              <w:t>, can’t crit</w:t>
-            </w:r>
+              <w:t xml:space="preserve">, can’t </w:t>
+            </w:r>
+            <w:proofErr w:type="spellStart"/>
+            <w:r>
+              <w:rPr>
+                <w:i/>
+              </w:rPr>
+              <w:t>crit</w:t>
+            </w:r>
+            <w:proofErr w:type="spellEnd"/>
           </w:p>
         </w:tc>
         <w:tc>
@@ -9685,8 +10242,16 @@
               <w:rPr>
                 <w:b w:val="0"/>
               </w:rPr>
-              <w:t>Bile Spitter</w:t>
-            </w:r>
+              <w:t xml:space="preserve">Bile </w:t>
+            </w:r>
+            <w:proofErr w:type="spellStart"/>
+            <w:r>
+              <w:rPr>
+                <w:b w:val="0"/>
+              </w:rPr>
+              <w:t>Spitter</w:t>
+            </w:r>
+            <w:proofErr w:type="spellEnd"/>
           </w:p>
         </w:tc>
         <w:tc>
@@ -10196,7 +10761,7 @@
               <w:rPr>
                 <w:i/>
               </w:rPr>
-              <w:t>Penetration, Energy</w:t>
+              <w:t>Penetration</w:t>
             </w:r>
           </w:p>
         </w:tc>
@@ -10332,7 +10897,7 @@
               <w:rPr>
                 <w:i/>
               </w:rPr>
-              <w:t>Cone, Heat</w:t>
+              <w:t>Cone</w:t>
             </w:r>
           </w:p>
         </w:tc>
@@ -10541,12 +11106,14 @@
                 <w:b w:val="0"/>
               </w:rPr>
             </w:pPr>
+            <w:proofErr w:type="spellStart"/>
             <w:r>
               <w:rPr>
                 <w:b w:val="0"/>
               </w:rPr>
               <w:t>Doombolter</w:t>
             </w:r>
+            <w:proofErr w:type="spellEnd"/>
           </w:p>
         </w:tc>
         <w:tc>
@@ -10618,8 +11185,16 @@
               <w:rPr>
                 <w:i/>
               </w:rPr>
-              <w:t>, can’t crit</w:t>
-            </w:r>
+              <w:t xml:space="preserve">, can’t </w:t>
+            </w:r>
+            <w:proofErr w:type="spellStart"/>
+            <w:r>
+              <w:rPr>
+                <w:i/>
+              </w:rPr>
+              <w:t>crit</w:t>
+            </w:r>
+            <w:proofErr w:type="spellEnd"/>
           </w:p>
         </w:tc>
         <w:tc>
@@ -10756,7 +11331,7 @@
               <w:rPr>
                 <w:i/>
               </w:rPr>
-              <w:t>Penetration, Energy</w:t>
+              <w:t>Penetration</w:t>
             </w:r>
           </w:p>
         </w:tc>
@@ -11310,12 +11885,14 @@
                 <w:b w:val="0"/>
               </w:rPr>
             </w:pPr>
+            <w:proofErr w:type="spellStart"/>
             <w:r>
               <w:rPr>
                 <w:b w:val="0"/>
               </w:rPr>
               <w:t>Multimelta</w:t>
             </w:r>
+            <w:proofErr w:type="spellEnd"/>
           </w:p>
         </w:tc>
         <w:tc>
@@ -11375,7 +11952,7 @@
               <w:rPr>
                 <w:i/>
               </w:rPr>
-              <w:t>Penetration, Energy</w:t>
+              <w:t>Penetration</w:t>
             </w:r>
           </w:p>
         </w:tc>
@@ -11517,7 +12094,7 @@
               <w:rPr>
                 <w:i/>
               </w:rPr>
-              <w:t>Cone X, Heat</w:t>
+              <w:t>Cone X</w:t>
             </w:r>
           </w:p>
         </w:tc>
@@ -12065,7 +12642,7 @@
               <w:rPr>
                 <w:i/>
               </w:rPr>
-              <w:t>Cone X, Penetration, Energy</w:t>
+              <w:t>Cone X, Penetration</w:t>
             </w:r>
           </w:p>
         </w:tc>
@@ -12335,9 +12912,11 @@
               <w:jc w:val="center"/>
               <w:cnfStyle w:val="100000000000" w:firstRow="1" w:lastRow="0" w:firstColumn="0" w:lastColumn="0" w:oddVBand="0" w:evenVBand="0" w:oddHBand="0" w:evenHBand="0" w:firstRowFirstColumn="0" w:firstRowLastColumn="0" w:lastRowFirstColumn="0" w:lastRowLastColumn="0"/>
             </w:pPr>
+            <w:proofErr w:type="spellStart"/>
             <w:r>
               <w:t>Gearpoints</w:t>
             </w:r>
+            <w:proofErr w:type="spellEnd"/>
           </w:p>
         </w:tc>
       </w:tr>
@@ -12357,8 +12936,13 @@
                 <w:b w:val="0"/>
               </w:rPr>
             </w:pPr>
-            <w:r>
-              <w:t xml:space="preserve">Frak-Grenade </w:t>
+            <w:proofErr w:type="spellStart"/>
+            <w:r>
+              <w:t>Frak</w:t>
+            </w:r>
+            <w:proofErr w:type="spellEnd"/>
+            <w:r>
+              <w:t xml:space="preserve">-Grenade </w:t>
             </w:r>
             <w:r>
               <w:rPr>
@@ -12601,8 +13185,13 @@
       <w:pPr>
         <w:pStyle w:val="WeaponHeadings"/>
       </w:pPr>
+      <w:proofErr w:type="spellStart"/>
       <w:r>
-        <w:t>Frak-Grenade</w:t>
+        <w:t>Frak</w:t>
+      </w:r>
+      <w:proofErr w:type="spellEnd"/>
+      <w:r>
+        <w:t>-Grenade</w:t>
       </w:r>
     </w:p>
     <w:p>
@@ -12757,16 +13346,7 @@
     </w:p>
     <w:p>
       <w:r>
-        <w:t xml:space="preserve">A simple weapon for close combat, reliable but not very dangerous. Counts as melee weapon with </w:t>
-      </w:r>
-      <w:r>
-        <w:rPr>
-          <w:i/>
-        </w:rPr>
-        <w:t>Quickdraw</w:t>
-      </w:r>
-      <w:r>
-        <w:t>. When a unit carrying this is attacked in melee, it won’t get a DF malus for no melee weapon.</w:t>
+        <w:t>A simple weapon for close combat, reliable but not very dangerous. When a unit carrying this is attacked in melee, it won’t get a DF malus for no melee weapon.</w:t>
       </w:r>
     </w:p>
     <w:p/>
@@ -13436,11 +14016,19 @@
       <w:r>
         <w:t xml:space="preserve">You can’t shoot what you can’t see – you gain </w:t>
       </w:r>
+      <w:proofErr w:type="gramStart"/>
       <w:r>
         <w:rPr>
           <w:i/>
         </w:rPr>
-        <w:t>Dodge(5)</w:t>
+        <w:t>Dodge(</w:t>
+      </w:r>
+      <w:proofErr w:type="gramEnd"/>
+      <w:r>
+        <w:rPr>
+          <w:i/>
+        </w:rPr>
+        <w:t>5)</w:t>
       </w:r>
       <w:r>
         <w:t>.</w:t>
@@ -13456,7 +14044,15 @@
     </w:p>
     <w:p>
       <w:r>
-        <w:t>The secrets of the Immaterium are laid open before you – you get PL1/PM8 if you weren’t a psyker before or gain +1 PL if you were, but at twice the point cost.</w:t>
+        <w:t xml:space="preserve">The secrets of the </w:t>
+      </w:r>
+      <w:proofErr w:type="spellStart"/>
+      <w:r>
+        <w:t>Immaterium</w:t>
+      </w:r>
+      <w:proofErr w:type="spellEnd"/>
+      <w:r>
+        <w:t xml:space="preserve"> are laid open before you – you get PL1/PM8 if you weren’t a psyker before or gain +1 PL if you were, but at twice the point cost.</w:t>
       </w:r>
     </w:p>
     <w:p>
@@ -13469,7 +14065,15 @@
     </w:p>
     <w:p>
       <w:r>
-        <w:t xml:space="preserve">You let a daemon inside of your body for a taste of their power, but the daemons will may be stronger than yours. Roll a dice at the beginning of every round, on a &gt;10 (excl), the daemon takes over. You </w:t>
+        <w:t>You let a daemon inside of your body for a taste of their power, but the daemons will may be stronger than yours. Roll a dice at the beginning of every round, on a &gt;10 (</w:t>
+      </w:r>
+      <w:proofErr w:type="spellStart"/>
+      <w:r>
+        <w:t>excl</w:t>
+      </w:r>
+      <w:proofErr w:type="spellEnd"/>
+      <w:r>
+        <w:t xml:space="preserve">), the daemon takes over. You </w:t>
       </w:r>
       <w:r>
         <w:rPr>
@@ -13521,7 +14125,15 @@
     </w:p>
     <w:p>
       <w:r>
-        <w:t>Chosen to enact their will, the gods themselves have given you the power to do battle eternally. Roll a dice in every round, on a 1-5, you heal fully, on a &gt;5 (excl), you regenerate 1 HP.</w:t>
+        <w:t>Chosen to enact their will, the gods themselves have given you the power to do battle eternally. Roll a dice in every round, on a 1-5, you heal fully, on a &gt;5 (</w:t>
+      </w:r>
+      <w:proofErr w:type="spellStart"/>
+      <w:r>
+        <w:t>excl</w:t>
+      </w:r>
+      <w:proofErr w:type="spellEnd"/>
+      <w:r>
+        <w:t>), you regenerate 1 HP.</w:t>
       </w:r>
     </w:p>
     <w:p>
@@ -13975,7 +14587,15 @@
         <w:t>Mark of Slaanesh</w:t>
       </w:r>
       <w:r>
-        <w:t xml:space="preserve"> gives 1 re-rollable dice per round per HP below maximum. </w:t>
+        <w:t xml:space="preserve"> gives 1 re-</w:t>
+      </w:r>
+      <w:proofErr w:type="spellStart"/>
+      <w:r>
+        <w:t>rollable</w:t>
+      </w:r>
+      <w:proofErr w:type="spellEnd"/>
+      <w:r>
+        <w:t xml:space="preserve"> dice per round per HP below maximum. </w:t>
       </w:r>
       <w:r>
         <w:br w:type="page"/>
@@ -13997,18 +14617,23 @@
         <w:t>Every unit may choose up to three powers, depending on their devotion, of the chaos god they are aligned to.</w:t>
       </w:r>
     </w:p>
-    <w:p>
-      <w:pPr>
-        <w:pStyle w:val="Heading2"/>
-      </w:pPr>
-      <w:r>
-        <w:t>Powers of Khorne</w:t>
-      </w:r>
-    </w:p>
+    <w:p/>
     <w:tbl>
       <w:tblPr>
         <w:tblStyle w:val="TableGrid"/>
         <w:tblW w:w="0" w:type="auto"/>
+        <w:tblBorders>
+          <w:top w:val="none" w:sz="0" w:space="0" w:color="auto"/>
+          <w:left w:val="none" w:sz="0" w:space="0" w:color="auto"/>
+          <w:bottom w:val="none" w:sz="0" w:space="0" w:color="auto"/>
+          <w:right w:val="none" w:sz="0" w:space="0" w:color="auto"/>
+          <w:insideH w:val="none" w:sz="0" w:space="0" w:color="auto"/>
+          <w:insideV w:val="none" w:sz="0" w:space="0" w:color="auto"/>
+        </w:tblBorders>
+        <w:tblCellMar>
+          <w:left w:w="142" w:type="dxa"/>
+          <w:right w:w="142" w:type="dxa"/>
+        </w:tblCellMar>
         <w:tblLook w:val="04A0" w:firstRow="1" w:lastRow="0" w:firstColumn="1" w:lastColumn="0" w:noHBand="0" w:noVBand="1"/>
       </w:tblPr>
       <w:tblGrid>
@@ -14022,27 +14647,163 @@
           </w:tcPr>
           <w:p>
             <w:pPr>
-              <w:pStyle w:val="Heading3"/>
-              <w:outlineLvl w:val="2"/>
-            </w:pPr>
-            <w:r>
+              <w:pStyle w:val="Heading2"/>
+              <w:jc w:val="both"/>
+            </w:pPr>
+            <w:r>
+              <w:t>Powers of Khorne</w:t>
+            </w:r>
+          </w:p>
+          <w:p>
+            <w:pPr>
+              <w:rPr>
+                <w:sz w:val="22"/>
+              </w:rPr>
+            </w:pPr>
+            <w:r>
+              <w:rPr>
+                <w:b/>
+              </w:rPr>
               <w:t>Furious Charge</w:t>
             </w:r>
-          </w:p>
-          <w:p>
-            <w:r>
+            <w:r>
+              <w:t xml:space="preserve"> - </w:t>
+            </w:r>
+            <w:r>
+              <w:rPr>
+                <w:sz w:val="22"/>
+              </w:rPr>
               <w:t xml:space="preserve">Gain +5cm on </w:t>
             </w:r>
             <w:r>
               <w:rPr>
                 <w:i/>
+                <w:sz w:val="22"/>
               </w:rPr>
               <w:t>charging</w:t>
             </w:r>
             <w:r>
+              <w:rPr>
+                <w:sz w:val="22"/>
+              </w:rPr>
               <w:t>.</w:t>
             </w:r>
           </w:p>
+          <w:p>
+            <w:pPr>
+              <w:rPr>
+                <w:sz w:val="22"/>
+              </w:rPr>
+            </w:pPr>
+            <w:r>
+              <w:rPr>
+                <w:b/>
+              </w:rPr>
+              <w:t>Restless</w:t>
+            </w:r>
+            <w:r>
+              <w:t xml:space="preserve"> - </w:t>
+            </w:r>
+            <w:r>
+              <w:rPr>
+                <w:sz w:val="22"/>
+              </w:rPr>
+              <w:t xml:space="preserve">If you deal not a single wound during a melee </w:t>
+            </w:r>
+            <w:r>
+              <w:rPr>
+                <w:i/>
+                <w:sz w:val="22"/>
+              </w:rPr>
+              <w:t xml:space="preserve">To-Wound </w:t>
+            </w:r>
+            <w:r>
+              <w:rPr>
+                <w:sz w:val="22"/>
+              </w:rPr>
+              <w:t>roll, reroll all dice.</w:t>
+            </w:r>
+          </w:p>
+          <w:p>
+            <w:pPr>
+              <w:rPr>
+                <w:sz w:val="22"/>
+              </w:rPr>
+            </w:pPr>
+            <w:proofErr w:type="spellStart"/>
+            <w:r>
+              <w:rPr>
+                <w:b/>
+              </w:rPr>
+              <w:t>Headcleaver</w:t>
+            </w:r>
+            <w:proofErr w:type="spellEnd"/>
+            <w:r>
+              <w:t xml:space="preserve"> - </w:t>
+            </w:r>
+            <w:r>
+              <w:rPr>
+                <w:sz w:val="22"/>
+              </w:rPr>
+              <w:t>When reducing an enemy to 1 HP in melee combat, kill them instantly by taking their head.</w:t>
+            </w:r>
+          </w:p>
+          <w:p>
+            <w:pPr>
+              <w:rPr>
+                <w:sz w:val="22"/>
+              </w:rPr>
+            </w:pPr>
+            <w:r>
+              <w:rPr>
+                <w:b/>
+              </w:rPr>
+              <w:t>Mutilation</w:t>
+            </w:r>
+            <w:r>
+              <w:t xml:space="preserve"> - </w:t>
+            </w:r>
+            <w:r>
+              <w:rPr>
+                <w:sz w:val="22"/>
+              </w:rPr>
+              <w:t>Critical hits in melee combat deal one additional wound.</w:t>
+            </w:r>
+          </w:p>
+          <w:p>
+            <w:r>
+              <w:rPr>
+                <w:b/>
+              </w:rPr>
+              <w:t>Blood Drinker</w:t>
+            </w:r>
+            <w:r>
+              <w:t xml:space="preserve"> - </w:t>
+            </w:r>
+            <w:r>
+              <w:rPr>
+                <w:sz w:val="22"/>
+              </w:rPr>
+              <w:t>Killing an enemy restores 2 HP.</w:t>
+            </w:r>
+          </w:p>
+          <w:p>
+            <w:r>
+              <w:rPr>
+                <w:b/>
+              </w:rPr>
+              <w:t>Blood Rage</w:t>
+            </w:r>
+            <w:r>
+              <w:t xml:space="preserve"> - </w:t>
+            </w:r>
+            <w:r>
+              <w:rPr>
+                <w:sz w:val="22"/>
+              </w:rPr>
+              <w:t>Inflict a wound to yourself to be able to reroll every dice once during melee combat.</w:t>
+            </w:r>
+          </w:p>
         </w:tc>
         <w:tc>
           <w:tcPr>
@@ -14050,33 +14811,182 @@
           </w:tcPr>
           <w:p>
             <w:pPr>
-              <w:pStyle w:val="Heading3"/>
-              <w:outlineLvl w:val="2"/>
-            </w:pPr>
-            <w:r>
-              <w:t>Blood must be spilled</w:t>
-            </w:r>
-          </w:p>
-          <w:p>
-            <w:r>
-              <w:t xml:space="preserve">If you deal not a single wound during a melee </w:t>
+              <w:pStyle w:val="Heading2"/>
+              <w:jc w:val="both"/>
+              <w:outlineLvl w:val="1"/>
+            </w:pPr>
+            <w:r>
+              <w:t>Powers of Nurg</w:t>
+            </w:r>
+            <w:r>
+              <w:t>l</w:t>
+            </w:r>
+            <w:r>
+              <w:t>e</w:t>
+            </w:r>
+          </w:p>
+          <w:p>
+            <w:r>
+              <w:rPr>
+                <w:b/>
+              </w:rPr>
+              <w:t>Embrace of Death</w:t>
+            </w:r>
+            <w:r>
+              <w:t xml:space="preserve"> - </w:t>
+            </w:r>
+            <w:r>
+              <w:rPr>
+                <w:sz w:val="22"/>
+              </w:rPr>
+              <w:t xml:space="preserve">You may reroll one </w:t>
             </w:r>
             <w:r>
               <w:rPr>
                 <w:i/>
+                <w:sz w:val="22"/>
+              </w:rPr>
+              <w:t xml:space="preserve">Armor </w:t>
+            </w:r>
+            <w:r>
+              <w:rPr>
+                <w:sz w:val="22"/>
+              </w:rPr>
+              <w:t>roll per round.</w:t>
+            </w:r>
+          </w:p>
+          <w:p>
+            <w:r>
+              <w:rPr>
+                <w:b/>
+              </w:rPr>
+              <w:t>Decay</w:t>
+            </w:r>
+            <w:r>
+              <w:t xml:space="preserve"> - </w:t>
+            </w:r>
+            <w:r>
+              <w:rPr>
+                <w:sz w:val="22"/>
+              </w:rPr>
+              <w:t xml:space="preserve">When using weapons with </w:t>
+            </w:r>
+            <w:r>
+              <w:rPr>
+                <w:i/>
+                <w:sz w:val="22"/>
+              </w:rPr>
+              <w:t xml:space="preserve">Poison </w:t>
+            </w:r>
+            <w:r>
+              <w:rPr>
+                <w:sz w:val="22"/>
+              </w:rPr>
+              <w:t xml:space="preserve">or </w:t>
+            </w:r>
+            <w:r>
+              <w:rPr>
+                <w:i/>
+                <w:sz w:val="22"/>
+              </w:rPr>
+              <w:t>Corrosion</w:t>
+            </w:r>
+            <w:r>
+              <w:rPr>
+                <w:sz w:val="22"/>
+              </w:rPr>
+              <w:t xml:space="preserve">, you may reroll each dice once during a </w:t>
+            </w:r>
+            <w:r>
+              <w:rPr>
+                <w:i/>
+                <w:sz w:val="22"/>
               </w:rPr>
               <w:t xml:space="preserve">To-Wound </w:t>
             </w:r>
             <w:r>
-              <w:t>roll, reroll all dice.</w:t>
-            </w:r>
-            <w:r>
-              <w:rPr>
-                <w:i/>
-              </w:rPr>
-              <w:t xml:space="preserve"> </w:t>
-            </w:r>
-          </w:p>
+              <w:rPr>
+                <w:sz w:val="22"/>
+              </w:rPr>
+              <w:t>roll.</w:t>
+            </w:r>
+          </w:p>
+          <w:p>
+            <w:r>
+              <w:rPr>
+                <w:b/>
+              </w:rPr>
+              <w:t>Herald of Pestilence</w:t>
+            </w:r>
+            <w:r>
+              <w:t xml:space="preserve"> - </w:t>
+            </w:r>
+            <w:r>
+              <w:rPr>
+                <w:sz w:val="22"/>
+              </w:rPr>
+              <w:t>All enemy units within 15cm of you take a 10D hit at the beginning of the round.</w:t>
+            </w:r>
+          </w:p>
+          <w:p>
+            <w:proofErr w:type="spellStart"/>
+            <w:r>
+              <w:rPr>
+                <w:b/>
+              </w:rPr>
+              <w:t>Lifetaker</w:t>
+            </w:r>
+            <w:proofErr w:type="spellEnd"/>
+            <w:r>
+              <w:t xml:space="preserve"> - </w:t>
+            </w:r>
+            <w:r>
+              <w:rPr>
+                <w:sz w:val="22"/>
+              </w:rPr>
+              <w:t>You restore 1 HP for every unit that dies within 15cm of you.</w:t>
+            </w:r>
+          </w:p>
+          <w:p>
+            <w:r>
+              <w:rPr>
+                <w:b/>
+              </w:rPr>
+              <w:t>Poisoned Armor</w:t>
+            </w:r>
+            <w:r>
+              <w:t xml:space="preserve"> - </w:t>
+            </w:r>
+            <w:r>
+              <w:rPr>
+                <w:sz w:val="22"/>
+              </w:rPr>
+              <w:t>Every melee attacker takes a 4D hit for every hit they make against you.</w:t>
+            </w:r>
+          </w:p>
+          <w:p>
+            <w:pPr>
+              <w:rPr>
+                <w:sz w:val="22"/>
+              </w:rPr>
+            </w:pPr>
+            <w:r>
+              <w:rPr>
+                <w:b/>
+              </w:rPr>
+              <w:t>Corrosion</w:t>
+            </w:r>
+            <w:r>
+              <w:t xml:space="preserve"> - </w:t>
+            </w:r>
+            <w:r>
+              <w:rPr>
+                <w:sz w:val="22"/>
+              </w:rPr>
+              <w:t>Enemies take a 5D hit for every hit you dealt them at the beginning of the next round.</w:t>
+            </w:r>
+          </w:p>
+          <w:p/>
         </w:tc>
       </w:tr>
       <w:tr>
@@ -14086,16 +14996,95 @@
           </w:tcPr>
           <w:p>
             <w:pPr>
-              <w:pStyle w:val="Heading3"/>
-              <w:outlineLvl w:val="2"/>
-            </w:pPr>
-            <w:r>
-              <w:t>Headcleaver</w:t>
-            </w:r>
-          </w:p>
-          <w:p>
-            <w:r>
-              <w:t>When reducing an enemy to 1 HP in melee combat, kill them instantly by taking their head.</w:t>
+              <w:pStyle w:val="Heading2"/>
+              <w:jc w:val="both"/>
+            </w:pPr>
+            <w:r>
+              <w:t>Powers of Tzeentch</w:t>
+            </w:r>
+          </w:p>
+          <w:p>
+            <w:r>
+              <w:rPr>
+                <w:b/>
+              </w:rPr>
+              <w:t>Fate Rewoven</w:t>
+            </w:r>
+            <w:r>
+              <w:t xml:space="preserve"> - </w:t>
+            </w:r>
+            <w:r>
+              <w:t>When you are reduced to or below 0 HP, roll a dice: on a &lt;5, you are instantly restored to 2 HP.</w:t>
+            </w:r>
+          </w:p>
+          <w:p>
+            <w:r>
+              <w:rPr>
+                <w:b/>
+              </w:rPr>
+              <w:t>Knowledge is Power</w:t>
+            </w:r>
+            <w:r>
+              <w:t xml:space="preserve"> - </w:t>
+            </w:r>
+            <w:r>
+              <w:t>You gain +5 Psyker Mastery.</w:t>
+            </w:r>
+          </w:p>
+          <w:p>
+            <w:r>
+              <w:rPr>
+                <w:b/>
+              </w:rPr>
+              <w:t>Whispers of the Future</w:t>
+            </w:r>
+            <w:r>
+              <w:t xml:space="preserve"> - </w:t>
+            </w:r>
+            <w:r>
+              <w:t>Once per round, you can reroll a complete roll.</w:t>
+            </w:r>
+          </w:p>
+          <w:p>
+            <w:r>
+              <w:rPr>
+                <w:b/>
+              </w:rPr>
+              <w:t>Destiny’s End</w:t>
+            </w:r>
+            <w:r>
+              <w:t xml:space="preserve"> - </w:t>
+            </w:r>
+            <w:r>
+              <w:t>Damaging psychic spells gain +3 Damage.</w:t>
+            </w:r>
+          </w:p>
+          <w:p>
+            <w:r>
+              <w:rPr>
+                <w:b/>
+              </w:rPr>
+              <w:t>The Weaver’s Favored</w:t>
+            </w:r>
+            <w:r>
+              <w:t xml:space="preserve"> - </w:t>
+            </w:r>
+            <w:r>
+              <w:t>Once per round, you may force an enemy to reroll a roll against you in melee or ranged combat or during any spell casting.</w:t>
+            </w:r>
+          </w:p>
+          <w:p>
+            <w:r>
+              <w:rPr>
+                <w:b/>
+              </w:rPr>
+              <w:t>Sight</w:t>
+            </w:r>
+            <w:r>
+              <w:t xml:space="preserve"> - </w:t>
+            </w:r>
+            <w:r>
+              <w:t>Your spells gain +50% range.</w:t>
             </w:r>
           </w:p>
         </w:tc>
@@ -14105,56 +15094,101 @@
           </w:tcPr>
           <w:p>
             <w:pPr>
-              <w:pStyle w:val="Heading3"/>
-              <w:outlineLvl w:val="2"/>
-            </w:pPr>
-            <w:r>
-              <w:t>Mutilation</w:t>
-            </w:r>
-          </w:p>
-          <w:p>
-            <w:r>
-              <w:t>Critical hits in melee combat deal one additional wound.</w:t>
-            </w:r>
-          </w:p>
-        </w:tc>
-      </w:tr>
-      <w:tr>
-        <w:tc>
-          <w:tcPr>
-            <w:tcW w:w="4910" w:type="dxa"/>
-          </w:tcPr>
-          <w:p>
-            <w:pPr>
-              <w:pStyle w:val="Heading3"/>
-              <w:outlineLvl w:val="2"/>
-            </w:pPr>
-            <w:r>
-              <w:t>Blood Drinker</w:t>
-            </w:r>
-          </w:p>
-          <w:p>
-            <w:r>
-              <w:t>Killing an enemy restores 2 HP.</w:t>
-            </w:r>
-          </w:p>
-        </w:tc>
-        <w:tc>
-          <w:tcPr>
-            <w:tcW w:w="4910" w:type="dxa"/>
-          </w:tcPr>
-          <w:p>
-            <w:pPr>
-              <w:pStyle w:val="Heading3"/>
-              <w:outlineLvl w:val="2"/>
-            </w:pPr>
-            <w:r>
-              <w:t>Blood Rage</w:t>
-            </w:r>
-          </w:p>
-          <w:p>
-            <w:r>
-              <w:t>Inflict a wound to yourself to be able to reroll every dice once during melee combat.</w:t>
+              <w:pStyle w:val="Heading2"/>
+              <w:jc w:val="both"/>
+            </w:pPr>
+            <w:r>
+              <w:t>Powers of Slaanesh</w:t>
+            </w:r>
+          </w:p>
+          <w:p>
+            <w:r>
+              <w:rPr>
+                <w:b/>
+              </w:rPr>
+              <w:t>Bloody Feast</w:t>
+            </w:r>
+            <w:r>
+              <w:t xml:space="preserve"> - </w:t>
+            </w:r>
+            <w:r>
+              <w:t>You may mutilate any corpse (including allies) to regenerate 2 HP. Costs 2 AP.</w:t>
+            </w:r>
+          </w:p>
+          <w:p>
+            <w:r>
+              <w:rPr>
+                <w:b/>
+              </w:rPr>
+              <w:t>Pain and Pleasure</w:t>
+            </w:r>
+            <w:r>
+              <w:t xml:space="preserve"> - </w:t>
+            </w:r>
+            <w:r>
+              <w:t>When taking a wound, roll a dice: on a &lt;5, you may immediately counterattack in melee or ranged combat (depending on the attack taken)</w:t>
+            </w:r>
+          </w:p>
+          <w:p>
+            <w:r>
+              <w:rPr>
+                <w:b/>
+              </w:rPr>
+              <w:t>Striving for Perfection</w:t>
+            </w:r>
+            <w:r>
+              <w:t xml:space="preserve"> - </w:t>
+            </w:r>
+            <w:r>
+              <w:t>You may reroll every successful dice once in one roll per round. Take the better result for each of these dice.</w:t>
+            </w:r>
+          </w:p>
+          <w:p>
+            <w:r>
+              <w:rPr>
+                <w:b/>
+              </w:rPr>
+              <w:t>Extensive Mutations</w:t>
+            </w:r>
+            <w:r>
+              <w:t xml:space="preserve"> - </w:t>
+            </w:r>
+            <w:r>
+              <w:t>You gain +3 MM and +3 CB.</w:t>
+            </w:r>
+          </w:p>
+          <w:p>
+            <w:r>
+              <w:rPr>
+                <w:b/>
+              </w:rPr>
+              <w:t>Thick Skin</w:t>
+            </w:r>
+            <w:r>
+              <w:t xml:space="preserve"> - </w:t>
+            </w:r>
+            <w:r>
+              <w:t>You gain +1 HP.</w:t>
+            </w:r>
+          </w:p>
+          <w:p>
+            <w:r>
+              <w:rPr>
+                <w:b/>
+              </w:rPr>
+              <w:t>Cacophony</w:t>
+            </w:r>
+            <w:r>
+              <w:rPr>
+                <w:b/>
+              </w:rPr>
+              <w:t xml:space="preserve"> </w:t>
+            </w:r>
+            <w:r>
+              <w:t xml:space="preserve">- </w:t>
+            </w:r>
+            <w:r>
+              <w:t>When attacking with a Sonic Blaster or a Doom Siren, you may reroll every failed dice once.</w:t>
             </w:r>
           </w:p>
         </w:tc>
@@ -14163,485 +15197,14 @@
     <w:p/>
     <w:p>
       <w:pPr>
-        <w:pStyle w:val="Heading2"/>
+        <w:rPr>
+          <w:rFonts w:ascii="Lato" w:eastAsiaTheme="majorEastAsia" w:hAnsi="Lato" w:cstheme="majorBidi"/>
+          <w:spacing w:val="24"/>
+          <w:sz w:val="36"/>
+          <w:szCs w:val="32"/>
+        </w:rPr>
       </w:pPr>
-      <w:r>
-        <w:t>Powers of Nurgle</w:t>
-      </w:r>
-    </w:p>
-    <w:tbl>
-      <w:tblPr>
-        <w:tblStyle w:val="TableGrid"/>
-        <w:tblW w:w="0" w:type="auto"/>
-        <w:tblLook w:val="04A0" w:firstRow="1" w:lastRow="0" w:firstColumn="1" w:lastColumn="0" w:noHBand="0" w:noVBand="1"/>
-      </w:tblPr>
-      <w:tblGrid>
-        <w:gridCol w:w="4910"/>
-        <w:gridCol w:w="4910"/>
-      </w:tblGrid>
-      <w:tr>
-        <w:tc>
-          <w:tcPr>
-            <w:tcW w:w="4910" w:type="dxa"/>
-          </w:tcPr>
-          <w:p>
-            <w:pPr>
-              <w:pStyle w:val="Heading3"/>
-              <w:outlineLvl w:val="2"/>
-            </w:pPr>
-            <w:r>
-              <w:t>Embrace of Death</w:t>
-            </w:r>
-          </w:p>
-          <w:p>
-            <w:r>
-              <w:t xml:space="preserve">You may reroll one </w:t>
-            </w:r>
-            <w:r>
-              <w:rPr>
-                <w:i/>
-              </w:rPr>
-              <w:t xml:space="preserve">armor </w:t>
-            </w:r>
-            <w:r>
-              <w:t>roll per round.</w:t>
-            </w:r>
-          </w:p>
-        </w:tc>
-        <w:tc>
-          <w:tcPr>
-            <w:tcW w:w="4910" w:type="dxa"/>
-          </w:tcPr>
-          <w:p>
-            <w:pPr>
-              <w:pStyle w:val="Heading3"/>
-              <w:outlineLvl w:val="2"/>
-            </w:pPr>
-            <w:r>
-              <w:t>Decay</w:t>
-            </w:r>
-          </w:p>
-          <w:p>
-            <w:r>
-              <w:t xml:space="preserve">When using weapons with </w:t>
-            </w:r>
-            <w:r>
-              <w:rPr>
-                <w:i/>
-              </w:rPr>
-              <w:t>Poison</w:t>
-            </w:r>
-            <w:r>
-              <w:t xml:space="preserve">, you may reroll each dice once during a </w:t>
-            </w:r>
-            <w:r>
-              <w:rPr>
-                <w:i/>
-              </w:rPr>
-              <w:t xml:space="preserve">To-Wound </w:t>
-            </w:r>
-            <w:r>
-              <w:t>roll.</w:t>
-            </w:r>
-          </w:p>
-        </w:tc>
-      </w:tr>
-      <w:tr>
-        <w:tc>
-          <w:tcPr>
-            <w:tcW w:w="4910" w:type="dxa"/>
-          </w:tcPr>
-          <w:p>
-            <w:pPr>
-              <w:pStyle w:val="Heading3"/>
-              <w:outlineLvl w:val="2"/>
-            </w:pPr>
-            <w:r>
-              <w:t>Herald of Pestilence</w:t>
-            </w:r>
-          </w:p>
-          <w:p>
-            <w:r>
-              <w:t>All enemy u</w:t>
-            </w:r>
-            <w:r>
-              <w:t xml:space="preserve">nits within 15cm of you take a </w:t>
-            </w:r>
-            <w:r>
-              <w:t>10</w:t>
-            </w:r>
-            <w:r>
-              <w:t>D</w:t>
-            </w:r>
-            <w:r>
-              <w:t xml:space="preserve"> hit</w:t>
-            </w:r>
-            <w:r>
-              <w:t xml:space="preserve"> at the beginning of every round.</w:t>
-            </w:r>
-          </w:p>
-        </w:tc>
-        <w:tc>
-          <w:tcPr>
-            <w:tcW w:w="4910" w:type="dxa"/>
-          </w:tcPr>
-          <w:p>
-            <w:pPr>
-              <w:pStyle w:val="Heading3"/>
-              <w:outlineLvl w:val="2"/>
-            </w:pPr>
-            <w:r>
-              <w:t>Lifetaker</w:t>
-            </w:r>
-          </w:p>
-          <w:p>
-            <w:r>
-              <w:t>You restore 1 HP for every unit that dies within 15cm of you.</w:t>
-            </w:r>
-          </w:p>
-        </w:tc>
-      </w:tr>
-      <w:tr>
-        <w:tc>
-          <w:tcPr>
-            <w:tcW w:w="4910" w:type="dxa"/>
-          </w:tcPr>
-          <w:p>
-            <w:pPr>
-              <w:pStyle w:val="Heading3"/>
-              <w:outlineLvl w:val="2"/>
-            </w:pPr>
-            <w:r>
-              <w:t>Poisoned Armor</w:t>
-            </w:r>
-          </w:p>
-          <w:p>
-            <w:r>
-              <w:t>Every melee attacker takes a</w:t>
-            </w:r>
-            <w:r>
-              <w:t xml:space="preserve"> </w:t>
-            </w:r>
-            <w:r>
-              <w:t>4</w:t>
-            </w:r>
-            <w:r>
-              <w:t>D</w:t>
-            </w:r>
-            <w:r>
-              <w:t xml:space="preserve"> hit for every hit</w:t>
-            </w:r>
-            <w:bookmarkStart w:id="13" w:name="_GoBack"/>
-            <w:bookmarkEnd w:id="13"/>
-            <w:r>
-              <w:t xml:space="preserve"> they make against you.</w:t>
-            </w:r>
-          </w:p>
-        </w:tc>
-        <w:tc>
-          <w:tcPr>
-            <w:tcW w:w="4910" w:type="dxa"/>
-          </w:tcPr>
-          <w:p>
-            <w:pPr>
-              <w:pStyle w:val="Heading3"/>
-              <w:outlineLvl w:val="2"/>
-            </w:pPr>
-            <w:r>
-              <w:t>Corrosion</w:t>
-            </w:r>
-          </w:p>
-          <w:p>
-            <w:r>
-              <w:t xml:space="preserve">Enemies take a 5D hit for every hit you dealt them at the beginning of the next round. </w:t>
-            </w:r>
-          </w:p>
-        </w:tc>
-      </w:tr>
-    </w:tbl>
-    <w:p/>
-    <w:p/>
-    <w:p>
-      <w:pPr>
-        <w:pStyle w:val="Heading2"/>
-      </w:pPr>
-      <w:r>
-        <w:lastRenderedPageBreak/>
-        <w:t>Powers of Tzeentch</w:t>
-      </w:r>
-    </w:p>
-    <w:tbl>
-      <w:tblPr>
-        <w:tblStyle w:val="TableGrid"/>
-        <w:tblW w:w="0" w:type="auto"/>
-        <w:tblLook w:val="04A0" w:firstRow="1" w:lastRow="0" w:firstColumn="1" w:lastColumn="0" w:noHBand="0" w:noVBand="1"/>
-      </w:tblPr>
-      <w:tblGrid>
-        <w:gridCol w:w="4910"/>
-        <w:gridCol w:w="4910"/>
-      </w:tblGrid>
-      <w:tr>
-        <w:tc>
-          <w:tcPr>
-            <w:tcW w:w="4910" w:type="dxa"/>
-          </w:tcPr>
-          <w:p>
-            <w:pPr>
-              <w:pStyle w:val="Heading3"/>
-              <w:outlineLvl w:val="2"/>
-            </w:pPr>
-            <w:r>
-              <w:t>Fate Rewoven</w:t>
-            </w:r>
-          </w:p>
-          <w:p>
-            <w:r>
-              <w:t>When you are reduced to or below 0 HP, roll a dice: on a &lt;5, you are instantly restored to 2 HP.</w:t>
-            </w:r>
-          </w:p>
-        </w:tc>
-        <w:tc>
-          <w:tcPr>
-            <w:tcW w:w="4910" w:type="dxa"/>
-          </w:tcPr>
-          <w:p>
-            <w:pPr>
-              <w:pStyle w:val="Heading3"/>
-              <w:outlineLvl w:val="2"/>
-            </w:pPr>
-            <w:r>
-              <w:t>Knowledge is Power</w:t>
-            </w:r>
-          </w:p>
-          <w:p>
-            <w:r>
-              <w:t>You gain +5 Psyker Mastery.</w:t>
-            </w:r>
-          </w:p>
-        </w:tc>
-      </w:tr>
-      <w:tr>
-        <w:tc>
-          <w:tcPr>
-            <w:tcW w:w="4910" w:type="dxa"/>
-          </w:tcPr>
-          <w:p>
-            <w:pPr>
-              <w:pStyle w:val="Heading3"/>
-              <w:outlineLvl w:val="2"/>
-            </w:pPr>
-            <w:r>
-              <w:t>Whispers of the Future</w:t>
-            </w:r>
-          </w:p>
-          <w:p>
-            <w:r>
-              <w:t>Once per round, you can reroll a complete roll.</w:t>
-            </w:r>
-          </w:p>
-        </w:tc>
-        <w:tc>
-          <w:tcPr>
-            <w:tcW w:w="4910" w:type="dxa"/>
-          </w:tcPr>
-          <w:p>
-            <w:pPr>
-              <w:pStyle w:val="Heading3"/>
-              <w:outlineLvl w:val="2"/>
-            </w:pPr>
-            <w:r>
-              <w:t>Destiny’s End</w:t>
-            </w:r>
-          </w:p>
-          <w:p>
-            <w:r>
-              <w:t>Damaging psychic spells gain +3 Damage.</w:t>
-            </w:r>
-          </w:p>
-        </w:tc>
-      </w:tr>
-      <w:tr>
-        <w:tc>
-          <w:tcPr>
-            <w:tcW w:w="4910" w:type="dxa"/>
-          </w:tcPr>
-          <w:p>
-            <w:pPr>
-              <w:pStyle w:val="Heading3"/>
-              <w:outlineLvl w:val="2"/>
-            </w:pPr>
-            <w:r>
-              <w:t>The Weaver’s Favored</w:t>
-            </w:r>
-          </w:p>
-          <w:p>
-            <w:r>
-              <w:t>Once per round, you may force an enemy to reroll a roll against you in melee or ranged combat or during any spell casting.</w:t>
-            </w:r>
-          </w:p>
-        </w:tc>
-        <w:tc>
-          <w:tcPr>
-            <w:tcW w:w="4910" w:type="dxa"/>
-          </w:tcPr>
-          <w:p>
-            <w:pPr>
-              <w:pStyle w:val="Heading3"/>
-              <w:outlineLvl w:val="2"/>
-            </w:pPr>
-            <w:r>
-              <w:t>Sight</w:t>
-            </w:r>
-          </w:p>
-          <w:p>
-            <w:r>
-              <w:t>Your spells gain +50% range.</w:t>
-            </w:r>
-          </w:p>
-        </w:tc>
-      </w:tr>
-    </w:tbl>
-    <w:p/>
-    <w:p>
-      <w:pPr>
-        <w:pStyle w:val="Heading2"/>
-      </w:pPr>
-      <w:r>
-        <w:t>Powers of Slaanesh</w:t>
-      </w:r>
-    </w:p>
-    <w:tbl>
-      <w:tblPr>
-        <w:tblStyle w:val="TableGrid"/>
-        <w:tblW w:w="0" w:type="auto"/>
-        <w:tblLook w:val="04A0" w:firstRow="1" w:lastRow="0" w:firstColumn="1" w:lastColumn="0" w:noHBand="0" w:noVBand="1"/>
-      </w:tblPr>
-      <w:tblGrid>
-        <w:gridCol w:w="4910"/>
-        <w:gridCol w:w="4910"/>
-      </w:tblGrid>
-      <w:tr>
-        <w:tc>
-          <w:tcPr>
-            <w:tcW w:w="4910" w:type="dxa"/>
-          </w:tcPr>
-          <w:p>
-            <w:pPr>
-              <w:pStyle w:val="Heading3"/>
-              <w:outlineLvl w:val="2"/>
-            </w:pPr>
-            <w:r>
-              <w:t>A Bloody Feast</w:t>
-            </w:r>
-          </w:p>
-          <w:p>
-            <w:r>
-              <w:t>You may mutilate any corpse (including allies) to regenerate 2 HP. The mutilated unit respawns with one less HP. Costs 2 AP.</w:t>
-            </w:r>
-          </w:p>
-        </w:tc>
-        <w:tc>
-          <w:tcPr>
-            <w:tcW w:w="4910" w:type="dxa"/>
-          </w:tcPr>
-          <w:p>
-            <w:pPr>
-              <w:pStyle w:val="Heading3"/>
-              <w:outlineLvl w:val="2"/>
-            </w:pPr>
-            <w:r>
-              <w:t>Pain and Pleasure</w:t>
-            </w:r>
-          </w:p>
-          <w:p>
-            <w:r>
-              <w:t xml:space="preserve">When taking a wound, roll a dice: on a &lt;5, you may immediately counterattack in melee or ranged combat (depending on whether the attacker is in melee range or not) </w:t>
-            </w:r>
-          </w:p>
-        </w:tc>
-      </w:tr>
-      <w:tr>
-        <w:tc>
-          <w:tcPr>
-            <w:tcW w:w="4910" w:type="dxa"/>
-          </w:tcPr>
-          <w:p>
-            <w:pPr>
-              <w:pStyle w:val="Heading3"/>
-              <w:outlineLvl w:val="2"/>
-            </w:pPr>
-            <w:r>
-              <w:t>Striving for Perfection</w:t>
-            </w:r>
-          </w:p>
-          <w:p>
-            <w:r>
-              <w:t>You may reroll every successful dice once in one roll per round. Take the better result for each of these dice.</w:t>
-            </w:r>
-          </w:p>
-        </w:tc>
-        <w:tc>
-          <w:tcPr>
-            <w:tcW w:w="4910" w:type="dxa"/>
-          </w:tcPr>
-          <w:p>
-            <w:pPr>
-              <w:pStyle w:val="Heading3"/>
-              <w:outlineLvl w:val="2"/>
-            </w:pPr>
-            <w:r>
-              <w:t>Extensive Mutations</w:t>
-            </w:r>
-          </w:p>
-          <w:p>
-            <w:r>
-              <w:t>You gain +3 MM and +3 CB.</w:t>
-            </w:r>
-          </w:p>
-        </w:tc>
-      </w:tr>
-      <w:tr>
-        <w:tc>
-          <w:tcPr>
-            <w:tcW w:w="4910" w:type="dxa"/>
-          </w:tcPr>
-          <w:p>
-            <w:pPr>
-              <w:pStyle w:val="Heading3"/>
-              <w:outlineLvl w:val="2"/>
-            </w:pPr>
-            <w:r>
-              <w:t>Thick Skin</w:t>
-            </w:r>
-          </w:p>
-          <w:p>
-            <w:r>
-              <w:t>You gain +1 HP.</w:t>
-            </w:r>
-          </w:p>
-        </w:tc>
-        <w:tc>
-          <w:tcPr>
-            <w:tcW w:w="4910" w:type="dxa"/>
-          </w:tcPr>
-          <w:p>
-            <w:pPr>
-              <w:pStyle w:val="Heading3"/>
-              <w:outlineLvl w:val="2"/>
-            </w:pPr>
-            <w:r>
-              <w:t>Cacophony</w:t>
-            </w:r>
-          </w:p>
-          <w:p>
-            <w:r>
-              <w:t>When attacking with a Sonic Blaster or a Doom Siren, you may reroll every failed dice once.</w:t>
-            </w:r>
-          </w:p>
-        </w:tc>
-      </w:tr>
-    </w:tbl>
-    <w:p>
+      <w:bookmarkStart w:id="13" w:name="_Toc446968743"/>
       <w:r>
         <w:br w:type="page"/>
       </w:r>
@@ -14650,12 +15213,11 @@
       <w:pPr>
         <w:pStyle w:val="Heading1"/>
       </w:pPr>
-      <w:bookmarkStart w:id="14" w:name="_Toc446968743"/>
       <w:r>
         <w:lastRenderedPageBreak/>
         <w:t>Psychic Spells</w:t>
       </w:r>
-      <w:bookmarkEnd w:id="14"/>
+      <w:bookmarkEnd w:id="13"/>
     </w:p>
     <w:tbl>
       <w:tblPr>
@@ -14754,9 +15316,11 @@
             <w:tcW w:w="4492" w:type="dxa"/>
           </w:tcPr>
           <w:p>
+            <w:proofErr w:type="spellStart"/>
             <w:r>
               <w:t>Warpfire</w:t>
             </w:r>
+            <w:proofErr w:type="spellEnd"/>
           </w:p>
         </w:tc>
         <w:tc>
@@ -15618,7 +16182,10 @@
           </w:tcPr>
           <w:p>
             <w:r>
-              <w:t>Warp Touched</w:t>
+              <w:t>Warp-</w:t>
+            </w:r>
+            <w:r>
+              <w:t>Touched</w:t>
             </w:r>
           </w:p>
         </w:tc>
@@ -15904,6 +16471,11 @@
       </w:tr>
     </w:tbl>
     <w:p>
+      <w:pPr>
+        <w:rPr>
+          <w:b/>
+        </w:rPr>
+      </w:pPr>
       <w:r>
         <w:rPr>
           <w:b/>
@@ -15914,43 +16486,41 @@
     <w:tbl>
       <w:tblPr>
         <w:tblStyle w:val="TableGrid"/>
-        <w:tblpPr w:leftFromText="141" w:rightFromText="141" w:vertAnchor="text" w:tblpX="-147" w:tblpY="1"/>
-        <w:tblOverlap w:val="never"/>
         <w:tblW w:w="0" w:type="auto"/>
-        <w:tblLayout w:type="fixed"/>
+        <w:tblBorders>
+          <w:top w:val="none" w:sz="0" w:space="0" w:color="auto"/>
+          <w:left w:val="none" w:sz="0" w:space="0" w:color="auto"/>
+          <w:bottom w:val="none" w:sz="0" w:space="0" w:color="auto"/>
+          <w:right w:val="none" w:sz="0" w:space="0" w:color="auto"/>
+          <w:insideH w:val="none" w:sz="0" w:space="0" w:color="auto"/>
+          <w:insideV w:val="none" w:sz="0" w:space="0" w:color="auto"/>
+        </w:tblBorders>
         <w:tblCellMar>
-          <w:top w:w="113" w:type="dxa"/>
-          <w:bottom w:w="113" w:type="dxa"/>
+          <w:left w:w="170" w:type="dxa"/>
           <w:right w:w="170" w:type="dxa"/>
         </w:tblCellMar>
         <w:tblLook w:val="04A0" w:firstRow="1" w:lastRow="0" w:firstColumn="1" w:lastColumn="0" w:noHBand="0" w:noVBand="1"/>
       </w:tblPr>
       <w:tblGrid>
-        <w:gridCol w:w="4903"/>
-        <w:gridCol w:w="5009"/>
+        <w:gridCol w:w="4910"/>
+        <w:gridCol w:w="4910"/>
       </w:tblGrid>
       <w:tr>
-        <w:trPr>
-          <w:trHeight w:val="1357"/>
-        </w:trPr>
-        <w:tc>
-          <w:tcPr>
-            <w:tcW w:w="4903" w:type="dxa"/>
-            <w:tcBorders>
-              <w:top w:val="nil"/>
-              <w:left w:val="nil"/>
-              <w:bottom w:val="nil"/>
-              <w:right w:val="nil"/>
-            </w:tcBorders>
-          </w:tcPr>
-          <w:p>
-            <w:pPr>
-              <w:pStyle w:val="PsychicHeading"/>
-            </w:pPr>
+        <w:tc>
+          <w:tcPr>
+            <w:tcW w:w="4910" w:type="dxa"/>
+          </w:tcPr>
+          <w:p>
+            <w:pPr>
+              <w:pStyle w:val="Heading3"/>
+              <w:jc w:val="both"/>
+            </w:pPr>
+            <w:proofErr w:type="spellStart"/>
             <w:r>
               <w:lastRenderedPageBreak/>
               <w:t>Warpfire</w:t>
             </w:r>
+            <w:proofErr w:type="spellEnd"/>
           </w:p>
           <w:p>
             <w:pPr>
@@ -15960,152 +16530,94 @@
               <w:t>Burn your foe with fiery heat. This spell has 10 Damage and 2 Attacks.</w:t>
             </w:r>
           </w:p>
-        </w:tc>
-        <w:tc>
-          <w:tcPr>
-            <w:tcW w:w="5009" w:type="dxa"/>
-            <w:tcBorders>
-              <w:top w:val="nil"/>
-              <w:left w:val="nil"/>
-              <w:bottom w:val="nil"/>
-              <w:right w:val="nil"/>
-            </w:tcBorders>
-          </w:tcPr>
-          <w:p/>
-        </w:tc>
-      </w:tr>
-      <w:tr>
-        <w:trPr>
-          <w:trHeight w:val="1357"/>
-        </w:trPr>
-        <w:tc>
-          <w:tcPr>
-            <w:tcW w:w="4903" w:type="dxa"/>
-            <w:tcBorders>
-              <w:top w:val="nil"/>
-              <w:left w:val="nil"/>
-              <w:bottom w:val="nil"/>
-              <w:right w:val="nil"/>
-            </w:tcBorders>
-          </w:tcPr>
-          <w:p>
-            <w:pPr>
-              <w:pStyle w:val="PsychicHeading"/>
+          <w:p>
+            <w:pPr>
+              <w:pStyle w:val="Heading3"/>
+              <w:jc w:val="both"/>
+              <w:outlineLvl w:val="2"/>
             </w:pPr>
             <w:r>
               <w:t>Battle Rage</w:t>
             </w:r>
           </w:p>
           <w:p>
-            <w:r>
-              <w:t>Throw an ally within 30cm into a rage, giving them +1 attack in melee but reducing their DF by 5. Lasts one round.</w:t>
-            </w:r>
-          </w:p>
-        </w:tc>
-        <w:tc>
-          <w:tcPr>
-            <w:tcW w:w="5009" w:type="dxa"/>
-            <w:tcBorders>
-              <w:top w:val="nil"/>
-              <w:left w:val="nil"/>
-              <w:bottom w:val="nil"/>
-              <w:right w:val="nil"/>
-            </w:tcBorders>
-          </w:tcPr>
-          <w:p>
-            <w:pPr>
-              <w:pStyle w:val="PsychicHeading"/>
+            <w:pPr>
+              <w:jc w:val="both"/>
+            </w:pPr>
+            <w:r>
+              <w:t>Throw an ally within 30cm into a rage, giving them +2 attack in melee but reducing their DF by 5. Lasts one round. Stacks up to two.</w:t>
+            </w:r>
+          </w:p>
+          <w:p>
+            <w:pPr>
+              <w:pStyle w:val="Heading3"/>
+              <w:jc w:val="both"/>
+              <w:outlineLvl w:val="2"/>
             </w:pPr>
             <w:r>
               <w:t>Touch of the Grave</w:t>
             </w:r>
-          </w:p>
-          <w:p>
-            <w:r>
-              <w:t>The targeted enemy unit feels the shadow of death upon them. Every time the enemy is hit, roll a dice: every &lt;5 deals a wound to them.</w:t>
-            </w:r>
-          </w:p>
-        </w:tc>
-      </w:tr>
-      <w:tr>
-        <w:trPr>
-          <w:trHeight w:val="1650"/>
-        </w:trPr>
-        <w:tc>
-          <w:tcPr>
-            <w:tcW w:w="4903" w:type="dxa"/>
-            <w:tcBorders>
-              <w:top w:val="nil"/>
-              <w:left w:val="nil"/>
-              <w:bottom w:val="nil"/>
-              <w:right w:val="nil"/>
-            </w:tcBorders>
-          </w:tcPr>
-          <w:p>
-            <w:pPr>
-              <w:pStyle w:val="PsychicHeading"/>
+            <w:bookmarkStart w:id="14" w:name="_GoBack"/>
+            <w:bookmarkEnd w:id="14"/>
+          </w:p>
+          <w:p>
+            <w:pPr>
+              <w:jc w:val="both"/>
+            </w:pPr>
+            <w:r>
+              <w:t>The targeted enemy unit feels the shadow of death upon them. Every time the enemy is hit, roll a dice: every &lt;2 deals a wound to them.</w:t>
+            </w:r>
+          </w:p>
+          <w:p>
+            <w:pPr>
+              <w:pStyle w:val="Heading3"/>
+              <w:jc w:val="both"/>
+              <w:outlineLvl w:val="2"/>
             </w:pPr>
             <w:r>
               <w:t>Weaver’s Hand</w:t>
             </w:r>
           </w:p>
           <w:p>
-            <w:r>
-              <w:t>The targeted ally may reroll 3 different dice this round.</w:t>
-            </w:r>
-          </w:p>
-        </w:tc>
-        <w:tc>
-          <w:tcPr>
-            <w:tcW w:w="5009" w:type="dxa"/>
-            <w:tcBorders>
-              <w:top w:val="nil"/>
-              <w:left w:val="nil"/>
-              <w:bottom w:val="nil"/>
-              <w:right w:val="nil"/>
-            </w:tcBorders>
-          </w:tcPr>
-          <w:p>
-            <w:pPr>
-              <w:pStyle w:val="PsychicHeading"/>
-            </w:pPr>
-            <w:r>
-              <w:t xml:space="preserve"> </w:t>
-            </w:r>
-            <w:r>
-              <w:t xml:space="preserve"> Searing Pain</w:t>
-            </w:r>
-          </w:p>
-          <w:p>
+            <w:pPr>
+              <w:jc w:val="both"/>
+            </w:pPr>
+            <w:r>
+              <w:t>The targeted ally may reroll 2 different dice this round.</w:t>
+            </w:r>
+          </w:p>
+          <w:p>
+            <w:pPr>
+              <w:pStyle w:val="Heading3"/>
+              <w:jc w:val="both"/>
+              <w:outlineLvl w:val="2"/>
+            </w:pPr>
+            <w:r>
+              <w:t>Searing Pain</w:t>
+            </w:r>
+          </w:p>
+          <w:p>
+            <w:pPr>
+              <w:jc w:val="both"/>
+            </w:pPr>
             <w:r>
               <w:t>Bath an enemy in unimaginable pain, causing them to lose two Action Points. If none were left to lose, the target takes a wound instead.</w:t>
             </w:r>
           </w:p>
-        </w:tc>
-      </w:tr>
-      <w:tr>
-        <w:trPr>
-          <w:trHeight w:val="1650"/>
-        </w:trPr>
-        <w:tc>
-          <w:tcPr>
-            <w:tcW w:w="4903" w:type="dxa"/>
-            <w:tcBorders>
-              <w:top w:val="nil"/>
-              <w:left w:val="nil"/>
-              <w:bottom w:val="nil"/>
-              <w:right w:val="nil"/>
-            </w:tcBorders>
-          </w:tcPr>
-          <w:p>
-            <w:pPr>
-              <w:pStyle w:val="PsychicHeading"/>
+          <w:p>
+            <w:pPr>
+              <w:pStyle w:val="Heading3"/>
+              <w:jc w:val="both"/>
+              <w:outlineLvl w:val="2"/>
             </w:pPr>
             <w:r>
               <w:t>Undying Fury</w:t>
             </w:r>
           </w:p>
           <w:p>
+            <w:pPr>
+              <w:jc w:val="both"/>
+            </w:pPr>
             <w:r>
               <w:t xml:space="preserve">Bestow the blessing of Khorne onto the targeted ally, giving them </w:t>
             </w:r>
@@ -16119,26 +16631,20 @@
               <w:t xml:space="preserve"> while within 10cm of an enemy for two rounds.</w:t>
             </w:r>
           </w:p>
-        </w:tc>
-        <w:tc>
-          <w:tcPr>
-            <w:tcW w:w="5009" w:type="dxa"/>
-            <w:tcBorders>
-              <w:top w:val="nil"/>
-              <w:left w:val="nil"/>
-              <w:bottom w:val="nil"/>
-              <w:right w:val="nil"/>
-            </w:tcBorders>
-          </w:tcPr>
-          <w:p>
-            <w:pPr>
-              <w:pStyle w:val="PsychicHeading"/>
+          <w:p>
+            <w:pPr>
+              <w:pStyle w:val="Heading3"/>
+              <w:jc w:val="both"/>
+              <w:outlineLvl w:val="2"/>
             </w:pPr>
             <w:r>
               <w:t>Pestilence</w:t>
             </w:r>
           </w:p>
           <w:p>
+            <w:pPr>
+              <w:jc w:val="both"/>
+            </w:pPr>
             <w:r>
               <w:t xml:space="preserve">The targeted enemy becomes infected. They lose 10cm on </w:t>
             </w:r>
@@ -16152,84 +16658,56 @@
               <w:t>and get a -5 malus to MM, CB and DF for this round.</w:t>
             </w:r>
           </w:p>
-        </w:tc>
-      </w:tr>
-      <w:tr>
-        <w:trPr>
-          <w:trHeight w:val="1650"/>
-        </w:trPr>
-        <w:tc>
-          <w:tcPr>
-            <w:tcW w:w="4903" w:type="dxa"/>
-            <w:tcBorders>
-              <w:top w:val="nil"/>
-              <w:left w:val="nil"/>
-              <w:bottom w:val="nil"/>
-              <w:right w:val="nil"/>
-            </w:tcBorders>
-          </w:tcPr>
-          <w:p>
-            <w:pPr>
-              <w:pStyle w:val="PsychicHeading"/>
+          <w:p>
+            <w:pPr>
+              <w:pStyle w:val="Heading3"/>
+              <w:jc w:val="both"/>
+              <w:outlineLvl w:val="2"/>
             </w:pPr>
             <w:r>
               <w:t>Destiny Unfulfilled</w:t>
             </w:r>
           </w:p>
           <w:p>
-            <w:r>
-              <w:t xml:space="preserve">If the targeted ally dies within this round, restore them to 1HP and 4AP. </w:t>
-            </w:r>
-          </w:p>
-        </w:tc>
-        <w:tc>
-          <w:tcPr>
-            <w:tcW w:w="5009" w:type="dxa"/>
-            <w:tcBorders>
-              <w:top w:val="nil"/>
-              <w:left w:val="nil"/>
-              <w:bottom w:val="nil"/>
-              <w:right w:val="nil"/>
-            </w:tcBorders>
-          </w:tcPr>
-          <w:p>
-            <w:pPr>
-              <w:pStyle w:val="PsychicHeading"/>
+            <w:pPr>
+              <w:jc w:val="both"/>
+            </w:pPr>
+            <w:r>
+              <w:t>If the targeted ally dies within this round, restore them to 1HP.</w:t>
+            </w:r>
+          </w:p>
+          <w:p>
+            <w:pPr>
+              <w:pStyle w:val="Heading3"/>
+              <w:jc w:val="both"/>
+              <w:outlineLvl w:val="2"/>
             </w:pPr>
             <w:r>
               <w:t>Painful Exchange</w:t>
             </w:r>
           </w:p>
           <w:p>
-            <w:r>
-              <w:t>The targeted ally loses 1 HP, but gets another attack in melee or ranged combat for this round.</w:t>
-            </w:r>
-          </w:p>
-        </w:tc>
-      </w:tr>
-      <w:tr>
-        <w:trPr>
-          <w:trHeight w:val="1650"/>
-        </w:trPr>
-        <w:tc>
-          <w:tcPr>
-            <w:tcW w:w="4903" w:type="dxa"/>
-            <w:tcBorders>
-              <w:top w:val="nil"/>
-              <w:left w:val="nil"/>
-              <w:bottom w:val="nil"/>
-              <w:right w:val="nil"/>
-            </w:tcBorders>
-          </w:tcPr>
-          <w:p>
-            <w:pPr>
-              <w:pStyle w:val="PsychicHeading"/>
+            <w:pPr>
+              <w:jc w:val="both"/>
+            </w:pPr>
+            <w:r>
+              <w:t>The targeted ally loses 1 HP, but gets +8 MM or CB for this round.</w:t>
+            </w:r>
+          </w:p>
+          <w:p>
+            <w:pPr>
+              <w:pStyle w:val="Heading3"/>
+              <w:jc w:val="both"/>
+              <w:outlineLvl w:val="2"/>
             </w:pPr>
             <w:r>
               <w:t>Spirit Walk</w:t>
             </w:r>
           </w:p>
           <w:p>
+            <w:pPr>
+              <w:jc w:val="both"/>
+            </w:pPr>
             <w:r>
               <w:t xml:space="preserve">Give the targeted ally </w:t>
             </w:r>
@@ -16243,61 +16721,49 @@
               <w:t>for one round.</w:t>
             </w:r>
           </w:p>
-        </w:tc>
-        <w:tc>
-          <w:tcPr>
-            <w:tcW w:w="5009" w:type="dxa"/>
-            <w:tcBorders>
-              <w:top w:val="nil"/>
-              <w:left w:val="nil"/>
-              <w:bottom w:val="nil"/>
-              <w:right w:val="nil"/>
-            </w:tcBorders>
-          </w:tcPr>
-          <w:p>
-            <w:pPr>
-              <w:pStyle w:val="PsychicHeading"/>
+          <w:p>
+            <w:pPr>
+              <w:pStyle w:val="Heading3"/>
+              <w:jc w:val="both"/>
+              <w:outlineLvl w:val="2"/>
             </w:pPr>
             <w:r>
               <w:t>Blood Funnel</w:t>
             </w:r>
           </w:p>
           <w:p>
+            <w:pPr>
+              <w:jc w:val="both"/>
+            </w:pPr>
             <w:r>
               <w:t>The targeted enemy takes 2 D8 hits, regenerate 1 HP for every wound dealt by this.</w:t>
             </w:r>
           </w:p>
-        </w:tc>
-      </w:tr>
-      <w:tr>
-        <w:tblPrEx>
-          <w:tblCellMar>
-            <w:bottom w:w="0" w:type="dxa"/>
-            <w:right w:w="108" w:type="dxa"/>
-          </w:tblCellMar>
-        </w:tblPrEx>
-        <w:trPr>
-          <w:trHeight w:val="1955"/>
-        </w:trPr>
-        <w:tc>
-          <w:tcPr>
-            <w:tcW w:w="4903" w:type="dxa"/>
-            <w:tcBorders>
-              <w:top w:val="nil"/>
-              <w:left w:val="nil"/>
-              <w:bottom w:val="nil"/>
-              <w:right w:val="nil"/>
-            </w:tcBorders>
-          </w:tcPr>
-          <w:p>
-            <w:pPr>
-              <w:pStyle w:val="PsychicHeading"/>
+          <w:p>
+            <w:pPr>
+              <w:pStyle w:val="Heading3"/>
+              <w:jc w:val="both"/>
+            </w:pPr>
+          </w:p>
+        </w:tc>
+        <w:tc>
+          <w:tcPr>
+            <w:tcW w:w="4910" w:type="dxa"/>
+          </w:tcPr>
+          <w:p>
+            <w:pPr>
+              <w:pStyle w:val="Heading3"/>
+              <w:jc w:val="both"/>
+              <w:outlineLvl w:val="2"/>
             </w:pPr>
             <w:r>
               <w:t>Warp-Touched</w:t>
             </w:r>
           </w:p>
           <w:p>
+            <w:pPr>
+              <w:jc w:val="both"/>
+            </w:pPr>
             <w:r>
               <w:t xml:space="preserve">The targeted ally’s attacks gain the </w:t>
             </w:r>
@@ -16305,32 +16771,26 @@
               <w:rPr>
                 <w:i/>
               </w:rPr>
-              <w:t xml:space="preserve">Poisoned </w:t>
-            </w:r>
-            <w:r>
-              <w:t>special rule for one round.</w:t>
-            </w:r>
-          </w:p>
-        </w:tc>
-        <w:tc>
-          <w:tcPr>
-            <w:tcW w:w="5009" w:type="dxa"/>
-            <w:tcBorders>
-              <w:top w:val="nil"/>
-              <w:left w:val="nil"/>
-              <w:bottom w:val="nil"/>
-              <w:right w:val="nil"/>
-            </w:tcBorders>
-          </w:tcPr>
-          <w:p>
-            <w:pPr>
-              <w:pStyle w:val="PsychicHeading"/>
+              <w:t>Lethal Weapon</w:t>
+            </w:r>
+            <w:r>
+              <w:t xml:space="preserve"> special rule for one round.</w:t>
+            </w:r>
+          </w:p>
+          <w:p>
+            <w:pPr>
+              <w:pStyle w:val="Heading3"/>
+              <w:jc w:val="both"/>
+              <w:outlineLvl w:val="2"/>
             </w:pPr>
             <w:r>
               <w:t>Searing Embers</w:t>
             </w:r>
           </w:p>
           <w:p>
+            <w:pPr>
+              <w:jc w:val="both"/>
+            </w:pPr>
             <w:r>
               <w:t xml:space="preserve">Let fire rain from the sky, dealing 2 Attacks with 8 Damage in an </w:t>
             </w:r>
@@ -16344,83 +16804,60 @@
               <w:t>.</w:t>
             </w:r>
           </w:p>
-        </w:tc>
-      </w:tr>
-      <w:tr>
-        <w:tblPrEx>
-          <w:tblCellMar>
-            <w:bottom w:w="0" w:type="dxa"/>
-            <w:right w:w="108" w:type="dxa"/>
-          </w:tblCellMar>
-        </w:tblPrEx>
-        <w:trPr>
-          <w:trHeight w:val="1955"/>
-        </w:trPr>
-        <w:tc>
-          <w:tcPr>
-            <w:tcW w:w="4903" w:type="dxa"/>
-            <w:tcBorders>
-              <w:top w:val="nil"/>
-              <w:left w:val="nil"/>
-              <w:bottom w:val="nil"/>
-              <w:right w:val="nil"/>
-            </w:tcBorders>
-          </w:tcPr>
-          <w:p>
-            <w:pPr>
-              <w:pStyle w:val="PsychicHeading"/>
-            </w:pPr>
-            <w:r>
-              <w:lastRenderedPageBreak/>
+          <w:p>
+            <w:pPr>
+              <w:pStyle w:val="Heading3"/>
+              <w:jc w:val="both"/>
+              <w:outlineLvl w:val="2"/>
+            </w:pPr>
+            <w:r>
               <w:t>Sacrifice</w:t>
             </w:r>
           </w:p>
           <w:p>
+            <w:pPr>
+              <w:jc w:val="both"/>
+            </w:pPr>
             <w:r>
               <w:t>Sacrifice the life force of the targeted ally to give it to another ally. On success, roll a dice:</w:t>
             </w:r>
           </w:p>
           <w:p>
+            <w:pPr>
+              <w:jc w:val="both"/>
+            </w:pPr>
             <w:r>
               <w:t>1-5: 4 HP sacrificed, +2 AP and +3 attacks in melee for the target</w:t>
             </w:r>
           </w:p>
           <w:p>
+            <w:pPr>
+              <w:jc w:val="both"/>
+            </w:pPr>
             <w:r>
               <w:t>6-10: 3 HP sacrificed, +2 AP and +2 attack</w:t>
             </w:r>
           </w:p>
           <w:p>
+            <w:pPr>
+              <w:jc w:val="both"/>
+            </w:pPr>
             <w:r>
               <w:t>11-16: 2 HP sacrificed, +2 attacks</w:t>
             </w:r>
           </w:p>
           <w:p>
+            <w:pPr>
+              <w:jc w:val="both"/>
+            </w:pPr>
             <w:r>
               <w:t>17-20: 2 HP sacrificed, no effect</w:t>
             </w:r>
           </w:p>
-        </w:tc>
-        <w:tc>
-          <w:tcPr>
-            <w:tcW w:w="5009" w:type="dxa"/>
-            <w:tcBorders>
-              <w:top w:val="nil"/>
-              <w:left w:val="nil"/>
-              <w:bottom w:val="nil"/>
-              <w:right w:val="nil"/>
-            </w:tcBorders>
-          </w:tcPr>
-          <w:p/>
         </w:tc>
       </w:tr>
     </w:tbl>
     <w:p/>
-    <w:p>
-      <w:pPr>
-        <w:pStyle w:val="WeaponHeadings"/>
-      </w:pPr>
-    </w:p>
     <w:sectPr>
       <w:pgSz w:w="12240" w:h="15840"/>
       <w:pgMar w:top="1135" w:right="1417" w:bottom="993" w:left="993" w:header="708" w:footer="708" w:gutter="0"/>
@@ -16453,8 +16890,8 @@
     <w:lsdException w:name="heading 1" w:uiPriority="9" w:qFormat="1"/>
     <w:lsdException w:name="heading 2" w:semiHidden="1" w:uiPriority="9" w:unhideWhenUsed="1" w:qFormat="1"/>
     <w:lsdException w:name="heading 3" w:semiHidden="1" w:uiPriority="9" w:unhideWhenUsed="1" w:qFormat="1"/>
-    <w:lsdException w:name="heading 4" w:semiHidden="1" w:uiPriority="9" w:unhideWhenUsed="1" w:qFormat="1"/>
-    <w:lsdException w:name="heading 5" w:semiHidden="1" w:uiPriority="9" w:unhideWhenUsed="1" w:qFormat="1"/>
+    <w:lsdException w:name="heading 4" w:semiHidden="1" w:uiPriority="9" w:unhideWhenUsed="1"/>
+    <w:lsdException w:name="heading 5" w:semiHidden="1" w:uiPriority="9" w:unhideWhenUsed="1"/>
     <w:lsdException w:name="heading 6" w:semiHidden="1" w:uiPriority="9" w:unhideWhenUsed="1" w:qFormat="1"/>
     <w:lsdException w:name="heading 7" w:semiHidden="1" w:uiPriority="9" w:unhideWhenUsed="1" w:qFormat="1"/>
     <w:lsdException w:name="heading 8" w:semiHidden="1" w:uiPriority="9" w:unhideWhenUsed="1" w:qFormat="1"/>
@@ -16907,7 +17344,6 @@
     <w:link w:val="Heading4Char"/>
     <w:uiPriority w:val="9"/>
     <w:unhideWhenUsed/>
-    <w:qFormat/>
     <w:rsid w:val="008525C3"/>
     <w:pPr>
       <w:keepNext/>
@@ -16930,7 +17366,6 @@
     <w:uiPriority w:val="9"/>
     <w:semiHidden/>
     <w:unhideWhenUsed/>
-    <w:qFormat/>
     <w:rsid w:val="00F366B6"/>
     <w:pPr>
       <w:keepNext/>
@@ -18319,7 +18754,7 @@
 </file>
 
 <file path=customXml/itemProps1.xml><?xml version="1.0" encoding="utf-8"?>
-<ds:datastoreItem xmlns:ds="http://schemas.openxmlformats.org/officeDocument/2006/customXml" ds:itemID="{8488744D-A04B-4DF6-A78D-FA4DDF86E24A}">
+<ds:datastoreItem xmlns:ds="http://schemas.openxmlformats.org/officeDocument/2006/customXml" ds:itemID="{E1EEB996-2BE6-4E22-8755-56BCEFEB679F}">
   <ds:schemaRefs>
     <ds:schemaRef ds:uri="http://schemas.openxmlformats.org/officeDocument/2006/bibliography"/>
   </ds:schemaRefs>

</xml_diff>

<commit_message>
Added "Hydra Dominatus", small fix in the balancing sheet
</commit_message>
<xml_diff>
--- a/Factions/Chaos Space Marines/Chaos Space Marine Codex.docx
+++ b/Factions/Chaos Space Marines/Chaos Space Marine Codex.docx
@@ -1159,9 +1159,11 @@
               <w:jc w:val="center"/>
               <w:cnfStyle w:val="100000000000" w:firstRow="1" w:lastRow="0" w:firstColumn="0" w:lastColumn="0" w:oddVBand="0" w:evenVBand="0" w:oddHBand="0" w:evenHBand="0" w:firstRowFirstColumn="0" w:firstRowLastColumn="0" w:lastRowFirstColumn="0" w:lastRowLastColumn="0"/>
             </w:pPr>
+            <w:proofErr w:type="spellStart"/>
             <w:r>
               <w:t>Crit</w:t>
             </w:r>
+            <w:proofErr w:type="spellEnd"/>
           </w:p>
         </w:tc>
         <w:tc>
@@ -1640,8 +1642,6 @@
             <w:r>
               <w:t>3</w:t>
             </w:r>
-            <w:bookmarkStart w:id="3" w:name="_GoBack"/>
-            <w:bookmarkEnd w:id="3"/>
             <w:r>
               <w:t>*</w:t>
             </w:r>
@@ -2564,12 +2564,14 @@
                 <w:b w:val="0"/>
               </w:rPr>
             </w:pPr>
+            <w:proofErr w:type="spellStart"/>
             <w:r>
               <w:rPr>
                 <w:b w:val="0"/>
               </w:rPr>
               <w:t>Helbrute</w:t>
             </w:r>
+            <w:proofErr w:type="spellEnd"/>
           </w:p>
         </w:tc>
         <w:tc>
@@ -2882,13 +2884,13 @@
       <w:pPr>
         <w:pStyle w:val="Heading1"/>
       </w:pPr>
-      <w:bookmarkStart w:id="4" w:name="_Toc445758802"/>
-      <w:bookmarkStart w:id="5" w:name="_Toc446968734"/>
+      <w:bookmarkStart w:id="3" w:name="_Toc445758802"/>
+      <w:bookmarkStart w:id="4" w:name="_Toc446968734"/>
       <w:r>
         <w:t>Heroes</w:t>
       </w:r>
+      <w:bookmarkEnd w:id="3"/>
       <w:bookmarkEnd w:id="4"/>
-      <w:bookmarkEnd w:id="5"/>
     </w:p>
     <w:p>
       <w:r>
@@ -2994,9 +2996,11 @@
               <w:jc w:val="center"/>
               <w:cnfStyle w:val="100000000000" w:firstRow="1" w:lastRow="0" w:firstColumn="0" w:lastColumn="0" w:oddVBand="0" w:evenVBand="0" w:oddHBand="0" w:evenHBand="0" w:firstRowFirstColumn="0" w:firstRowLastColumn="0" w:lastRowFirstColumn="0" w:lastRowLastColumn="0"/>
             </w:pPr>
+            <w:proofErr w:type="spellStart"/>
             <w:r>
               <w:t>Crit</w:t>
             </w:r>
+            <w:proofErr w:type="spellEnd"/>
           </w:p>
         </w:tc>
         <w:tc>
@@ -3072,11 +3076,19 @@
                 <w:b w:val="0"/>
               </w:rPr>
             </w:pPr>
+            <w:proofErr w:type="spellStart"/>
             <w:r>
               <w:rPr>
                 <w:b w:val="0"/>
               </w:rPr>
-              <w:t>Warsmith Kroeger</w:t>
+              <w:t>Warsmith</w:t>
+            </w:r>
+            <w:proofErr w:type="spellEnd"/>
+            <w:r>
+              <w:rPr>
+                <w:b w:val="0"/>
+              </w:rPr>
+              <w:t xml:space="preserve"> Kroeger</w:t>
             </w:r>
           </w:p>
         </w:tc>
@@ -3229,11 +3241,19 @@
                 <w:b w:val="0"/>
               </w:rPr>
             </w:pPr>
+            <w:proofErr w:type="spellStart"/>
             <w:r>
               <w:rPr>
                 <w:b w:val="0"/>
               </w:rPr>
-              <w:t>Arthas the Harbinger</w:t>
+              <w:t>Arthas</w:t>
+            </w:r>
+            <w:proofErr w:type="spellEnd"/>
+            <w:r>
+              <w:rPr>
+                <w:b w:val="0"/>
+              </w:rPr>
+              <w:t xml:space="preserve"> the Harbinger</w:t>
             </w:r>
           </w:p>
         </w:tc>
@@ -3387,12 +3407,28 @@
                 <w:b w:val="0"/>
               </w:rPr>
             </w:pPr>
+            <w:proofErr w:type="spellStart"/>
             <w:r>
               <w:rPr>
                 <w:b w:val="0"/>
               </w:rPr>
-              <w:t>Nagul Varr</w:t>
-            </w:r>
+              <w:t>Nagul</w:t>
+            </w:r>
+            <w:proofErr w:type="spellEnd"/>
+            <w:r>
+              <w:rPr>
+                <w:b w:val="0"/>
+              </w:rPr>
+              <w:t xml:space="preserve"> </w:t>
+            </w:r>
+            <w:proofErr w:type="spellStart"/>
+            <w:r>
+              <w:rPr>
+                <w:b w:val="0"/>
+              </w:rPr>
+              <w:t>Varr</w:t>
+            </w:r>
+            <w:proofErr w:type="spellEnd"/>
           </w:p>
         </w:tc>
         <w:tc>
@@ -3544,11 +3580,19 @@
                 <w:b w:val="0"/>
               </w:rPr>
             </w:pPr>
+            <w:proofErr w:type="spellStart"/>
             <w:r>
               <w:rPr>
                 <w:b w:val="0"/>
               </w:rPr>
-              <w:t>Sevatar, Prince of Crows</w:t>
+              <w:t>Sevatar</w:t>
+            </w:r>
+            <w:proofErr w:type="spellEnd"/>
+            <w:r>
+              <w:rPr>
+                <w:b w:val="0"/>
+              </w:rPr>
+              <w:t>, Prince of Crows</w:t>
             </w:r>
           </w:p>
         </w:tc>
@@ -3702,11 +3746,19 @@
                 <w:b w:val="0"/>
               </w:rPr>
             </w:pPr>
+            <w:proofErr w:type="spellStart"/>
             <w:r>
               <w:rPr>
                 <w:b w:val="0"/>
               </w:rPr>
-              <w:t>Argel Tal</w:t>
+              <w:t>Argel</w:t>
+            </w:r>
+            <w:proofErr w:type="spellEnd"/>
+            <w:r>
+              <w:rPr>
+                <w:b w:val="0"/>
+              </w:rPr>
+              <w:t xml:space="preserve"> Tal</w:t>
             </w:r>
           </w:p>
         </w:tc>
@@ -4192,12 +4244,14 @@
                 <w:b w:val="0"/>
               </w:rPr>
             </w:pPr>
+            <w:proofErr w:type="spellStart"/>
             <w:r>
               <w:rPr>
                 <w:b w:val="0"/>
               </w:rPr>
               <w:t>Riftstalker</w:t>
             </w:r>
+            <w:proofErr w:type="spellEnd"/>
           </w:p>
         </w:tc>
         <w:tc>
@@ -4505,10 +4559,911 @@
       <w:pPr>
         <w:pStyle w:val="Heading1"/>
       </w:pPr>
-      <w:bookmarkStart w:id="6" w:name="_Toc446968735"/>
+      <w:bookmarkStart w:id="5" w:name="_Toc446968735"/>
       <w:r>
         <w:lastRenderedPageBreak/>
         <w:t>Units</w:t>
+      </w:r>
+      <w:bookmarkEnd w:id="5"/>
+    </w:p>
+    <w:tbl>
+      <w:tblPr>
+        <w:tblStyle w:val="TableGrid"/>
+        <w:tblpPr w:leftFromText="141" w:rightFromText="141" w:vertAnchor="text" w:tblpY="1"/>
+        <w:tblOverlap w:val="never"/>
+        <w:tblW w:w="9923" w:type="dxa"/>
+        <w:tblBorders>
+          <w:top w:val="none" w:sz="0" w:space="0" w:color="auto"/>
+          <w:left w:val="none" w:sz="0" w:space="0" w:color="auto"/>
+          <w:bottom w:val="none" w:sz="0" w:space="0" w:color="auto"/>
+          <w:right w:val="none" w:sz="0" w:space="0" w:color="auto"/>
+          <w:insideH w:val="none" w:sz="0" w:space="0" w:color="auto"/>
+          <w:insideV w:val="none" w:sz="0" w:space="0" w:color="auto"/>
+        </w:tblBorders>
+        <w:tblLayout w:type="fixed"/>
+        <w:tblCellMar>
+          <w:left w:w="0" w:type="dxa"/>
+          <w:right w:w="0" w:type="dxa"/>
+        </w:tblCellMar>
+        <w:tblLook w:val="0600" w:firstRow="0" w:lastRow="0" w:firstColumn="0" w:lastColumn="0" w:noHBand="1" w:noVBand="1"/>
+      </w:tblPr>
+      <w:tblGrid>
+        <w:gridCol w:w="5245"/>
+        <w:gridCol w:w="4678"/>
+      </w:tblGrid>
+      <w:tr>
+        <w:tc>
+          <w:tcPr>
+            <w:tcW w:w="5245" w:type="dxa"/>
+            <w:shd w:val="clear" w:color="auto" w:fill="auto"/>
+          </w:tcPr>
+          <w:p>
+            <w:pPr>
+              <w:pStyle w:val="Heading2"/>
+              <w:ind w:right="281"/>
+              <w:jc w:val="both"/>
+              <w:outlineLvl w:val="1"/>
+            </w:pPr>
+            <w:r>
+              <w:t>Chaos Legionaire</w:t>
+            </w:r>
+          </w:p>
+          <w:p>
+            <w:pPr>
+              <w:pStyle w:val="Heading3"/>
+              <w:outlineLvl w:val="2"/>
+            </w:pPr>
+            <w:r>
+              <w:t>Equipment</w:t>
+            </w:r>
+          </w:p>
+          <w:p>
+            <w:pPr>
+              <w:ind w:right="281"/>
+            </w:pPr>
+            <w:r>
+              <w:t xml:space="preserve">A Chaos Legionaire carries a Bolter or a Bolt Pistol and a </w:t>
+            </w:r>
+            <w:proofErr w:type="spellStart"/>
+            <w:r>
+              <w:t>Chainaxe</w:t>
+            </w:r>
+            <w:proofErr w:type="spellEnd"/>
+            <w:r>
+              <w:t>.</w:t>
+            </w:r>
+          </w:p>
+          <w:p>
+            <w:pPr>
+              <w:pStyle w:val="Heading3"/>
+              <w:outlineLvl w:val="2"/>
+            </w:pPr>
+            <w:proofErr w:type="spellStart"/>
+            <w:r>
+              <w:t>Wargear</w:t>
+            </w:r>
+            <w:proofErr w:type="spellEnd"/>
+          </w:p>
+          <w:p>
+            <w:pPr>
+              <w:ind w:right="281"/>
+            </w:pPr>
+            <w:r>
+              <w:t xml:space="preserve">Chaos </w:t>
+            </w:r>
+            <w:proofErr w:type="spellStart"/>
+            <w:r>
+              <w:t>Legionaires</w:t>
+            </w:r>
+            <w:proofErr w:type="spellEnd"/>
+            <w:r>
+              <w:t xml:space="preserve"> cannot use Heavy Weapons. </w:t>
+            </w:r>
+          </w:p>
+          <w:p>
+            <w:pPr>
+              <w:ind w:right="281"/>
+              <w:jc w:val="both"/>
+            </w:pPr>
+          </w:p>
+          <w:p>
+            <w:pPr>
+              <w:pStyle w:val="Heading2"/>
+              <w:ind w:right="281"/>
+              <w:outlineLvl w:val="1"/>
+            </w:pPr>
+            <w:r>
+              <w:t>Havocs</w:t>
+            </w:r>
+          </w:p>
+          <w:p>
+            <w:pPr>
+              <w:pStyle w:val="Heading3"/>
+              <w:outlineLvl w:val="2"/>
+            </w:pPr>
+            <w:r>
+              <w:t>Equipment</w:t>
+            </w:r>
+          </w:p>
+          <w:p>
+            <w:pPr>
+              <w:ind w:right="281"/>
+            </w:pPr>
+            <w:r>
+              <w:t>A Havoc carries a Hades Autocannon.</w:t>
+            </w:r>
+          </w:p>
+          <w:p>
+            <w:pPr>
+              <w:pStyle w:val="Heading3"/>
+              <w:outlineLvl w:val="2"/>
+            </w:pPr>
+            <w:proofErr w:type="spellStart"/>
+            <w:r>
+              <w:t>Wargear</w:t>
+            </w:r>
+            <w:proofErr w:type="spellEnd"/>
+          </w:p>
+          <w:p>
+            <w:pPr>
+              <w:ind w:right="281"/>
+            </w:pPr>
+            <w:r>
+              <w:t>Havocs can only use heavy weapons.</w:t>
+            </w:r>
+          </w:p>
+          <w:p>
+            <w:pPr>
+              <w:pStyle w:val="Heading2"/>
+              <w:ind w:right="281"/>
+              <w:outlineLvl w:val="1"/>
+            </w:pPr>
+            <w:r>
+              <w:t>Chaos Chosen</w:t>
+            </w:r>
+          </w:p>
+          <w:p>
+            <w:pPr>
+              <w:pStyle w:val="Heading3"/>
+              <w:outlineLvl w:val="2"/>
+            </w:pPr>
+            <w:r>
+              <w:t>Equipment</w:t>
+            </w:r>
+          </w:p>
+          <w:p>
+            <w:pPr>
+              <w:ind w:right="281"/>
+            </w:pPr>
+            <w:r>
+              <w:t xml:space="preserve">A Chaos Chosen carries </w:t>
+            </w:r>
+            <w:proofErr w:type="gramStart"/>
+            <w:r>
+              <w:t>an</w:t>
+            </w:r>
+            <w:proofErr w:type="gramEnd"/>
+            <w:r>
+              <w:t xml:space="preserve"> </w:t>
+            </w:r>
+            <w:r>
+              <w:t>Storm Bolter</w:t>
+            </w:r>
+            <w:r>
+              <w:t xml:space="preserve"> and a </w:t>
+            </w:r>
+            <w:proofErr w:type="spellStart"/>
+            <w:r>
+              <w:t>Chainfist</w:t>
+            </w:r>
+            <w:proofErr w:type="spellEnd"/>
+            <w:r>
+              <w:t>.</w:t>
+            </w:r>
+          </w:p>
+          <w:p>
+            <w:pPr>
+              <w:pStyle w:val="Heading3"/>
+              <w:outlineLvl w:val="2"/>
+            </w:pPr>
+            <w:proofErr w:type="spellStart"/>
+            <w:r>
+              <w:t>Wargear</w:t>
+            </w:r>
+            <w:proofErr w:type="spellEnd"/>
+          </w:p>
+          <w:p>
+            <w:pPr>
+              <w:ind w:right="281"/>
+            </w:pPr>
+            <w:r>
+              <w:t xml:space="preserve">Chaos Chosen cannot use heavy weapons. </w:t>
+            </w:r>
+          </w:p>
+          <w:p>
+            <w:pPr>
+              <w:pStyle w:val="Heading2"/>
+              <w:ind w:right="281"/>
+              <w:outlineLvl w:val="1"/>
+            </w:pPr>
+            <w:r>
+              <w:t>Chaos Sorcerer</w:t>
+            </w:r>
+          </w:p>
+          <w:p>
+            <w:pPr>
+              <w:pStyle w:val="Heading3"/>
+              <w:outlineLvl w:val="2"/>
+            </w:pPr>
+            <w:r>
+              <w:t>Equipment</w:t>
+            </w:r>
+          </w:p>
+          <w:p>
+            <w:pPr>
+              <w:ind w:right="281"/>
+            </w:pPr>
+            <w:r>
+              <w:t xml:space="preserve">A Chaos Sorcerer carries a </w:t>
+            </w:r>
+            <w:proofErr w:type="spellStart"/>
+            <w:r>
+              <w:t>Warpblade</w:t>
+            </w:r>
+            <w:proofErr w:type="spellEnd"/>
+            <w:r>
+              <w:t xml:space="preserve"> (Melee, 12D, 2A, Penetration).</w:t>
+            </w:r>
+          </w:p>
+          <w:p>
+            <w:pPr>
+              <w:pStyle w:val="Heading3"/>
+              <w:outlineLvl w:val="2"/>
+            </w:pPr>
+            <w:proofErr w:type="spellStart"/>
+            <w:r>
+              <w:t>Wargear</w:t>
+            </w:r>
+            <w:proofErr w:type="spellEnd"/>
+          </w:p>
+          <w:p>
+            <w:pPr>
+              <w:ind w:right="281"/>
+            </w:pPr>
+            <w:r>
+              <w:t>Chaos Sorcerers cannot change their weapon.</w:t>
+            </w:r>
+          </w:p>
+          <w:p>
+            <w:pPr>
+              <w:ind w:right="281"/>
+            </w:pPr>
+          </w:p>
+          <w:p>
+            <w:pPr>
+              <w:ind w:right="281"/>
+            </w:pPr>
+            <w:r>
+              <w:t>Powers of the Warp</w:t>
+            </w:r>
+            <w:r>
+              <w:br/>
+              <w:t>Every Devotion Level above 1 increases the Sorcerer’s Psyker Level by one. On DL II, every spell roll of 1 (excluding rerolled rolls) transforms him into a Possessed. On DL III, rolls of &lt;2 transform him. Respawning turns the Possessed back into the Sorcerer.</w:t>
+            </w:r>
+          </w:p>
+          <w:p>
+            <w:pPr>
+              <w:pStyle w:val="Heading2"/>
+              <w:ind w:right="281"/>
+              <w:outlineLvl w:val="1"/>
+            </w:pPr>
+          </w:p>
+          <w:p>
+            <w:pPr>
+              <w:pStyle w:val="Heading2"/>
+              <w:ind w:right="281"/>
+              <w:outlineLvl w:val="1"/>
+            </w:pPr>
+          </w:p>
+          <w:p>
+            <w:pPr>
+              <w:pStyle w:val="Heading2"/>
+              <w:ind w:right="281"/>
+              <w:outlineLvl w:val="1"/>
+            </w:pPr>
+          </w:p>
+          <w:p>
+            <w:pPr>
+              <w:pStyle w:val="Heading2"/>
+              <w:ind w:right="281"/>
+              <w:outlineLvl w:val="1"/>
+            </w:pPr>
+          </w:p>
+          <w:p>
+            <w:pPr>
+              <w:pStyle w:val="Heading2"/>
+              <w:ind w:right="281"/>
+              <w:outlineLvl w:val="1"/>
+            </w:pPr>
+            <w:proofErr w:type="spellStart"/>
+            <w:r>
+              <w:t>Helbrute</w:t>
+            </w:r>
+            <w:proofErr w:type="spellEnd"/>
+          </w:p>
+          <w:p>
+            <w:pPr>
+              <w:pStyle w:val="Heading3"/>
+              <w:outlineLvl w:val="2"/>
+            </w:pPr>
+            <w:r>
+              <w:t>Rules</w:t>
+            </w:r>
+          </w:p>
+          <w:p>
+            <w:pPr>
+              <w:ind w:right="281"/>
+            </w:pPr>
+            <w:proofErr w:type="gramStart"/>
+            <w:r>
+              <w:t>Armored(</w:t>
+            </w:r>
+            <w:proofErr w:type="gramEnd"/>
+            <w:r>
+              <w:t>12)</w:t>
+            </w:r>
+            <w:r>
+              <w:t>, Weapon Platform</w:t>
+            </w:r>
+            <w:r>
+              <w:t>, may not receive Blessings</w:t>
+            </w:r>
+          </w:p>
+          <w:p>
+            <w:pPr>
+              <w:pStyle w:val="Heading3"/>
+              <w:outlineLvl w:val="2"/>
+            </w:pPr>
+            <w:r>
+              <w:t>Equipment</w:t>
+            </w:r>
+          </w:p>
+          <w:p>
+            <w:pPr>
+              <w:ind w:right="281"/>
+            </w:pPr>
+            <w:r>
+              <w:t xml:space="preserve">A </w:t>
+            </w:r>
+            <w:proofErr w:type="spellStart"/>
+            <w:r>
+              <w:t>Helbrute</w:t>
+            </w:r>
+            <w:proofErr w:type="spellEnd"/>
+            <w:r>
+              <w:t xml:space="preserve"> carries a Battle Cannon and a </w:t>
+            </w:r>
+            <w:proofErr w:type="spellStart"/>
+            <w:r>
+              <w:t>Helbrute</w:t>
+            </w:r>
+            <w:proofErr w:type="spellEnd"/>
+            <w:r>
+              <w:t xml:space="preserve"> </w:t>
+            </w:r>
+            <w:proofErr w:type="spellStart"/>
+            <w:r>
+              <w:t>Daemonfist</w:t>
+            </w:r>
+            <w:proofErr w:type="spellEnd"/>
+            <w:r>
+              <w:t xml:space="preserve"> </w:t>
+            </w:r>
+          </w:p>
+          <w:p>
+            <w:pPr>
+              <w:pStyle w:val="Heading3"/>
+              <w:outlineLvl w:val="2"/>
+            </w:pPr>
+            <w:proofErr w:type="spellStart"/>
+            <w:r>
+              <w:t>Wargear</w:t>
+            </w:r>
+            <w:proofErr w:type="spellEnd"/>
+          </w:p>
+          <w:p>
+            <w:pPr>
+              <w:ind w:right="281"/>
+            </w:pPr>
+            <w:proofErr w:type="spellStart"/>
+            <w:r>
+              <w:t>Helbrutes</w:t>
+            </w:r>
+            <w:proofErr w:type="spellEnd"/>
+            <w:r>
+              <w:t xml:space="preserve"> can swap their Battle Cannon for a Hades Autocannon or a Doom Siren.</w:t>
+            </w:r>
+          </w:p>
+          <w:p>
+            <w:pPr>
+              <w:ind w:right="281"/>
+            </w:pPr>
+          </w:p>
+          <w:p>
+            <w:pPr>
+              <w:ind w:right="281"/>
+            </w:pPr>
+            <w:proofErr w:type="spellStart"/>
+            <w:r>
+              <w:t>Helbrute</w:t>
+            </w:r>
+            <w:proofErr w:type="spellEnd"/>
+            <w:r>
+              <w:t xml:space="preserve"> </w:t>
+            </w:r>
+            <w:proofErr w:type="spellStart"/>
+            <w:r>
+              <w:t>Daemonfist</w:t>
+            </w:r>
+            <w:proofErr w:type="spellEnd"/>
+            <w:r>
+              <w:t xml:space="preserve"> (1H):   Melee, 14D, 2A, Lethal Weapon</w:t>
+            </w:r>
+            <w:r>
+              <w:br/>
+            </w:r>
+          </w:p>
+          <w:p>
+            <w:pPr>
+              <w:ind w:right="281"/>
+            </w:pPr>
+          </w:p>
+        </w:tc>
+        <w:tc>
+          <w:tcPr>
+            <w:tcW w:w="4678" w:type="dxa"/>
+            <w:shd w:val="clear" w:color="auto" w:fill="auto"/>
+          </w:tcPr>
+          <w:p>
+            <w:pPr>
+              <w:pStyle w:val="Heading2"/>
+              <w:tabs>
+                <w:tab w:val="left" w:pos="3611"/>
+              </w:tabs>
+              <w:jc w:val="both"/>
+              <w:outlineLvl w:val="1"/>
+            </w:pPr>
+            <w:r>
+              <w:lastRenderedPageBreak/>
+              <w:t>Raptor</w:t>
+            </w:r>
+          </w:p>
+          <w:p>
+            <w:pPr>
+              <w:pStyle w:val="Heading3"/>
+              <w:outlineLvl w:val="2"/>
+            </w:pPr>
+            <w:r>
+              <w:t>Rules</w:t>
+            </w:r>
+          </w:p>
+          <w:p>
+            <w:pPr>
+              <w:rPr>
+                <w:i/>
+              </w:rPr>
+            </w:pPr>
+            <w:r>
+              <w:rPr>
+                <w:i/>
+              </w:rPr>
+              <w:t>Fast</w:t>
+            </w:r>
+          </w:p>
+          <w:p>
+            <w:pPr>
+              <w:pStyle w:val="Heading3"/>
+              <w:outlineLvl w:val="2"/>
+            </w:pPr>
+            <w:r>
+              <w:t>Equipment</w:t>
+            </w:r>
+          </w:p>
+          <w:p>
+            <w:r>
+              <w:t>A Raptor carries a</w:t>
+            </w:r>
+            <w:r>
+              <w:t xml:space="preserve"> Bolt Pistol and a </w:t>
+            </w:r>
+            <w:proofErr w:type="spellStart"/>
+            <w:r>
+              <w:t>Chainaxe</w:t>
+            </w:r>
+            <w:proofErr w:type="spellEnd"/>
+            <w:r>
+              <w:t>.</w:t>
+            </w:r>
+          </w:p>
+          <w:p>
+            <w:pPr>
+              <w:pStyle w:val="Heading3"/>
+              <w:outlineLvl w:val="2"/>
+            </w:pPr>
+            <w:proofErr w:type="spellStart"/>
+            <w:r>
+              <w:t>Wargear</w:t>
+            </w:r>
+            <w:proofErr w:type="spellEnd"/>
+          </w:p>
+          <w:p>
+            <w:r>
+              <w:t xml:space="preserve">Raptors can only use a pistol and/or melee weapons. </w:t>
+            </w:r>
+          </w:p>
+          <w:p>
+            <w:pPr>
+              <w:pStyle w:val="Heading2"/>
+              <w:outlineLvl w:val="1"/>
+            </w:pPr>
+            <w:r>
+              <w:t>Chaos Terminator</w:t>
+            </w:r>
+          </w:p>
+          <w:p>
+            <w:pPr>
+              <w:pStyle w:val="Heading3"/>
+              <w:outlineLvl w:val="2"/>
+            </w:pPr>
+            <w:r>
+              <w:t>Rules</w:t>
+            </w:r>
+          </w:p>
+          <w:p>
+            <w:pPr>
+              <w:rPr>
+                <w:i/>
+              </w:rPr>
+            </w:pPr>
+            <w:r>
+              <w:rPr>
+                <w:i/>
+              </w:rPr>
+              <w:t>Armored</w:t>
+            </w:r>
+          </w:p>
+          <w:p>
+            <w:pPr>
+              <w:pStyle w:val="Heading3"/>
+              <w:outlineLvl w:val="2"/>
+            </w:pPr>
+            <w:r>
+              <w:t>Equipment</w:t>
+            </w:r>
+          </w:p>
+          <w:p>
+            <w:r>
+              <w:t xml:space="preserve">A Chaos Terminator carries an Auto Pistol and a </w:t>
+            </w:r>
+            <w:proofErr w:type="spellStart"/>
+            <w:r>
+              <w:t>Chainfist</w:t>
+            </w:r>
+            <w:proofErr w:type="spellEnd"/>
+            <w:r>
+              <w:t>.</w:t>
+            </w:r>
+          </w:p>
+          <w:p>
+            <w:pPr>
+              <w:pStyle w:val="Heading3"/>
+              <w:outlineLvl w:val="2"/>
+            </w:pPr>
+            <w:proofErr w:type="spellStart"/>
+            <w:r>
+              <w:t>Wargear</w:t>
+            </w:r>
+            <w:proofErr w:type="spellEnd"/>
+          </w:p>
+          <w:p>
+            <w:r>
+              <w:t xml:space="preserve">Chaos Terminators can only use a pistol and/or melee weapons. </w:t>
+            </w:r>
+          </w:p>
+          <w:p>
+            <w:pPr>
+              <w:pStyle w:val="Heading2"/>
+              <w:outlineLvl w:val="1"/>
+            </w:pPr>
+            <w:r>
+              <w:t>Possessed</w:t>
+            </w:r>
+          </w:p>
+          <w:p>
+            <w:pPr>
+              <w:pStyle w:val="Heading3"/>
+              <w:outlineLvl w:val="2"/>
+            </w:pPr>
+            <w:r>
+              <w:t>Rules</w:t>
+            </w:r>
+          </w:p>
+          <w:p>
+            <w:pPr>
+              <w:rPr>
+                <w:i/>
+              </w:rPr>
+            </w:pPr>
+            <w:r>
+              <w:rPr>
+                <w:i/>
+              </w:rPr>
+              <w:t>Fast</w:t>
+            </w:r>
+          </w:p>
+          <w:p>
+            <w:pPr>
+              <w:pStyle w:val="Heading3"/>
+              <w:outlineLvl w:val="2"/>
+            </w:pPr>
+            <w:r>
+              <w:t>Equipment</w:t>
+            </w:r>
+          </w:p>
+          <w:p>
+            <w:r>
+              <w:t>A Possessed has two Daemon Claws and Wings.</w:t>
+            </w:r>
+          </w:p>
+          <w:p>
+            <w:pPr>
+              <w:pStyle w:val="Heading3"/>
+              <w:outlineLvl w:val="2"/>
+            </w:pPr>
+            <w:proofErr w:type="spellStart"/>
+            <w:r>
+              <w:t>Wargear</w:t>
+            </w:r>
+            <w:proofErr w:type="spellEnd"/>
+          </w:p>
+          <w:p>
+            <w:r>
+              <w:t>Possessed cannot change their weapons.</w:t>
+            </w:r>
+          </w:p>
+          <w:p>
+            <w:r>
+              <w:t>Possessed cannot be recruited into your squad, but only spawn during a battle.</w:t>
+            </w:r>
+          </w:p>
+          <w:p>
+            <w:pPr>
+              <w:pStyle w:val="Heading2"/>
+              <w:outlineLvl w:val="1"/>
+            </w:pPr>
+            <w:r>
+              <w:t>Chaos Lord</w:t>
+            </w:r>
+          </w:p>
+          <w:p>
+            <w:pPr>
+              <w:pStyle w:val="Heading3"/>
+              <w:outlineLvl w:val="2"/>
+            </w:pPr>
+            <w:r>
+              <w:t>Rules</w:t>
+            </w:r>
+          </w:p>
+          <w:p>
+            <w:r>
+              <w:t>Armored, Favored Son</w:t>
+            </w:r>
+          </w:p>
+          <w:p>
+            <w:pPr>
+              <w:pStyle w:val="Heading3"/>
+              <w:outlineLvl w:val="2"/>
+            </w:pPr>
+            <w:r>
+              <w:t>Equipment</w:t>
+            </w:r>
+          </w:p>
+          <w:p>
+            <w:r>
+              <w:t>A Chaos Lord carries a Havoc Pistol and a Chain Fist.</w:t>
+            </w:r>
+          </w:p>
+          <w:p>
+            <w:pPr>
+              <w:pStyle w:val="Heading3"/>
+              <w:outlineLvl w:val="2"/>
+            </w:pPr>
+            <w:proofErr w:type="spellStart"/>
+            <w:r>
+              <w:t>Wargear</w:t>
+            </w:r>
+            <w:proofErr w:type="spellEnd"/>
+          </w:p>
+          <w:p>
+            <w:r>
+              <w:t>Chaos Lords can carry a pistol and/or melee weapons.</w:t>
+            </w:r>
+          </w:p>
+          <w:p>
+            <w:pPr>
+              <w:pStyle w:val="Heading2"/>
+              <w:outlineLvl w:val="1"/>
+            </w:pPr>
+          </w:p>
+          <w:p>
+            <w:pPr>
+              <w:pStyle w:val="Heading2"/>
+              <w:outlineLvl w:val="1"/>
+            </w:pPr>
+          </w:p>
+          <w:p>
+            <w:pPr>
+              <w:pStyle w:val="Heading2"/>
+              <w:outlineLvl w:val="1"/>
+            </w:pPr>
+            <w:r>
+              <w:t>Chaos Dreadnought</w:t>
+            </w:r>
+          </w:p>
+          <w:p>
+            <w:pPr>
+              <w:pStyle w:val="Heading3"/>
+              <w:outlineLvl w:val="2"/>
+            </w:pPr>
+            <w:r>
+              <w:t>Rules</w:t>
+            </w:r>
+          </w:p>
+          <w:p>
+            <w:proofErr w:type="gramStart"/>
+            <w:r>
+              <w:t>Armored(</w:t>
+            </w:r>
+            <w:proofErr w:type="gramEnd"/>
+            <w:r>
+              <w:t>15)</w:t>
+            </w:r>
+            <w:r>
+              <w:t>, Weapon Platform, may not receive Blessings</w:t>
+            </w:r>
+            <w:r>
+              <w:t>, Marks or Powers</w:t>
+            </w:r>
+          </w:p>
+          <w:p>
+            <w:pPr>
+              <w:pStyle w:val="Heading3"/>
+              <w:outlineLvl w:val="2"/>
+            </w:pPr>
+            <w:r>
+              <w:t>Equipment</w:t>
+            </w:r>
+          </w:p>
+          <w:p>
+            <w:r>
+              <w:t>A Chaos Dreadnought</w:t>
+            </w:r>
+            <w:r>
+              <w:t xml:space="preserve"> carries an Autocannon </w:t>
+            </w:r>
+            <w:r>
+              <w:t>and a Dreadnought</w:t>
+            </w:r>
+            <w:r>
+              <w:t xml:space="preserve"> F</w:t>
+            </w:r>
+            <w:r>
+              <w:t>ist (Melee, 14D, 2A, Penetration).</w:t>
+            </w:r>
+          </w:p>
+          <w:p>
+            <w:pPr>
+              <w:pStyle w:val="Heading3"/>
+              <w:outlineLvl w:val="2"/>
+            </w:pPr>
+            <w:proofErr w:type="spellStart"/>
+            <w:r>
+              <w:t>Wargear</w:t>
+            </w:r>
+            <w:proofErr w:type="spellEnd"/>
+          </w:p>
+          <w:p>
+            <w:pPr>
+              <w:tabs>
+                <w:tab w:val="left" w:pos="4170"/>
+              </w:tabs>
+              <w:jc w:val="both"/>
+            </w:pPr>
+            <w:r>
+              <w:t xml:space="preserve">Chaos </w:t>
+            </w:r>
+            <w:r>
+              <w:t>Dreadnaughts can swap their Weapons for an Autocannon, Twin-Linked Las Cannon or Whirlwind Missiles.</w:t>
+            </w:r>
+          </w:p>
+          <w:p>
+            <w:pPr>
+              <w:tabs>
+                <w:tab w:val="left" w:pos="4170"/>
+              </w:tabs>
+              <w:jc w:val="both"/>
+            </w:pPr>
+          </w:p>
+          <w:p>
+            <w:r>
+              <w:t>Dreadnaught Fist (1H):   Melee, 14D, 2A, Penetration</w:t>
+            </w:r>
+            <w:r>
+              <w:br/>
+              <w:t xml:space="preserve">Autocannon:  30cm, 10D, 4A, Rapid Fire, can’t </w:t>
+            </w:r>
+            <w:proofErr w:type="spellStart"/>
+            <w:r>
+              <w:t>crit</w:t>
+            </w:r>
+            <w:proofErr w:type="spellEnd"/>
+            <w:r>
+              <w:br/>
+              <w:t>Twin-Linked Las Cannon:  45cm, 12D, 4A, Energy</w:t>
+            </w:r>
+            <w:r>
+              <w:br/>
+              <w:t xml:space="preserve">Whirlwind Missiles:  30cm, 8D, 3A, </w:t>
+            </w:r>
+            <w:proofErr w:type="spellStart"/>
+            <w:r>
+              <w:t>AoE</w:t>
+            </w:r>
+            <w:proofErr w:type="spellEnd"/>
+            <w:r>
+              <w:t xml:space="preserve"> M</w:t>
+            </w:r>
+          </w:p>
+          <w:p/>
+          <w:p/>
+          <w:p/>
+          <w:p/>
+          <w:p>
+            <w:pPr>
+              <w:tabs>
+                <w:tab w:val="left" w:pos="3611"/>
+                <w:tab w:val="left" w:pos="3885"/>
+              </w:tabs>
+              <w:jc w:val="both"/>
+            </w:pPr>
+          </w:p>
+          <w:p>
+            <w:pPr>
+              <w:tabs>
+                <w:tab w:val="left" w:pos="3611"/>
+                <w:tab w:val="left" w:pos="3885"/>
+              </w:tabs>
+              <w:jc w:val="both"/>
+            </w:pPr>
+          </w:p>
+        </w:tc>
+      </w:tr>
+    </w:tbl>
+    <w:p/>
+    <w:p/>
+    <w:p>
+      <w:r>
+        <w:br w:type="page"/>
+      </w:r>
+    </w:p>
+    <w:p>
+      <w:pPr>
+        <w:pStyle w:val="Heading1"/>
+      </w:pPr>
+      <w:bookmarkStart w:id="6" w:name="_Toc446968736"/>
+      <w:r>
+        <w:lastRenderedPageBreak/>
+        <w:t>Heroes</w:t>
       </w:r>
       <w:bookmarkEnd w:id="6"/>
     </w:p>
@@ -4546,17 +5501,24 @@
           <w:p>
             <w:pPr>
               <w:pStyle w:val="Heading2"/>
-              <w:ind w:right="281"/>
+              <w:ind w:right="423"/>
               <w:jc w:val="both"/>
               <w:outlineLvl w:val="1"/>
             </w:pPr>
-            <w:r>
-              <w:t>Chaos Legionaire</w:t>
+            <w:proofErr w:type="spellStart"/>
+            <w:r>
+              <w:t>Warsmith</w:t>
+            </w:r>
+            <w:proofErr w:type="spellEnd"/>
+            <w:r>
+              <w:t xml:space="preserve"> Kroeger</w:t>
             </w:r>
           </w:p>
           <w:p>
             <w:pPr>
               <w:pStyle w:val="Heading3"/>
+              <w:ind w:right="423"/>
+              <w:jc w:val="both"/>
               <w:outlineLvl w:val="2"/>
             </w:pPr>
             <w:r>
@@ -4565,48 +5527,127 @@
           </w:p>
           <w:p>
             <w:pPr>
-              <w:ind w:right="281"/>
-            </w:pPr>
-            <w:r>
-              <w:t>A Chaos Legionaire carries a Bolter or a Bolt Pistol and a Chainaxe.</w:t>
+              <w:ind w:right="423"/>
+              <w:jc w:val="both"/>
+            </w:pPr>
+            <w:proofErr w:type="spellStart"/>
+            <w:r>
+              <w:t>Warsmith</w:t>
+            </w:r>
+            <w:proofErr w:type="spellEnd"/>
+            <w:r>
+              <w:t xml:space="preserve"> Kroeger carries two </w:t>
+            </w:r>
+            <w:proofErr w:type="spellStart"/>
+            <w:r>
+              <w:t>Chainaxes</w:t>
+            </w:r>
+            <w:proofErr w:type="spellEnd"/>
+            <w:r>
+              <w:t>.</w:t>
             </w:r>
           </w:p>
           <w:p>
             <w:pPr>
               <w:pStyle w:val="Heading3"/>
+              <w:ind w:right="423"/>
+              <w:jc w:val="both"/>
               <w:outlineLvl w:val="2"/>
             </w:pPr>
             <w:r>
-              <w:t>Wargear</w:t>
-            </w:r>
-          </w:p>
-          <w:p>
-            <w:pPr>
-              <w:ind w:right="281"/>
-            </w:pPr>
-            <w:r>
-              <w:t xml:space="preserve">Chaos Legionaires cannot use Heavy Weapons. </w:t>
-            </w:r>
-          </w:p>
-          <w:p>
-            <w:pPr>
-              <w:ind w:right="281"/>
+              <w:t>Trait: Breaker</w:t>
+            </w:r>
+          </w:p>
+          <w:p>
+            <w:pPr>
+              <w:ind w:right="423"/>
               <w:jc w:val="both"/>
             </w:pPr>
+            <w:proofErr w:type="spellStart"/>
+            <w:r>
+              <w:t>Warsmith</w:t>
+            </w:r>
+            <w:proofErr w:type="spellEnd"/>
+            <w:r>
+              <w:t xml:space="preserve"> Kroeger is an Iron Warrior </w:t>
+            </w:r>
+            <w:proofErr w:type="spellStart"/>
+            <w:r>
+              <w:t>Siegemaster</w:t>
+            </w:r>
+            <w:proofErr w:type="spellEnd"/>
+            <w:r>
+              <w:t xml:space="preserve">, all his attacks have </w:t>
+            </w:r>
+            <w:r>
+              <w:rPr>
+                <w:i/>
+              </w:rPr>
+              <w:t>Rending</w:t>
+            </w:r>
+            <w:r>
+              <w:t>.</w:t>
+            </w:r>
+          </w:p>
+          <w:p>
+            <w:pPr>
+              <w:pStyle w:val="Heading3"/>
+              <w:ind w:right="423"/>
+              <w:jc w:val="both"/>
+              <w:outlineLvl w:val="2"/>
+            </w:pPr>
+            <w:r>
+              <w:t>Synergy</w:t>
+            </w:r>
+          </w:p>
+          <w:p>
+            <w:pPr>
+              <w:ind w:right="423"/>
+              <w:jc w:val="both"/>
+            </w:pPr>
+            <w:r>
+              <w:t xml:space="preserve">If there are at least two characters with a heavy weapon in Kroeger’s Squad, they gain </w:t>
+            </w:r>
+            <w:r>
+              <w:rPr>
+                <w:i/>
+              </w:rPr>
+              <w:t>Penetration</w:t>
+            </w:r>
+            <w:r>
+              <w:t>.</w:t>
+            </w:r>
+          </w:p>
+          <w:p>
+            <w:pPr>
+              <w:ind w:right="423"/>
+            </w:pPr>
           </w:p>
           <w:p>
             <w:pPr>
               <w:pStyle w:val="Heading2"/>
-              <w:ind w:right="281"/>
+              <w:ind w:right="423"/>
               <w:outlineLvl w:val="1"/>
             </w:pPr>
-            <w:r>
-              <w:t>Havocs</w:t>
-            </w:r>
+            <w:proofErr w:type="spellStart"/>
+            <w:r>
+              <w:t>Nagul</w:t>
+            </w:r>
+            <w:proofErr w:type="spellEnd"/>
+            <w:r>
+              <w:t xml:space="preserve"> </w:t>
+            </w:r>
+            <w:proofErr w:type="spellStart"/>
+            <w:r>
+              <w:t>Varr</w:t>
+            </w:r>
+            <w:proofErr w:type="spellEnd"/>
           </w:p>
           <w:p>
             <w:pPr>
               <w:pStyle w:val="Heading3"/>
+              <w:ind w:right="423"/>
+              <w:jc w:val="both"/>
               <w:outlineLvl w:val="2"/>
             </w:pPr>
             <w:r>
@@ -4615,42 +5656,242 @@
           </w:p>
           <w:p>
             <w:pPr>
-              <w:ind w:right="281"/>
-            </w:pPr>
-            <w:r>
-              <w:t>A Havoc carries a Hades Autocannon.</w:t>
+              <w:ind w:right="423"/>
+              <w:jc w:val="both"/>
+            </w:pPr>
+            <w:proofErr w:type="spellStart"/>
+            <w:r>
+              <w:t>Nagul</w:t>
+            </w:r>
+            <w:proofErr w:type="spellEnd"/>
+            <w:r>
+              <w:t xml:space="preserve"> </w:t>
+            </w:r>
+            <w:proofErr w:type="spellStart"/>
+            <w:r>
+              <w:t>Varr</w:t>
+            </w:r>
+            <w:proofErr w:type="spellEnd"/>
+            <w:r>
+              <w:t xml:space="preserve"> carries his scythe </w:t>
+            </w:r>
+            <w:r>
+              <w:rPr>
+                <w:i/>
+              </w:rPr>
+              <w:t xml:space="preserve">Harvester of Souls </w:t>
+            </w:r>
+            <w:r>
+              <w:t xml:space="preserve">(counts as Power Hammer) which is </w:t>
+            </w:r>
+            <w:r>
+              <w:rPr>
+                <w:i/>
+              </w:rPr>
+              <w:t>Poisoned</w:t>
+            </w:r>
+            <w:r>
+              <w:t xml:space="preserve">. </w:t>
             </w:r>
           </w:p>
           <w:p>
             <w:pPr>
               <w:pStyle w:val="Heading3"/>
+              <w:ind w:right="423"/>
+              <w:jc w:val="both"/>
               <w:outlineLvl w:val="2"/>
             </w:pPr>
             <w:r>
-              <w:t>Wargear</w:t>
-            </w:r>
-          </w:p>
-          <w:p>
-            <w:pPr>
-              <w:ind w:right="281"/>
-            </w:pPr>
-            <w:r>
-              <w:t>Havocs can only use heavy weapons.</w:t>
+              <w:t>Trait: Soul Harvest</w:t>
+            </w:r>
+          </w:p>
+          <w:p>
+            <w:pPr>
+              <w:ind w:right="423"/>
+              <w:jc w:val="both"/>
+            </w:pPr>
+            <w:r>
+              <w:t xml:space="preserve">Whenever a unit dies within 20cm of </w:t>
+            </w:r>
+            <w:proofErr w:type="spellStart"/>
+            <w:r>
+              <w:t>Nagul</w:t>
+            </w:r>
+            <w:proofErr w:type="spellEnd"/>
+            <w:r>
+              <w:t xml:space="preserve"> </w:t>
+            </w:r>
+            <w:proofErr w:type="spellStart"/>
+            <w:r>
+              <w:t>Varr</w:t>
+            </w:r>
+            <w:proofErr w:type="spellEnd"/>
+            <w:r>
+              <w:t xml:space="preserve">, he gains a Soul. </w:t>
+            </w:r>
+            <w:proofErr w:type="spellStart"/>
+            <w:r>
+              <w:t>Nagul</w:t>
+            </w:r>
+            <w:proofErr w:type="spellEnd"/>
+            <w:r>
+              <w:t xml:space="preserve"> may devour a soul to regain 2 HP. For every Soul he has, his attacks gain +2 Damage.</w:t>
+            </w:r>
+          </w:p>
+          <w:p>
+            <w:pPr>
+              <w:pStyle w:val="Heading3"/>
+              <w:ind w:right="423"/>
+              <w:jc w:val="both"/>
+              <w:outlineLvl w:val="2"/>
+            </w:pPr>
+            <w:r>
+              <w:t>Skill: Wave of Death</w:t>
+            </w:r>
+          </w:p>
+          <w:p>
+            <w:pPr>
+              <w:ind w:right="423"/>
+              <w:jc w:val="both"/>
+            </w:pPr>
+            <w:proofErr w:type="spellStart"/>
+            <w:r>
+              <w:t>Nagul</w:t>
+            </w:r>
+            <w:proofErr w:type="spellEnd"/>
+            <w:r>
+              <w:t xml:space="preserve"> releases a wave of death, dealing 1 hit per Soul with 10 damage to every enemy unit within 10cm. This Skill costs 2 AP.</w:t>
+            </w:r>
+          </w:p>
+          <w:p>
+            <w:pPr>
+              <w:pStyle w:val="Heading3"/>
+              <w:ind w:right="423"/>
+              <w:jc w:val="both"/>
+              <w:outlineLvl w:val="2"/>
+            </w:pPr>
+            <w:r>
+              <w:t xml:space="preserve">Synergy </w:t>
+            </w:r>
+          </w:p>
+          <w:p>
+            <w:pPr>
+              <w:ind w:right="423"/>
+              <w:jc w:val="both"/>
+            </w:pPr>
+            <w:r>
+              <w:t xml:space="preserve">When aligned to Khorne, </w:t>
+            </w:r>
+            <w:r>
+              <w:rPr>
+                <w:i/>
+              </w:rPr>
+              <w:t xml:space="preserve">Harvester of Souls </w:t>
+            </w:r>
+            <w:r>
+              <w:t xml:space="preserve">gains +1 attack </w:t>
+            </w:r>
+            <w:r>
+              <w:t>per</w:t>
+            </w:r>
+            <w:r>
+              <w:t xml:space="preserve"> </w:t>
+            </w:r>
+            <w:r>
+              <w:t>Soul.</w:t>
+            </w:r>
+          </w:p>
+          <w:p>
+            <w:pPr>
+              <w:ind w:right="423"/>
+            </w:pPr>
+            <w:r>
+              <w:t>When aligned to Nurgle, Wa</w:t>
+            </w:r>
+            <w:r>
+              <w:t>ve of Death gets 20cm range.</w:t>
+            </w:r>
+            <w:r>
+              <w:br/>
+              <w:t xml:space="preserve">When aligned to Slaanesh, </w:t>
+            </w:r>
+            <w:proofErr w:type="spellStart"/>
+            <w:r>
+              <w:t>Nagul</w:t>
+            </w:r>
+            <w:proofErr w:type="spellEnd"/>
+            <w:r>
+              <w:t xml:space="preserve"> gains two souls with Soul Harvest.</w:t>
+            </w:r>
+            <w:r>
+              <w:t xml:space="preserve"> </w:t>
+            </w:r>
+          </w:p>
+          <w:p>
+            <w:pPr>
+              <w:ind w:right="423"/>
+              <w:jc w:val="both"/>
+            </w:pPr>
+            <w:r>
+              <w:t xml:space="preserve">When </w:t>
+            </w:r>
+            <w:r>
+              <w:t xml:space="preserve">aligned to Tzeentch, </w:t>
+            </w:r>
+            <w:proofErr w:type="spellStart"/>
+            <w:r>
+              <w:t>Nagul</w:t>
+            </w:r>
+            <w:proofErr w:type="spellEnd"/>
+            <w:r>
+              <w:t xml:space="preserve"> may ignore</w:t>
+            </w:r>
+            <w:r>
+              <w:t xml:space="preserve"> a wound </w:t>
+            </w:r>
+            <w:bookmarkStart w:id="7" w:name="_GoBack"/>
+            <w:bookmarkEnd w:id="7"/>
+            <w:r>
+              <w:t>on a &lt;(Souls x2)</w:t>
+            </w:r>
+            <w:r>
+              <w:t>.</w:t>
             </w:r>
           </w:p>
           <w:p>
             <w:pPr>
               <w:pStyle w:val="Heading2"/>
-              <w:ind w:right="281"/>
+              <w:ind w:right="423"/>
               <w:outlineLvl w:val="1"/>
             </w:pPr>
-            <w:r>
-              <w:t>Chaos Chosen</w:t>
+          </w:p>
+          <w:p>
+            <w:pPr>
+              <w:pStyle w:val="Heading2"/>
+              <w:ind w:right="423"/>
+              <w:outlineLvl w:val="1"/>
+            </w:pPr>
+          </w:p>
+          <w:p>
+            <w:pPr>
+              <w:pStyle w:val="Heading2"/>
+              <w:ind w:right="423"/>
+              <w:outlineLvl w:val="1"/>
+            </w:pPr>
+            <w:proofErr w:type="spellStart"/>
+            <w:r>
+              <w:t>Argel</w:t>
+            </w:r>
+            <w:proofErr w:type="spellEnd"/>
+            <w:r>
+              <w:t xml:space="preserve"> Tal</w:t>
             </w:r>
           </w:p>
           <w:p>
             <w:pPr>
               <w:pStyle w:val="Heading3"/>
+              <w:ind w:right="423"/>
+              <w:jc w:val="both"/>
               <w:outlineLvl w:val="2"/>
             </w:pPr>
             <w:r>
@@ -4659,42 +5900,374 @@
           </w:p>
           <w:p>
             <w:pPr>
-              <w:ind w:right="281"/>
-            </w:pPr>
-            <w:r>
-              <w:t>A Chaos Chosen carries an Auto Pistol and a Chainfist.</w:t>
+              <w:ind w:right="423"/>
+              <w:jc w:val="both"/>
+            </w:pPr>
+            <w:proofErr w:type="spellStart"/>
+            <w:r>
+              <w:t>Argel</w:t>
+            </w:r>
+            <w:proofErr w:type="spellEnd"/>
+            <w:r>
+              <w:t xml:space="preserve"> Tal carries a </w:t>
+            </w:r>
+            <w:proofErr w:type="spellStart"/>
+            <w:r>
+              <w:t>Doombolter</w:t>
+            </w:r>
+            <w:proofErr w:type="spellEnd"/>
+            <w:r>
+              <w:t xml:space="preserve"> in Human Form and two Daemon Claws in Daemon Form.</w:t>
             </w:r>
           </w:p>
           <w:p>
             <w:pPr>
               <w:pStyle w:val="Heading3"/>
+              <w:ind w:right="423"/>
+              <w:jc w:val="both"/>
               <w:outlineLvl w:val="2"/>
             </w:pPr>
             <w:r>
-              <w:t>Wargear</w:t>
-            </w:r>
-          </w:p>
-          <w:p>
-            <w:pPr>
-              <w:ind w:right="281"/>
-            </w:pPr>
-            <w:r>
-              <w:t xml:space="preserve">Chaos Chosen cannot use heavy weapons. </w:t>
+              <w:t xml:space="preserve">Trait: </w:t>
+            </w:r>
+            <w:proofErr w:type="spellStart"/>
+            <w:r>
+              <w:t>Symbiosys</w:t>
+            </w:r>
+            <w:proofErr w:type="spellEnd"/>
+          </w:p>
+          <w:p>
+            <w:pPr>
+              <w:ind w:right="423"/>
+              <w:jc w:val="both"/>
+            </w:pPr>
+            <w:r>
+              <w:lastRenderedPageBreak/>
+              <w:t xml:space="preserve">A deep bond between </w:t>
+            </w:r>
+            <w:proofErr w:type="spellStart"/>
+            <w:r>
+              <w:t>Argel</w:t>
+            </w:r>
+            <w:proofErr w:type="spellEnd"/>
+            <w:r>
+              <w:t xml:space="preserve"> Tal and his daemon </w:t>
+            </w:r>
+            <w:proofErr w:type="spellStart"/>
+            <w:r>
+              <w:rPr>
+                <w:i/>
+              </w:rPr>
+              <w:t>Raum</w:t>
+            </w:r>
+            <w:proofErr w:type="spellEnd"/>
+            <w:r>
+              <w:t xml:space="preserve"> gives them the edge in combat. While </w:t>
+            </w:r>
+            <w:proofErr w:type="spellStart"/>
+            <w:r>
+              <w:t>Argel</w:t>
+            </w:r>
+            <w:proofErr w:type="spellEnd"/>
+            <w:r>
+              <w:t xml:space="preserve"> Tal is in </w:t>
+            </w:r>
+            <w:r>
+              <w:t>Daemon</w:t>
+            </w:r>
+            <w:r>
+              <w:t xml:space="preserve"> Form, </w:t>
+            </w:r>
+            <w:proofErr w:type="spellStart"/>
+            <w:r>
+              <w:rPr>
+                <w:i/>
+              </w:rPr>
+              <w:t>Raum</w:t>
+            </w:r>
+            <w:proofErr w:type="spellEnd"/>
+            <w:r>
+              <w:rPr>
+                <w:i/>
+              </w:rPr>
+              <w:t xml:space="preserve"> </w:t>
+            </w:r>
+            <w:r>
+              <w:t>heals him</w:t>
+            </w:r>
+            <w:r>
+              <w:t xml:space="preserve"> for </w:t>
+            </w:r>
+            <w:r>
+              <w:t xml:space="preserve">1 HP per </w:t>
+            </w:r>
+            <w:r>
+              <w:t>round</w:t>
+            </w:r>
+            <w:r>
+              <w:t xml:space="preserve">. While in </w:t>
+            </w:r>
+            <w:r>
+              <w:t>Human</w:t>
+            </w:r>
+            <w:r>
+              <w:t xml:space="preserve"> Form, </w:t>
+            </w:r>
+            <w:proofErr w:type="spellStart"/>
+            <w:r>
+              <w:t>Argel</w:t>
+            </w:r>
+            <w:proofErr w:type="spellEnd"/>
+            <w:r>
+              <w:t xml:space="preserve"> Tal </w:t>
+            </w:r>
+            <w:r>
+              <w:t xml:space="preserve">gets +4 MM through </w:t>
+            </w:r>
+            <w:proofErr w:type="spellStart"/>
+            <w:r>
+              <w:rPr>
+                <w:i/>
+              </w:rPr>
+              <w:t>R</w:t>
+            </w:r>
+            <w:r>
+              <w:rPr>
+                <w:i/>
+              </w:rPr>
+              <w:t>au</w:t>
+            </w:r>
+            <w:r>
+              <w:rPr>
+                <w:i/>
+              </w:rPr>
+              <w:t>m’s</w:t>
+            </w:r>
+            <w:proofErr w:type="spellEnd"/>
+            <w:r>
+              <w:rPr>
+                <w:i/>
+              </w:rPr>
+              <w:t xml:space="preserve"> </w:t>
+            </w:r>
+            <w:r>
+              <w:t>d</w:t>
+            </w:r>
+            <w:r>
+              <w:t>aemonic senses.</w:t>
+            </w:r>
+          </w:p>
+          <w:p>
+            <w:pPr>
+              <w:pStyle w:val="Heading3"/>
+              <w:ind w:right="423"/>
+              <w:jc w:val="both"/>
+              <w:outlineLvl w:val="2"/>
+            </w:pPr>
+            <w:r>
+              <w:t>Synergy</w:t>
+            </w:r>
+          </w:p>
+          <w:p>
+            <w:pPr>
+              <w:ind w:right="423"/>
+              <w:jc w:val="both"/>
+            </w:pPr>
+            <w:r>
+              <w:t xml:space="preserve">When there is at least two more </w:t>
+            </w:r>
+            <w:r>
+              <w:rPr>
+                <w:i/>
+              </w:rPr>
+              <w:t xml:space="preserve">Gal </w:t>
+            </w:r>
+            <w:proofErr w:type="spellStart"/>
+            <w:r>
+              <w:rPr>
+                <w:i/>
+              </w:rPr>
+              <w:t>Vorbak</w:t>
+            </w:r>
+            <w:proofErr w:type="spellEnd"/>
+            <w:r>
+              <w:t xml:space="preserve"> in your Squad, they</w:t>
+            </w:r>
+            <w:r>
+              <w:t xml:space="preserve"> </w:t>
+            </w:r>
+            <w:r>
+              <w:t xml:space="preserve">(but not </w:t>
+            </w:r>
+            <w:proofErr w:type="spellStart"/>
+            <w:r>
+              <w:t>Argel</w:t>
+            </w:r>
+            <w:proofErr w:type="spellEnd"/>
+            <w:r>
+              <w:t xml:space="preserve"> Tal) </w:t>
+            </w:r>
+            <w:r>
+              <w:t>get +1</w:t>
+            </w:r>
+            <w:r>
+              <w:t xml:space="preserve"> attacks in melee combat.</w:t>
+            </w:r>
+            <w:r>
+              <w:t xml:space="preserve"> </w:t>
+            </w:r>
+            <w:proofErr w:type="spellStart"/>
+            <w:r>
+              <w:t>Argel</w:t>
+            </w:r>
+            <w:proofErr w:type="spellEnd"/>
+            <w:r>
+              <w:t xml:space="preserve"> Tal gets +1 HP per </w:t>
+            </w:r>
+            <w:r>
+              <w:rPr>
+                <w:i/>
+              </w:rPr>
+              <w:t xml:space="preserve">Gal </w:t>
+            </w:r>
+            <w:proofErr w:type="spellStart"/>
+            <w:r>
+              <w:rPr>
+                <w:i/>
+              </w:rPr>
+              <w:t>Vorbak</w:t>
+            </w:r>
+            <w:proofErr w:type="spellEnd"/>
+            <w:r>
+              <w:t>.</w:t>
+            </w:r>
+          </w:p>
+          <w:p>
+            <w:pPr>
+              <w:ind w:right="423"/>
+              <w:jc w:val="both"/>
+            </w:pPr>
+          </w:p>
+          <w:p>
+            <w:pPr>
+              <w:ind w:right="423"/>
+            </w:pPr>
+            <w:r>
+              <w:rPr>
+                <w:b/>
+                <w:i/>
+              </w:rPr>
+              <w:t xml:space="preserve">Gal </w:t>
+            </w:r>
+            <w:proofErr w:type="spellStart"/>
+            <w:r>
+              <w:rPr>
+                <w:b/>
+                <w:i/>
+              </w:rPr>
+              <w:t>Vorbak</w:t>
+            </w:r>
+            <w:proofErr w:type="spellEnd"/>
+            <w:r>
+              <w:rPr>
+                <w:b/>
+                <w:i/>
+              </w:rPr>
+              <w:br/>
+            </w:r>
+            <w:r>
+              <w:t xml:space="preserve">The symbiosis with a daemon allows </w:t>
+            </w:r>
+            <w:proofErr w:type="spellStart"/>
+            <w:r>
+              <w:t>Argel</w:t>
+            </w:r>
+            <w:proofErr w:type="spellEnd"/>
+            <w:r>
+              <w:t xml:space="preserve"> Tal to let the daemon take over to h</w:t>
+            </w:r>
+            <w:r>
+              <w:t>arness its daemonic powers. Once</w:t>
+            </w:r>
+            <w:r>
+              <w:t xml:space="preserve"> per round, </w:t>
+            </w:r>
+            <w:proofErr w:type="spellStart"/>
+            <w:r>
+              <w:t>Argel</w:t>
+            </w:r>
+            <w:proofErr w:type="spellEnd"/>
+            <w:r>
+              <w:t xml:space="preserve"> Tal may switch from </w:t>
+            </w:r>
+            <w:r>
+              <w:rPr>
+                <w:i/>
+              </w:rPr>
+              <w:t xml:space="preserve">Human Form </w:t>
+            </w:r>
+            <w:r>
+              <w:t xml:space="preserve">to </w:t>
+            </w:r>
+            <w:r>
+              <w:rPr>
+                <w:i/>
+              </w:rPr>
+              <w:t xml:space="preserve">Daemon Form </w:t>
+            </w:r>
+            <w:r>
+              <w:t xml:space="preserve">or back. While in </w:t>
+            </w:r>
+            <w:r>
+              <w:rPr>
+                <w:i/>
+              </w:rPr>
+              <w:t>Human Form</w:t>
+            </w:r>
+            <w:r>
+              <w:t xml:space="preserve">, the daemon strengthens them in battle, and they may reroll five dice per round. While in </w:t>
+            </w:r>
+            <w:r>
+              <w:rPr>
+                <w:i/>
+              </w:rPr>
+              <w:t>Daemon Form</w:t>
+            </w:r>
+            <w:r>
+              <w:t xml:space="preserve">, the daemon takes over and transforms into a winged daemonic version of the Space Marine, granting </w:t>
+            </w:r>
+            <w:r>
+              <w:rPr>
+                <w:i/>
+              </w:rPr>
+              <w:t>Fast</w:t>
+            </w:r>
+            <w:r>
+              <w:rPr>
+                <w:i/>
+              </w:rPr>
+              <w:t xml:space="preserve"> </w:t>
+            </w:r>
+            <w:r>
+              <w:t>and +2 attacks in melee combat.</w:t>
             </w:r>
           </w:p>
           <w:p>
             <w:pPr>
               <w:pStyle w:val="Heading2"/>
-              <w:ind w:right="281"/>
+              <w:ind w:right="423"/>
               <w:outlineLvl w:val="1"/>
             </w:pPr>
-            <w:r>
-              <w:t>Chaos Sorcerer</w:t>
-            </w:r>
+            <w:proofErr w:type="spellStart"/>
+            <w:r>
+              <w:t>Riftstalker</w:t>
+            </w:r>
+            <w:proofErr w:type="spellEnd"/>
           </w:p>
           <w:p>
             <w:pPr>
               <w:pStyle w:val="Heading3"/>
+              <w:ind w:right="423"/>
               <w:outlineLvl w:val="2"/>
             </w:pPr>
             <w:r>
@@ -4703,161 +6276,105 @@
           </w:p>
           <w:p>
             <w:pPr>
-              <w:ind w:right="281"/>
-            </w:pPr>
-            <w:r>
-              <w:t>A Chaos Sorcerer carries a Warpblade (Melee, 12D, 2A, Penetration).</w:t>
+              <w:ind w:right="423"/>
+              <w:jc w:val="both"/>
+            </w:pPr>
+            <w:r>
+              <w:t xml:space="preserve">The </w:t>
+            </w:r>
+            <w:proofErr w:type="spellStart"/>
+            <w:r>
+              <w:t>Riftstalker</w:t>
+            </w:r>
+            <w:proofErr w:type="spellEnd"/>
+            <w:r>
+              <w:t xml:space="preserve"> may equip any Weapon from the Armory (normal cost).</w:t>
             </w:r>
           </w:p>
           <w:p>
             <w:pPr>
               <w:pStyle w:val="Heading3"/>
+              <w:ind w:right="423"/>
               <w:outlineLvl w:val="2"/>
             </w:pPr>
             <w:r>
-              <w:t>Wargear</w:t>
-            </w:r>
-          </w:p>
-          <w:p>
-            <w:pPr>
-              <w:ind w:right="281"/>
-            </w:pPr>
-            <w:r>
-              <w:t>Chaos Sorcerers cannot change their weapon.</w:t>
-            </w:r>
-          </w:p>
-          <w:p>
-            <w:pPr>
-              <w:ind w:right="281"/>
-            </w:pPr>
-          </w:p>
-          <w:p>
-            <w:pPr>
-              <w:ind w:right="281"/>
-            </w:pPr>
-            <w:r>
-              <w:t>Powers of the Warp</w:t>
-            </w:r>
-            <w:r>
-              <w:br/>
-              <w:t>Every Devotion Level above 1 increases the Sorcerer’s Psyker Level by one. On DL II, every spell roll of 1 (excluding rerolled rolls) transforms him into a Possessed. On DL III, rolls of &lt;2 transform him. Respawning turns the Possessed back into the Sorcerer.</w:t>
-            </w:r>
-          </w:p>
-          <w:p>
-            <w:pPr>
-              <w:pStyle w:val="Heading2"/>
-              <w:ind w:right="281"/>
-              <w:outlineLvl w:val="1"/>
-            </w:pPr>
-          </w:p>
-          <w:p>
-            <w:pPr>
-              <w:pStyle w:val="Heading2"/>
-              <w:ind w:right="281"/>
-              <w:outlineLvl w:val="1"/>
-            </w:pPr>
-          </w:p>
-          <w:p>
-            <w:pPr>
-              <w:pStyle w:val="Heading2"/>
-              <w:ind w:right="281"/>
-              <w:outlineLvl w:val="1"/>
-            </w:pPr>
-          </w:p>
-          <w:p>
-            <w:pPr>
-              <w:pStyle w:val="Heading2"/>
-              <w:ind w:right="281"/>
-              <w:outlineLvl w:val="1"/>
-            </w:pPr>
-          </w:p>
-          <w:p>
-            <w:pPr>
-              <w:pStyle w:val="Heading2"/>
-              <w:ind w:right="281"/>
-              <w:outlineLvl w:val="1"/>
-            </w:pPr>
-            <w:r>
-              <w:t>Helbrute</w:t>
+              <w:t>Skill: Warp Rift</w:t>
+            </w:r>
+          </w:p>
+          <w:p>
+            <w:pPr>
+              <w:ind w:right="423"/>
+              <w:jc w:val="both"/>
+            </w:pPr>
+            <w:r>
+              <w:t>The Rift Stalker moves through the Warp to anywhere within 30/60cm. This Skill costs 2/4</w:t>
+            </w:r>
+            <w:r>
+              <w:t xml:space="preserve"> </w:t>
+            </w:r>
+            <w:r>
+              <w:t>AP.</w:t>
+            </w:r>
+          </w:p>
+          <w:p>
+            <w:pPr>
+              <w:ind w:right="423"/>
+              <w:jc w:val="both"/>
+            </w:pPr>
+            <w:r>
+              <w:t xml:space="preserve">Predatory in nature, the </w:t>
+            </w:r>
+            <w:proofErr w:type="spellStart"/>
+            <w:r>
+              <w:t>Riftstalker</w:t>
+            </w:r>
+            <w:proofErr w:type="spellEnd"/>
+            <w:r>
+              <w:t xml:space="preserve"> can’t be used to take objectives.</w:t>
             </w:r>
           </w:p>
           <w:p>
             <w:pPr>
               <w:pStyle w:val="Heading3"/>
+              <w:ind w:right="423"/>
+              <w:jc w:val="both"/>
               <w:outlineLvl w:val="2"/>
             </w:pPr>
             <w:r>
-              <w:t>Rules</w:t>
-            </w:r>
-          </w:p>
-          <w:p>
-            <w:pPr>
-              <w:ind w:right="281"/>
-            </w:pPr>
-            <w:r>
-              <w:t>Armored(12)</w:t>
-            </w:r>
-            <w:r>
-              <w:t>, Weapon Platform</w:t>
-            </w:r>
-            <w:r>
-              <w:t>, may not receive Blessings</w:t>
-            </w:r>
-          </w:p>
-          <w:p>
-            <w:pPr>
-              <w:pStyle w:val="Heading3"/>
-              <w:outlineLvl w:val="2"/>
-            </w:pPr>
-            <w:r>
-              <w:t>Equipment</w:t>
-            </w:r>
-          </w:p>
-          <w:p>
-            <w:pPr>
-              <w:ind w:right="281"/>
-            </w:pPr>
-            <w:r>
-              <w:t xml:space="preserve">A Helbrute carries a Battle Cannon and a Helbrute Daemonfist </w:t>
-            </w:r>
-          </w:p>
-          <w:p>
-            <w:pPr>
-              <w:pStyle w:val="Heading3"/>
-              <w:outlineLvl w:val="2"/>
-            </w:pPr>
-            <w:r>
-              <w:t>Wargear</w:t>
-            </w:r>
-          </w:p>
-          <w:p>
-            <w:pPr>
-              <w:ind w:right="281"/>
-            </w:pPr>
-            <w:r>
-              <w:t>Helbrutes can swap their Battle Cannon for a Hades Autocannon or a Doom Siren.</w:t>
-            </w:r>
-          </w:p>
-          <w:p>
-            <w:pPr>
-              <w:ind w:right="281"/>
-            </w:pPr>
-          </w:p>
-          <w:p>
-            <w:pPr>
-              <w:ind w:right="281"/>
-            </w:pPr>
-            <w:r>
-              <w:t>Helbrute Daemonfist (1H):   Melee, 14D, 2A, Lethal Weapon</w:t>
-            </w:r>
-            <w:r>
-              <w:br/>
-            </w:r>
-          </w:p>
-          <w:p>
-            <w:pPr>
-              <w:ind w:right="281"/>
-            </w:pPr>
+              <w:t>Synergy</w:t>
+            </w:r>
+          </w:p>
+          <w:p>
+            <w:pPr>
+              <w:ind w:right="423"/>
+              <w:jc w:val="both"/>
+            </w:pPr>
+            <w:r>
+              <w:t xml:space="preserve">The </w:t>
+            </w:r>
+            <w:proofErr w:type="spellStart"/>
+            <w:r>
+              <w:t>Riftstalker</w:t>
+            </w:r>
+            <w:proofErr w:type="spellEnd"/>
+            <w:r>
+              <w:t xml:space="preserve"> may bring allied sorcerers (anyone with a PL of at least 1) within </w:t>
+            </w:r>
+            <w:r>
+              <w:t>5</w:t>
+            </w:r>
+            <w:r>
+              <w:t>cm with him while moving through the warp. This reduces the travel distance by half.</w:t>
+            </w:r>
+            <w:r>
+              <w:t xml:space="preserve"> The sorcerers brought along can’t be further than 5cm when </w:t>
+            </w:r>
+            <w:r>
+              <w:t>reappearing</w:t>
+            </w:r>
+            <w:r>
+              <w:t xml:space="preserve">. </w:t>
+            </w:r>
           </w:p>
         </w:tc>
         <w:tc>
@@ -4874,1065 +6391,14 @@
               <w:jc w:val="both"/>
               <w:outlineLvl w:val="1"/>
             </w:pPr>
+            <w:proofErr w:type="spellStart"/>
             <w:r>
               <w:lastRenderedPageBreak/>
-              <w:t>Raptor</w:t>
-            </w:r>
-          </w:p>
-          <w:p>
-            <w:pPr>
-              <w:pStyle w:val="Heading3"/>
-              <w:outlineLvl w:val="2"/>
-            </w:pPr>
-            <w:r>
-              <w:t>Rules</w:t>
-            </w:r>
-          </w:p>
-          <w:p>
-            <w:pPr>
-              <w:rPr>
-                <w:i/>
-              </w:rPr>
-            </w:pPr>
-            <w:r>
-              <w:rPr>
-                <w:i/>
-              </w:rPr>
-              <w:t>Fast</w:t>
-            </w:r>
-          </w:p>
-          <w:p>
-            <w:pPr>
-              <w:pStyle w:val="Heading3"/>
-              <w:outlineLvl w:val="2"/>
-            </w:pPr>
-            <w:r>
-              <w:t>Equipment</w:t>
-            </w:r>
-          </w:p>
-          <w:p>
-            <w:r>
-              <w:t>A Raptor carries a</w:t>
-            </w:r>
-            <w:r>
-              <w:t xml:space="preserve"> Bolt Pistol and a Chainaxe.</w:t>
-            </w:r>
-          </w:p>
-          <w:p>
-            <w:pPr>
-              <w:pStyle w:val="Heading3"/>
-              <w:outlineLvl w:val="2"/>
-            </w:pPr>
-            <w:r>
-              <w:t>Wargear</w:t>
-            </w:r>
-          </w:p>
-          <w:p>
-            <w:r>
-              <w:t xml:space="preserve">Raptors can only use a pistol and/or melee weapons. </w:t>
-            </w:r>
-          </w:p>
-          <w:p>
-            <w:pPr>
-              <w:pStyle w:val="Heading2"/>
-              <w:outlineLvl w:val="1"/>
-            </w:pPr>
-            <w:r>
-              <w:t>Chaos Terminator</w:t>
-            </w:r>
-          </w:p>
-          <w:p>
-            <w:pPr>
-              <w:pStyle w:val="Heading3"/>
-              <w:outlineLvl w:val="2"/>
-            </w:pPr>
-            <w:r>
-              <w:t>Rules</w:t>
-            </w:r>
-          </w:p>
-          <w:p>
-            <w:pPr>
-              <w:rPr>
-                <w:i/>
-              </w:rPr>
-            </w:pPr>
-            <w:r>
-              <w:rPr>
-                <w:i/>
-              </w:rPr>
-              <w:t>Armored</w:t>
-            </w:r>
-          </w:p>
-          <w:p>
-            <w:pPr>
-              <w:pStyle w:val="Heading3"/>
-              <w:outlineLvl w:val="2"/>
-            </w:pPr>
-            <w:r>
-              <w:t>Equipment</w:t>
-            </w:r>
-          </w:p>
-          <w:p>
-            <w:r>
-              <w:t>A Chaos Terminator carries an Auto Pistol and a Chainfist.</w:t>
-            </w:r>
-          </w:p>
-          <w:p>
-            <w:pPr>
-              <w:pStyle w:val="Heading3"/>
-              <w:outlineLvl w:val="2"/>
-            </w:pPr>
-            <w:r>
-              <w:t>Wargear</w:t>
-            </w:r>
-          </w:p>
-          <w:p>
-            <w:r>
-              <w:t xml:space="preserve">Chaos Terminators can only use a pistol and/or melee weapons. </w:t>
-            </w:r>
-          </w:p>
-          <w:p>
-            <w:pPr>
-              <w:pStyle w:val="Heading2"/>
-              <w:outlineLvl w:val="1"/>
-            </w:pPr>
-            <w:r>
-              <w:t>Possessed</w:t>
-            </w:r>
-          </w:p>
-          <w:p>
-            <w:pPr>
-              <w:pStyle w:val="Heading3"/>
-              <w:outlineLvl w:val="2"/>
-            </w:pPr>
-            <w:r>
-              <w:t>Rules</w:t>
-            </w:r>
-          </w:p>
-          <w:p>
-            <w:pPr>
-              <w:rPr>
-                <w:i/>
-              </w:rPr>
-            </w:pPr>
-            <w:r>
-              <w:rPr>
-                <w:i/>
-              </w:rPr>
-              <w:t>Fast</w:t>
-            </w:r>
-          </w:p>
-          <w:p>
-            <w:pPr>
-              <w:pStyle w:val="Heading3"/>
-              <w:outlineLvl w:val="2"/>
-            </w:pPr>
-            <w:r>
-              <w:t>Equipment</w:t>
-            </w:r>
-          </w:p>
-          <w:p>
-            <w:r>
-              <w:t>A Possessed has two Daemon Claws and Wings.</w:t>
-            </w:r>
-          </w:p>
-          <w:p>
-            <w:pPr>
-              <w:pStyle w:val="Heading3"/>
-              <w:outlineLvl w:val="2"/>
-            </w:pPr>
-            <w:r>
-              <w:t>Wargear</w:t>
-            </w:r>
-          </w:p>
-          <w:p>
-            <w:r>
-              <w:t>Possessed cannot change their weapons.</w:t>
-            </w:r>
-          </w:p>
-          <w:p>
-            <w:r>
-              <w:t>Possessed cannot be recruited into your squad, but only spawn during a battle.</w:t>
-            </w:r>
-          </w:p>
-          <w:p>
-            <w:pPr>
-              <w:pStyle w:val="Heading2"/>
-              <w:outlineLvl w:val="1"/>
-            </w:pPr>
-            <w:r>
-              <w:t>Chaos Lord</w:t>
-            </w:r>
-          </w:p>
-          <w:p>
-            <w:pPr>
-              <w:pStyle w:val="Heading3"/>
-              <w:outlineLvl w:val="2"/>
-            </w:pPr>
-            <w:r>
-              <w:t>Rules</w:t>
-            </w:r>
-          </w:p>
-          <w:p>
-            <w:r>
-              <w:t>Armored, Favored Son</w:t>
-            </w:r>
-          </w:p>
-          <w:p>
-            <w:pPr>
-              <w:pStyle w:val="Heading3"/>
-              <w:outlineLvl w:val="2"/>
-            </w:pPr>
-            <w:r>
-              <w:t>Equipment</w:t>
-            </w:r>
-          </w:p>
-          <w:p>
-            <w:r>
-              <w:t>A Chaos Lord carries a Havoc Pistol and a Chain Fist.</w:t>
-            </w:r>
-          </w:p>
-          <w:p>
-            <w:pPr>
-              <w:pStyle w:val="Heading3"/>
-              <w:outlineLvl w:val="2"/>
-            </w:pPr>
-            <w:r>
-              <w:t>Wargear</w:t>
-            </w:r>
-          </w:p>
-          <w:p>
-            <w:r>
-              <w:t>Chaos Lords can carry a pistol and/or melee weapons.</w:t>
-            </w:r>
-          </w:p>
-          <w:p>
-            <w:pPr>
-              <w:pStyle w:val="Heading2"/>
-              <w:outlineLvl w:val="1"/>
-            </w:pPr>
-          </w:p>
-          <w:p>
-            <w:pPr>
-              <w:pStyle w:val="Heading2"/>
-              <w:outlineLvl w:val="1"/>
-            </w:pPr>
-          </w:p>
-          <w:p>
-            <w:pPr>
-              <w:pStyle w:val="Heading2"/>
-              <w:outlineLvl w:val="1"/>
-            </w:pPr>
-            <w:r>
-              <w:t>Chaos Dreadnought</w:t>
-            </w:r>
-          </w:p>
-          <w:p>
-            <w:pPr>
-              <w:pStyle w:val="Heading3"/>
-              <w:outlineLvl w:val="2"/>
-            </w:pPr>
-            <w:r>
-              <w:t>Rules</w:t>
-            </w:r>
-          </w:p>
-          <w:p>
-            <w:r>
-              <w:t>Armored(15)</w:t>
-            </w:r>
-            <w:r>
-              <w:t>, Weapon Platform, may not receive Blessings</w:t>
-            </w:r>
-            <w:r>
-              <w:t>, Marks or Powers</w:t>
-            </w:r>
-          </w:p>
-          <w:p>
-            <w:pPr>
-              <w:pStyle w:val="Heading3"/>
-              <w:outlineLvl w:val="2"/>
-            </w:pPr>
-            <w:r>
-              <w:t>Equipment</w:t>
-            </w:r>
-          </w:p>
-          <w:p>
-            <w:r>
-              <w:t>A Chaos Dreadnought</w:t>
-            </w:r>
-            <w:r>
-              <w:t xml:space="preserve"> carries an Autocannon </w:t>
-            </w:r>
-            <w:r>
-              <w:t>and a Dreadnought</w:t>
-            </w:r>
-            <w:r>
-              <w:t xml:space="preserve"> F</w:t>
-            </w:r>
-            <w:r>
-              <w:t>ist (Melee, 14D, 2A, Penetration).</w:t>
-            </w:r>
-          </w:p>
-          <w:p>
-            <w:pPr>
-              <w:pStyle w:val="Heading3"/>
-              <w:outlineLvl w:val="2"/>
-            </w:pPr>
-            <w:r>
-              <w:t>Wargear</w:t>
-            </w:r>
-          </w:p>
-          <w:p>
-            <w:pPr>
-              <w:tabs>
-                <w:tab w:val="left" w:pos="4170"/>
-              </w:tabs>
-              <w:jc w:val="both"/>
-            </w:pPr>
-            <w:r>
-              <w:t xml:space="preserve">Chaos </w:t>
-            </w:r>
-            <w:r>
-              <w:t>Dreadnaughts can swap their Weapons for an Autocannon, Twin-Linked Las Cannon or Whirlwind Missiles.</w:t>
-            </w:r>
-          </w:p>
-          <w:p>
-            <w:pPr>
-              <w:tabs>
-                <w:tab w:val="left" w:pos="4170"/>
-              </w:tabs>
-              <w:jc w:val="both"/>
-            </w:pPr>
-          </w:p>
-          <w:p>
-            <w:r>
-              <w:t>Dreadnaught Fist (1H):   Melee, 14D, 2A, Penetration</w:t>
-            </w:r>
-            <w:r>
-              <w:br/>
-              <w:t>Autocannon:  30cm, 10D, 4A, Rapid Fire, can’t crit</w:t>
-            </w:r>
-            <w:r>
-              <w:br/>
-              <w:t>Twin-Linked Las Cannon:  45cm, 12D, 4A, Energy</w:t>
-            </w:r>
-            <w:r>
-              <w:br/>
-              <w:t>Whirlwind Missiles:  30cm, 8D, 3A, AoE M</w:t>
-            </w:r>
-          </w:p>
-          <w:p/>
-          <w:p/>
-          <w:p/>
-          <w:p/>
-          <w:p>
-            <w:pPr>
-              <w:tabs>
-                <w:tab w:val="left" w:pos="3611"/>
-                <w:tab w:val="left" w:pos="3885"/>
-              </w:tabs>
-              <w:jc w:val="both"/>
-            </w:pPr>
-          </w:p>
-          <w:p>
-            <w:pPr>
-              <w:tabs>
-                <w:tab w:val="left" w:pos="3611"/>
-                <w:tab w:val="left" w:pos="3885"/>
-              </w:tabs>
-              <w:jc w:val="both"/>
-            </w:pPr>
-          </w:p>
-        </w:tc>
-      </w:tr>
-    </w:tbl>
-    <w:p/>
-    <w:p/>
-    <w:p>
-      <w:r>
-        <w:br w:type="page"/>
-      </w:r>
-    </w:p>
-    <w:p>
-      <w:pPr>
-        <w:pStyle w:val="Heading1"/>
-      </w:pPr>
-      <w:bookmarkStart w:id="7" w:name="_Toc446968736"/>
-      <w:r>
-        <w:lastRenderedPageBreak/>
-        <w:t>Heroes</w:t>
-      </w:r>
-      <w:bookmarkEnd w:id="7"/>
-    </w:p>
-    <w:tbl>
-      <w:tblPr>
-        <w:tblStyle w:val="TableGrid"/>
-        <w:tblpPr w:leftFromText="141" w:rightFromText="141" w:vertAnchor="text" w:tblpY="1"/>
-        <w:tblOverlap w:val="never"/>
-        <w:tblW w:w="9923" w:type="dxa"/>
-        <w:tblBorders>
-          <w:top w:val="none" w:sz="0" w:space="0" w:color="auto"/>
-          <w:left w:val="none" w:sz="0" w:space="0" w:color="auto"/>
-          <w:bottom w:val="none" w:sz="0" w:space="0" w:color="auto"/>
-          <w:right w:val="none" w:sz="0" w:space="0" w:color="auto"/>
-          <w:insideH w:val="none" w:sz="0" w:space="0" w:color="auto"/>
-          <w:insideV w:val="none" w:sz="0" w:space="0" w:color="auto"/>
-        </w:tblBorders>
-        <w:tblLayout w:type="fixed"/>
-        <w:tblCellMar>
-          <w:left w:w="0" w:type="dxa"/>
-          <w:right w:w="0" w:type="dxa"/>
-        </w:tblCellMar>
-        <w:tblLook w:val="0600" w:firstRow="0" w:lastRow="0" w:firstColumn="0" w:lastColumn="0" w:noHBand="1" w:noVBand="1"/>
-      </w:tblPr>
-      <w:tblGrid>
-        <w:gridCol w:w="5245"/>
-        <w:gridCol w:w="4678"/>
-      </w:tblGrid>
-      <w:tr>
-        <w:tc>
-          <w:tcPr>
-            <w:tcW w:w="5245" w:type="dxa"/>
-            <w:shd w:val="clear" w:color="auto" w:fill="auto"/>
-          </w:tcPr>
-          <w:p>
-            <w:pPr>
-              <w:pStyle w:val="Heading2"/>
-              <w:ind w:right="423"/>
-              <w:jc w:val="both"/>
-              <w:outlineLvl w:val="1"/>
-            </w:pPr>
-            <w:r>
-              <w:t>Warsmith Kroeger</w:t>
-            </w:r>
-          </w:p>
-          <w:p>
-            <w:pPr>
-              <w:pStyle w:val="Heading3"/>
-              <w:ind w:right="423"/>
-              <w:jc w:val="both"/>
-              <w:outlineLvl w:val="2"/>
-            </w:pPr>
-            <w:r>
-              <w:t>Equipment</w:t>
-            </w:r>
-          </w:p>
-          <w:p>
-            <w:pPr>
-              <w:ind w:right="423"/>
-              <w:jc w:val="both"/>
-            </w:pPr>
-            <w:r>
-              <w:t>Warsmith Kroeger carries two Chainaxes.</w:t>
-            </w:r>
-          </w:p>
-          <w:p>
-            <w:pPr>
-              <w:pStyle w:val="Heading3"/>
-              <w:ind w:right="423"/>
-              <w:jc w:val="both"/>
-              <w:outlineLvl w:val="2"/>
-            </w:pPr>
-            <w:r>
-              <w:t>Trait: Breaker</w:t>
-            </w:r>
-          </w:p>
-          <w:p>
-            <w:pPr>
-              <w:ind w:right="423"/>
-              <w:jc w:val="both"/>
-            </w:pPr>
-            <w:r>
-              <w:t xml:space="preserve">Warsmith Kroeger is an Iron Warrior Siegemaster, all his attacks have </w:t>
-            </w:r>
-            <w:r>
-              <w:rPr>
-                <w:i/>
-              </w:rPr>
-              <w:t>Rending</w:t>
-            </w:r>
-            <w:r>
-              <w:t>.</w:t>
-            </w:r>
-          </w:p>
-          <w:p>
-            <w:pPr>
-              <w:pStyle w:val="Heading3"/>
-              <w:ind w:right="423"/>
-              <w:jc w:val="both"/>
-              <w:outlineLvl w:val="2"/>
-            </w:pPr>
-            <w:r>
-              <w:t>Synergy</w:t>
-            </w:r>
-          </w:p>
-          <w:p>
-            <w:pPr>
-              <w:ind w:right="423"/>
-              <w:jc w:val="both"/>
-            </w:pPr>
-            <w:r>
-              <w:t xml:space="preserve">If there are at least two characters with a heavy weapon in Kroeger’s Squad, they gain </w:t>
-            </w:r>
-            <w:r>
-              <w:rPr>
-                <w:i/>
-              </w:rPr>
-              <w:t>Penetration</w:t>
-            </w:r>
-            <w:r>
-              <w:t>.</w:t>
-            </w:r>
-          </w:p>
-          <w:p>
-            <w:pPr>
-              <w:ind w:right="423"/>
-            </w:pPr>
-          </w:p>
-          <w:p>
-            <w:pPr>
-              <w:pStyle w:val="Heading2"/>
-              <w:ind w:right="423"/>
-              <w:outlineLvl w:val="1"/>
-            </w:pPr>
-            <w:r>
-              <w:t>Nagul Varr</w:t>
-            </w:r>
-          </w:p>
-          <w:p>
-            <w:pPr>
-              <w:pStyle w:val="Heading3"/>
-              <w:ind w:right="423"/>
-              <w:jc w:val="both"/>
-              <w:outlineLvl w:val="2"/>
-            </w:pPr>
-            <w:r>
-              <w:t>Equipment</w:t>
-            </w:r>
-          </w:p>
-          <w:p>
-            <w:pPr>
-              <w:ind w:right="423"/>
-              <w:jc w:val="both"/>
-            </w:pPr>
-            <w:r>
-              <w:t xml:space="preserve">Nagul Varr carries his scythe </w:t>
-            </w:r>
-            <w:r>
-              <w:rPr>
-                <w:i/>
-              </w:rPr>
-              <w:t xml:space="preserve">Harvester of Souls </w:t>
-            </w:r>
-            <w:r>
-              <w:t xml:space="preserve">(counts as Power Hammer) which is </w:t>
-            </w:r>
-            <w:r>
-              <w:rPr>
-                <w:i/>
-              </w:rPr>
-              <w:t>Poisoned</w:t>
-            </w:r>
-            <w:r>
-              <w:t xml:space="preserve">. </w:t>
-            </w:r>
-          </w:p>
-          <w:p>
-            <w:pPr>
-              <w:pStyle w:val="Heading3"/>
-              <w:ind w:right="423"/>
-              <w:jc w:val="both"/>
-              <w:outlineLvl w:val="2"/>
-            </w:pPr>
-            <w:r>
-              <w:t>Trait: Soul Harvest</w:t>
-            </w:r>
-          </w:p>
-          <w:p>
-            <w:pPr>
-              <w:ind w:right="423"/>
-              <w:jc w:val="both"/>
-            </w:pPr>
-            <w:r>
-              <w:t>Whenever a unit dies within 20cm of Nagul Varr, he gains a Soul. Nagul may devour a soul to regain 2 HP. For every Soul he has, his attacks gain +2 Damage.</w:t>
-            </w:r>
-          </w:p>
-          <w:p>
-            <w:pPr>
-              <w:pStyle w:val="Heading3"/>
-              <w:ind w:right="423"/>
-              <w:jc w:val="both"/>
-              <w:outlineLvl w:val="2"/>
-            </w:pPr>
-            <w:r>
-              <w:t>Skill: Wave of Death</w:t>
-            </w:r>
-          </w:p>
-          <w:p>
-            <w:pPr>
-              <w:ind w:right="423"/>
-              <w:jc w:val="both"/>
-            </w:pPr>
-            <w:r>
-              <w:t>Nagul releases a wave of death, dealing 1 hit per Soul with 10 damage to every enemy unit within 10cm. This Skill costs 2 AP.</w:t>
-            </w:r>
-          </w:p>
-          <w:p>
-            <w:pPr>
-              <w:pStyle w:val="Heading3"/>
-              <w:ind w:right="423"/>
-              <w:jc w:val="both"/>
-              <w:outlineLvl w:val="2"/>
-            </w:pPr>
-            <w:r>
-              <w:t xml:space="preserve">Synergy </w:t>
-            </w:r>
-          </w:p>
-          <w:p>
-            <w:pPr>
-              <w:ind w:right="423"/>
-              <w:jc w:val="both"/>
-            </w:pPr>
-            <w:r>
-              <w:t xml:space="preserve">When aligned to Khorne, </w:t>
-            </w:r>
-            <w:r>
-              <w:rPr>
-                <w:i/>
-              </w:rPr>
-              <w:t xml:space="preserve">Harvester of Souls </w:t>
-            </w:r>
-            <w:r>
-              <w:t xml:space="preserve">gains +1 attack </w:t>
-            </w:r>
-            <w:r>
-              <w:t>per</w:t>
-            </w:r>
-            <w:r>
-              <w:t xml:space="preserve"> </w:t>
-            </w:r>
-            <w:r>
-              <w:t>Soul.</w:t>
-            </w:r>
-          </w:p>
-          <w:p>
-            <w:pPr>
-              <w:ind w:right="423"/>
-            </w:pPr>
-            <w:r>
-              <w:t>When aligned to Nurgle, Wa</w:t>
-            </w:r>
-            <w:r>
-              <w:t>ve of Death gets 20cm range.</w:t>
-            </w:r>
-            <w:r>
-              <w:br/>
-              <w:t>When aligned to Slaanesh, Nagul gains two souls with Soul Harvest.</w:t>
-            </w:r>
-            <w:r>
-              <w:t xml:space="preserve"> </w:t>
-            </w:r>
-          </w:p>
-          <w:p>
-            <w:pPr>
-              <w:ind w:right="423"/>
-              <w:jc w:val="both"/>
-            </w:pPr>
-            <w:r>
-              <w:t>When aligned to Tzeentch, Nagul may survive a wound reducing him to 0 HP on a &lt;(Souls x2)</w:t>
-            </w:r>
-            <w:r>
-              <w:t>.</w:t>
-            </w:r>
-          </w:p>
-          <w:p>
-            <w:pPr>
-              <w:pStyle w:val="Heading2"/>
-              <w:ind w:right="423"/>
-              <w:outlineLvl w:val="1"/>
-            </w:pPr>
-          </w:p>
-          <w:p>
-            <w:pPr>
-              <w:pStyle w:val="Heading2"/>
-              <w:ind w:right="423"/>
-              <w:outlineLvl w:val="1"/>
-            </w:pPr>
-          </w:p>
-          <w:p>
-            <w:pPr>
-              <w:pStyle w:val="Heading2"/>
-              <w:ind w:right="423"/>
-              <w:outlineLvl w:val="1"/>
-            </w:pPr>
-            <w:r>
-              <w:t>Argel Tal</w:t>
-            </w:r>
-          </w:p>
-          <w:p>
-            <w:pPr>
-              <w:pStyle w:val="Heading3"/>
-              <w:ind w:right="423"/>
-              <w:jc w:val="both"/>
-              <w:outlineLvl w:val="2"/>
-            </w:pPr>
-            <w:r>
-              <w:t>Equipment</w:t>
-            </w:r>
-          </w:p>
-          <w:p>
-            <w:pPr>
-              <w:ind w:right="423"/>
-              <w:jc w:val="both"/>
-            </w:pPr>
-            <w:r>
-              <w:t>Argel Tal carries a Doombolter in Human Form and two Daemon Claws in Daemon Form.</w:t>
-            </w:r>
-          </w:p>
-          <w:p>
-            <w:pPr>
-              <w:pStyle w:val="Heading3"/>
-              <w:ind w:right="423"/>
-              <w:jc w:val="both"/>
-              <w:outlineLvl w:val="2"/>
-            </w:pPr>
-            <w:r>
-              <w:t>Trait: Symbiosys</w:t>
-            </w:r>
-          </w:p>
-          <w:p>
-            <w:pPr>
-              <w:ind w:right="423"/>
-              <w:jc w:val="both"/>
-            </w:pPr>
-            <w:r>
-              <w:lastRenderedPageBreak/>
-              <w:t xml:space="preserve">A deep bond between Argel Tal and his daemon </w:t>
-            </w:r>
-            <w:r>
-              <w:rPr>
-                <w:i/>
-              </w:rPr>
-              <w:t>Raum</w:t>
-            </w:r>
-            <w:r>
-              <w:t xml:space="preserve"> gives them the edge in combat. While Argel Tal is in </w:t>
-            </w:r>
-            <w:r>
-              <w:t>Daemon</w:t>
-            </w:r>
-            <w:r>
-              <w:t xml:space="preserve"> Form, </w:t>
-            </w:r>
-            <w:r>
-              <w:rPr>
-                <w:i/>
-              </w:rPr>
-              <w:t xml:space="preserve">Raum </w:t>
-            </w:r>
-            <w:r>
-              <w:t>heals him</w:t>
-            </w:r>
-            <w:r>
-              <w:t xml:space="preserve"> for </w:t>
-            </w:r>
-            <w:r>
-              <w:t xml:space="preserve">1 HP per </w:t>
-            </w:r>
-            <w:r>
-              <w:t>round</w:t>
-            </w:r>
-            <w:r>
-              <w:t xml:space="preserve">. While in </w:t>
-            </w:r>
-            <w:r>
-              <w:t>Human</w:t>
-            </w:r>
-            <w:r>
-              <w:t xml:space="preserve"> Form, Argel Tal </w:t>
-            </w:r>
-            <w:r>
-              <w:t xml:space="preserve">gets +4 MM through </w:t>
-            </w:r>
-            <w:r>
-              <w:rPr>
-                <w:i/>
-              </w:rPr>
-              <w:t>R</w:t>
-            </w:r>
-            <w:r>
-              <w:rPr>
-                <w:i/>
-              </w:rPr>
-              <w:t>au</w:t>
-            </w:r>
-            <w:r>
-              <w:rPr>
-                <w:i/>
-              </w:rPr>
-              <w:t xml:space="preserve">m’s </w:t>
-            </w:r>
-            <w:r>
-              <w:t>d</w:t>
-            </w:r>
-            <w:r>
-              <w:t>aemonic senses.</w:t>
-            </w:r>
-          </w:p>
-          <w:p>
-            <w:pPr>
-              <w:pStyle w:val="Heading3"/>
-              <w:ind w:right="423"/>
-              <w:jc w:val="both"/>
-              <w:outlineLvl w:val="2"/>
-            </w:pPr>
-            <w:r>
-              <w:t>Synergy</w:t>
-            </w:r>
-          </w:p>
-          <w:p>
-            <w:pPr>
-              <w:ind w:right="423"/>
-              <w:jc w:val="both"/>
-            </w:pPr>
-            <w:r>
-              <w:t xml:space="preserve">When there is at least two more </w:t>
-            </w:r>
-            <w:r>
-              <w:rPr>
-                <w:i/>
-              </w:rPr>
-              <w:t>Gal Vorbak</w:t>
-            </w:r>
-            <w:r>
-              <w:t xml:space="preserve"> in your Squad, they</w:t>
-            </w:r>
-            <w:r>
-              <w:t xml:space="preserve"> </w:t>
-            </w:r>
-            <w:r>
-              <w:t xml:space="preserve">(but not Argel Tal) </w:t>
-            </w:r>
-            <w:r>
-              <w:t>get +1</w:t>
-            </w:r>
-            <w:r>
-              <w:t xml:space="preserve"> attacks in melee combat.</w:t>
-            </w:r>
-            <w:r>
-              <w:t xml:space="preserve"> Argel Tal gets +1 HP per </w:t>
-            </w:r>
-            <w:r>
-              <w:rPr>
-                <w:i/>
-              </w:rPr>
-              <w:t>Gal Vorbak</w:t>
-            </w:r>
-            <w:r>
-              <w:t>.</w:t>
-            </w:r>
-          </w:p>
-          <w:p>
-            <w:pPr>
-              <w:ind w:right="423"/>
-              <w:jc w:val="both"/>
-            </w:pPr>
-          </w:p>
-          <w:p>
-            <w:pPr>
-              <w:ind w:right="423"/>
-            </w:pPr>
-            <w:r>
-              <w:rPr>
-                <w:b/>
-                <w:i/>
-              </w:rPr>
-              <w:t>Gal Vorbak</w:t>
-            </w:r>
-            <w:r>
-              <w:rPr>
-                <w:b/>
-                <w:i/>
-              </w:rPr>
-              <w:br/>
-            </w:r>
-            <w:r>
-              <w:t>The symbiosis with a daemon allows Argel Tal to let the daemon take over to h</w:t>
-            </w:r>
-            <w:r>
-              <w:t>arness its daemonic powers. Once</w:t>
-            </w:r>
-            <w:r>
-              <w:t xml:space="preserve"> per round, Argel Tal may switch from </w:t>
-            </w:r>
-            <w:r>
-              <w:rPr>
-                <w:i/>
-              </w:rPr>
-              <w:t xml:space="preserve">Human Form </w:t>
-            </w:r>
-            <w:r>
-              <w:t xml:space="preserve">to </w:t>
-            </w:r>
-            <w:r>
-              <w:rPr>
-                <w:i/>
-              </w:rPr>
-              <w:t xml:space="preserve">Daemon Form </w:t>
-            </w:r>
-            <w:r>
-              <w:t xml:space="preserve">or back. While in </w:t>
-            </w:r>
-            <w:r>
-              <w:rPr>
-                <w:i/>
-              </w:rPr>
-              <w:t>Human Form</w:t>
-            </w:r>
-            <w:r>
-              <w:t xml:space="preserve">, the daemon strengthens them in battle, and they may reroll five dice per round. While in </w:t>
-            </w:r>
-            <w:r>
-              <w:rPr>
-                <w:i/>
-              </w:rPr>
-              <w:t>Daemon Form</w:t>
-            </w:r>
-            <w:r>
-              <w:t xml:space="preserve">, the daemon takes over and transforms into a winged daemonic version of the Space Marine, granting </w:t>
-            </w:r>
-            <w:r>
-              <w:rPr>
-                <w:i/>
-              </w:rPr>
-              <w:t>Fast</w:t>
-            </w:r>
-            <w:r>
-              <w:rPr>
-                <w:i/>
-              </w:rPr>
-              <w:t xml:space="preserve"> </w:t>
-            </w:r>
-            <w:r>
-              <w:t>and +2 attacks in melee combat.</w:t>
-            </w:r>
-          </w:p>
-          <w:p>
-            <w:pPr>
-              <w:pStyle w:val="Heading2"/>
-              <w:ind w:right="423"/>
-              <w:outlineLvl w:val="1"/>
-            </w:pPr>
-            <w:r>
-              <w:t>Riftstalker</w:t>
-            </w:r>
-          </w:p>
-          <w:p>
-            <w:pPr>
-              <w:pStyle w:val="Heading3"/>
-              <w:ind w:right="423"/>
-              <w:outlineLvl w:val="2"/>
-            </w:pPr>
-            <w:r>
-              <w:t>Equipment</w:t>
-            </w:r>
-          </w:p>
-          <w:p>
-            <w:pPr>
-              <w:ind w:right="423"/>
-              <w:jc w:val="both"/>
-            </w:pPr>
-            <w:r>
-              <w:t>The Riftstalker may equip any Weapon from the Armory (normal cost).</w:t>
-            </w:r>
-          </w:p>
-          <w:p>
-            <w:pPr>
-              <w:pStyle w:val="Heading3"/>
-              <w:ind w:right="423"/>
-              <w:outlineLvl w:val="2"/>
-            </w:pPr>
-            <w:r>
-              <w:t>Skill: Warp Rift</w:t>
-            </w:r>
-          </w:p>
-          <w:p>
-            <w:pPr>
-              <w:ind w:right="423"/>
-              <w:jc w:val="both"/>
-            </w:pPr>
-            <w:r>
-              <w:t>The Rift Stalker moves through the Warp to anywhere within 30/60cm. This Skill costs 2/4</w:t>
-            </w:r>
-            <w:r>
-              <w:t xml:space="preserve"> </w:t>
-            </w:r>
-            <w:r>
-              <w:t>AP.</w:t>
-            </w:r>
-          </w:p>
-          <w:p>
-            <w:pPr>
-              <w:ind w:right="423"/>
-              <w:jc w:val="both"/>
-            </w:pPr>
-            <w:r>
-              <w:t>Predatory in nature, the Riftstalker can’t be used to take objectives.</w:t>
-            </w:r>
-          </w:p>
-          <w:p>
-            <w:pPr>
-              <w:pStyle w:val="Heading3"/>
-              <w:ind w:right="423"/>
-              <w:jc w:val="both"/>
-              <w:outlineLvl w:val="2"/>
-            </w:pPr>
-            <w:r>
-              <w:t>Synergy</w:t>
-            </w:r>
-          </w:p>
-          <w:p>
-            <w:pPr>
-              <w:ind w:right="423"/>
-              <w:jc w:val="both"/>
-            </w:pPr>
-            <w:r>
-              <w:t xml:space="preserve">The Riftstalker may bring allied sorcerers (anyone with a PL of at least 1) within </w:t>
-            </w:r>
-            <w:r>
-              <w:t>5</w:t>
-            </w:r>
-            <w:r>
-              <w:t>cm with him while moving through the warp. This reduces the travel distance by half.</w:t>
-            </w:r>
-            <w:r>
-              <w:t xml:space="preserve"> The sorcerers brought along can’t be further than 5cm when </w:t>
-            </w:r>
-            <w:r>
-              <w:t>reappearing</w:t>
-            </w:r>
-            <w:r>
-              <w:t xml:space="preserve">. </w:t>
-            </w:r>
-          </w:p>
-        </w:tc>
-        <w:tc>
-          <w:tcPr>
-            <w:tcW w:w="4678" w:type="dxa"/>
-            <w:shd w:val="clear" w:color="auto" w:fill="auto"/>
-          </w:tcPr>
-          <w:p>
-            <w:pPr>
-              <w:pStyle w:val="Heading2"/>
-              <w:tabs>
-                <w:tab w:val="left" w:pos="3611"/>
-              </w:tabs>
-              <w:jc w:val="both"/>
-              <w:outlineLvl w:val="1"/>
-            </w:pPr>
-            <w:r>
-              <w:lastRenderedPageBreak/>
-              <w:t>Arthas the Harbinger</w:t>
+              <w:t>Arthas</w:t>
+            </w:r>
+            <w:proofErr w:type="spellEnd"/>
+            <w:r>
+              <w:t xml:space="preserve"> the Harbinger</w:t>
             </w:r>
           </w:p>
           <w:p>
@@ -5973,8 +6439,21 @@
             <w:pPr>
               <w:jc w:val="both"/>
             </w:pPr>
-            <w:r>
-              <w:t xml:space="preserve">Arthas carries the greatsword </w:t>
+            <w:proofErr w:type="spellStart"/>
+            <w:r>
+              <w:t>Arthas</w:t>
+            </w:r>
+            <w:proofErr w:type="spellEnd"/>
+            <w:r>
+              <w:t xml:space="preserve"> carries the </w:t>
+            </w:r>
+            <w:proofErr w:type="spellStart"/>
+            <w:r>
+              <w:t>greatsword</w:t>
+            </w:r>
+            <w:proofErr w:type="spellEnd"/>
+            <w:r>
+              <w:t xml:space="preserve"> </w:t>
             </w:r>
             <w:r>
               <w:rPr>
@@ -6006,8 +6485,13 @@
             <w:pPr>
               <w:jc w:val="both"/>
             </w:pPr>
-            <w:r>
-              <w:t>Arthas may attack all units in melee range at once.</w:t>
+            <w:proofErr w:type="spellStart"/>
+            <w:r>
+              <w:t>Arthas</w:t>
+            </w:r>
+            <w:proofErr w:type="spellEnd"/>
+            <w:r>
+              <w:t xml:space="preserve"> may attack all units in melee range at once.</w:t>
             </w:r>
           </w:p>
           <w:p>
@@ -6052,8 +6536,13 @@
               <w:jc w:val="both"/>
               <w:outlineLvl w:val="1"/>
             </w:pPr>
-            <w:r>
-              <w:t>Sevatar, Prince of Crows</w:t>
+            <w:proofErr w:type="spellStart"/>
+            <w:r>
+              <w:t>Sevatar</w:t>
+            </w:r>
+            <w:proofErr w:type="spellEnd"/>
+            <w:r>
+              <w:t>, Prince of Crows</w:t>
             </w:r>
           </w:p>
           <w:p>
@@ -6073,8 +6562,13 @@
                 <w:i/>
               </w:rPr>
             </w:pPr>
-            <w:r>
-              <w:t>Sevatar carries Slicers, a special variant of Lightning Claws.</w:t>
+            <w:proofErr w:type="spellStart"/>
+            <w:r>
+              <w:t>Sevatar</w:t>
+            </w:r>
+            <w:proofErr w:type="spellEnd"/>
+            <w:r>
+              <w:t xml:space="preserve"> carries Slicers, a special variant of Lightning Claws.</w:t>
             </w:r>
           </w:p>
           <w:p>
@@ -6092,7 +6586,15 @@
               <w:jc w:val="both"/>
             </w:pPr>
             <w:r>
-              <w:t xml:space="preserve">As long as no enemy unit has direct line of sight of Sevatar, he may slip through the shadows getting +10cm to </w:t>
+              <w:t xml:space="preserve">As long as no enemy unit has direct line of sight of </w:t>
+            </w:r>
+            <w:proofErr w:type="spellStart"/>
+            <w:r>
+              <w:t>Sevatar</w:t>
+            </w:r>
+            <w:proofErr w:type="spellEnd"/>
+            <w:r>
+              <w:t xml:space="preserve">, he may slip through the shadows getting +10cm to </w:t>
             </w:r>
             <w:r>
               <w:rPr>
@@ -6119,7 +6621,15 @@
               <w:jc w:val="both"/>
             </w:pPr>
             <w:r>
-              <w:t xml:space="preserve">If every unit in the Squad carries only melee weapons, Sevatar receives +2 Critical and </w:t>
+              <w:t xml:space="preserve">If every unit in the Squad carries only melee weapons, </w:t>
+            </w:r>
+            <w:proofErr w:type="spellStart"/>
+            <w:r>
+              <w:t>Sevatar</w:t>
+            </w:r>
+            <w:proofErr w:type="spellEnd"/>
+            <w:r>
+              <w:t xml:space="preserve"> receives +2 Critical and </w:t>
             </w:r>
             <w:r>
               <w:rPr>
@@ -6226,7 +6736,15 @@
               <w:jc w:val="both"/>
             </w:pPr>
             <w:r>
-              <w:t>The Bringer of Change carries a Cruzius (counts as Power Mace) and a Power Fist.</w:t>
+              <w:t xml:space="preserve">The Bringer of Change carries a </w:t>
+            </w:r>
+            <w:proofErr w:type="spellStart"/>
+            <w:r>
+              <w:t>Cruzius</w:t>
+            </w:r>
+            <w:proofErr w:type="spellEnd"/>
+            <w:r>
+              <w:t xml:space="preserve"> (counts as Power Mace) and a Power Fist.</w:t>
             </w:r>
           </w:p>
           <w:p>
@@ -6422,11 +6940,19 @@
             <w:r>
               <w:t xml:space="preserve"> </w:t>
             </w:r>
-            <w:r>
-              <w:rPr>
-                <w:i/>
-              </w:rPr>
-              <w:t>Laer Blades</w:t>
+            <w:proofErr w:type="spellStart"/>
+            <w:r>
+              <w:rPr>
+                <w:i/>
+              </w:rPr>
+              <w:t>Laer</w:t>
+            </w:r>
+            <w:proofErr w:type="spellEnd"/>
+            <w:r>
+              <w:rPr>
+                <w:i/>
+              </w:rPr>
+              <w:t xml:space="preserve"> Blades</w:t>
             </w:r>
             <w:r>
               <w:t xml:space="preserve"> (count as Powerswords)</w:t>
@@ -6444,7 +6970,21 @@
               <w:rPr>
                 <w:i/>
               </w:rPr>
-              <w:t xml:space="preserve"> (12/3, Wide Reach, Rend(10)</w:t>
+              <w:t xml:space="preserve"> (12/3, Wide Reach, </w:t>
+            </w:r>
+            <w:proofErr w:type="gramStart"/>
+            <w:r>
+              <w:rPr>
+                <w:i/>
+              </w:rPr>
+              <w:t>Rend(</w:t>
+            </w:r>
+            <w:proofErr w:type="gramEnd"/>
+            <w:r>
+              <w:rPr>
+                <w:i/>
+              </w:rPr>
+              <w:t>10)</w:t>
             </w:r>
             <w:r>
               <w:rPr>
@@ -6502,7 +7042,15 @@
               <w:t>If an enemy wounds him in melee, he may immediately counter attack.</w:t>
             </w:r>
             <w:r>
-              <w:t xml:space="preserve"> There can be only one Swordmaster!</w:t>
+              <w:t xml:space="preserve"> There can be only one </w:t>
+            </w:r>
+            <w:proofErr w:type="spellStart"/>
+            <w:r>
+              <w:t>Swordmaster</w:t>
+            </w:r>
+            <w:proofErr w:type="spellEnd"/>
+            <w:r>
+              <w:t>!</w:t>
             </w:r>
           </w:p>
         </w:tc>
@@ -6910,11 +7458,19 @@
                 <w:b w:val="0"/>
               </w:rPr>
             </w:pPr>
+            <w:proofErr w:type="spellStart"/>
             <w:r>
               <w:rPr>
                 <w:b w:val="0"/>
               </w:rPr>
-              <w:t>Chainaxe (1H)</w:t>
+              <w:t>Chainaxe</w:t>
+            </w:r>
+            <w:proofErr w:type="spellEnd"/>
+            <w:r>
+              <w:rPr>
+                <w:b w:val="0"/>
+              </w:rPr>
+              <w:t xml:space="preserve"> (1H)</w:t>
             </w:r>
           </w:p>
         </w:tc>
@@ -7046,11 +7602,19 @@
                 <w:b w:val="0"/>
               </w:rPr>
             </w:pPr>
+            <w:proofErr w:type="spellStart"/>
             <w:r>
               <w:rPr>
                 <w:b w:val="0"/>
               </w:rPr>
-              <w:t>Powersword (1H)</w:t>
+              <w:t>Powersword</w:t>
+            </w:r>
+            <w:proofErr w:type="spellEnd"/>
+            <w:r>
+              <w:rPr>
+                <w:b w:val="0"/>
+              </w:rPr>
+              <w:t xml:space="preserve"> (1H)</w:t>
             </w:r>
           </w:p>
         </w:tc>
@@ -7317,11 +7881,19 @@
                 <w:b w:val="0"/>
               </w:rPr>
             </w:pPr>
+            <w:proofErr w:type="spellStart"/>
             <w:r>
               <w:rPr>
                 <w:b w:val="0"/>
               </w:rPr>
-              <w:t>Chainfist (1H)</w:t>
+              <w:t>Chainfist</w:t>
+            </w:r>
+            <w:proofErr w:type="spellEnd"/>
+            <w:r>
+              <w:rPr>
+                <w:b w:val="0"/>
+              </w:rPr>
+              <w:t xml:space="preserve"> (1H)</w:t>
             </w:r>
           </w:p>
         </w:tc>
@@ -8522,8 +9094,16 @@
               <w:rPr>
                 <w:i/>
               </w:rPr>
-              <w:t>Rapid Fire, can’t crit</w:t>
-            </w:r>
+              <w:t xml:space="preserve">Rapid Fire, can’t </w:t>
+            </w:r>
+            <w:proofErr w:type="spellStart"/>
+            <w:r>
+              <w:rPr>
+                <w:i/>
+              </w:rPr>
+              <w:t>crit</w:t>
+            </w:r>
+            <w:proofErr w:type="spellEnd"/>
           </w:p>
         </w:tc>
         <w:tc>
@@ -8808,8 +9388,16 @@
               <w:rPr>
                 <w:i/>
               </w:rPr>
-              <w:t>, can’t crit</w:t>
-            </w:r>
+              <w:t xml:space="preserve">, can’t </w:t>
+            </w:r>
+            <w:proofErr w:type="spellStart"/>
+            <w:r>
+              <w:rPr>
+                <w:i/>
+              </w:rPr>
+              <w:t>crit</w:t>
+            </w:r>
+            <w:proofErr w:type="spellEnd"/>
           </w:p>
         </w:tc>
         <w:tc>
@@ -8885,8 +9473,16 @@
               <w:rPr>
                 <w:b w:val="0"/>
               </w:rPr>
-              <w:t>Bile Spitter</w:t>
-            </w:r>
+              <w:t xml:space="preserve">Bile </w:t>
+            </w:r>
+            <w:proofErr w:type="spellStart"/>
+            <w:r>
+              <w:rPr>
+                <w:b w:val="0"/>
+              </w:rPr>
+              <w:t>Spitter</w:t>
+            </w:r>
+            <w:proofErr w:type="spellEnd"/>
           </w:p>
         </w:tc>
         <w:tc>
@@ -8946,7 +9542,27 @@
               <w:rPr>
                 <w:i/>
               </w:rPr>
-              <w:t>Lethal Weapon, Poison</w:t>
+              <w:t xml:space="preserve">Lethal Weapon, </w:t>
+            </w:r>
+            <w:proofErr w:type="gramStart"/>
+            <w:r>
+              <w:rPr>
+                <w:i/>
+              </w:rPr>
+              <w:t>Rend(</w:t>
+            </w:r>
+            <w:proofErr w:type="gramEnd"/>
+            <w:r>
+              <w:rPr>
+                <w:i/>
+              </w:rPr>
+              <w:t>10</w:t>
+            </w:r>
+            <w:r>
+              <w:rPr>
+                <w:i/>
+              </w:rPr>
+              <w:t>)</w:t>
             </w:r>
           </w:p>
         </w:tc>
@@ -9741,12 +10357,14 @@
                 <w:b w:val="0"/>
               </w:rPr>
             </w:pPr>
+            <w:proofErr w:type="spellStart"/>
             <w:r>
               <w:rPr>
                 <w:b w:val="0"/>
               </w:rPr>
               <w:t>Doombolter</w:t>
             </w:r>
+            <w:proofErr w:type="spellEnd"/>
           </w:p>
         </w:tc>
         <w:tc>
@@ -9818,8 +10436,16 @@
               <w:rPr>
                 <w:i/>
               </w:rPr>
-              <w:t>, can’t crit</w:t>
-            </w:r>
+              <w:t xml:space="preserve">, can’t </w:t>
+            </w:r>
+            <w:proofErr w:type="spellStart"/>
+            <w:r>
+              <w:rPr>
+                <w:i/>
+              </w:rPr>
+              <w:t>crit</w:t>
+            </w:r>
+            <w:proofErr w:type="spellEnd"/>
           </w:p>
         </w:tc>
         <w:tc>
@@ -10510,12 +11136,14 @@
                 <w:b w:val="0"/>
               </w:rPr>
             </w:pPr>
+            <w:proofErr w:type="spellStart"/>
             <w:r>
               <w:rPr>
                 <w:b w:val="0"/>
               </w:rPr>
               <w:t>Multimelta</w:t>
             </w:r>
+            <w:proofErr w:type="spellEnd"/>
           </w:p>
         </w:tc>
         <w:tc>
@@ -11535,9 +12163,11 @@
               <w:jc w:val="center"/>
               <w:cnfStyle w:val="100000000000" w:firstRow="1" w:lastRow="0" w:firstColumn="0" w:lastColumn="0" w:oddVBand="0" w:evenVBand="0" w:oddHBand="0" w:evenHBand="0" w:firstRowFirstColumn="0" w:firstRowLastColumn="0" w:lastRowFirstColumn="0" w:lastRowLastColumn="0"/>
             </w:pPr>
+            <w:proofErr w:type="spellStart"/>
             <w:r>
               <w:t>Gearpoints</w:t>
             </w:r>
+            <w:proofErr w:type="spellEnd"/>
           </w:p>
         </w:tc>
       </w:tr>
@@ -11557,8 +12187,13 @@
                 <w:b w:val="0"/>
               </w:rPr>
             </w:pPr>
-            <w:r>
-              <w:t xml:space="preserve">Frak-Grenade </w:t>
+            <w:proofErr w:type="spellStart"/>
+            <w:r>
+              <w:t>Frak</w:t>
+            </w:r>
+            <w:proofErr w:type="spellEnd"/>
+            <w:r>
+              <w:t xml:space="preserve">-Grenade </w:t>
             </w:r>
             <w:r>
               <w:rPr>
@@ -11801,8 +12436,13 @@
       <w:pPr>
         <w:pStyle w:val="WeaponHeadings"/>
       </w:pPr>
+      <w:proofErr w:type="spellStart"/>
       <w:r>
-        <w:t>Frak-Grenade</w:t>
+        <w:t>Frak</w:t>
+      </w:r>
+      <w:proofErr w:type="spellEnd"/>
+      <w:r>
+        <w:t>-Grenade</w:t>
       </w:r>
     </w:p>
     <w:p>
@@ -11874,11 +12514,19 @@
       <w:r>
         <w:t xml:space="preserve">A grenade full of corruption and pestilence. Has 20cm range, 8 damage, 2 attacks, </w:t>
       </w:r>
+      <w:proofErr w:type="gramStart"/>
       <w:r>
         <w:rPr>
           <w:i/>
         </w:rPr>
-        <w:t>Rend(5)</w:t>
+        <w:t>Rend(</w:t>
+      </w:r>
+      <w:proofErr w:type="gramEnd"/>
+      <w:r>
+        <w:rPr>
+          <w:i/>
+        </w:rPr>
+        <w:t>5)</w:t>
       </w:r>
       <w:r>
         <w:rPr>
@@ -12597,11 +13245,19 @@
       <w:r>
         <w:t xml:space="preserve">You can’t shoot what you can’t see – you gain </w:t>
       </w:r>
+      <w:proofErr w:type="gramStart"/>
       <w:r>
         <w:rPr>
           <w:i/>
         </w:rPr>
-        <w:t>Dodge(5)</w:t>
+        <w:t>Dodge(</w:t>
+      </w:r>
+      <w:proofErr w:type="gramEnd"/>
+      <w:r>
+        <w:rPr>
+          <w:i/>
+        </w:rPr>
+        <w:t>5)</w:t>
       </w:r>
       <w:r>
         <w:t>.</w:t>
@@ -12617,7 +13273,15 @@
     </w:p>
     <w:p>
       <w:r>
-        <w:t>The secrets of the Immaterium are laid open before you – you get PL1/PM8 if you weren’t a psyker be</w:t>
+        <w:t xml:space="preserve">The secrets of the </w:t>
+      </w:r>
+      <w:proofErr w:type="spellStart"/>
+      <w:r>
+        <w:t>Immaterium</w:t>
+      </w:r>
+      <w:proofErr w:type="spellEnd"/>
+      <w:r>
+        <w:t xml:space="preserve"> are laid open before you – you get PL1/PM8 if you weren’t a psyker be</w:t>
       </w:r>
       <w:r>
         <w:t>fore or gain +1 PL if you were.</w:t>
@@ -12633,7 +13297,15 @@
     </w:p>
     <w:p>
       <w:r>
-        <w:t xml:space="preserve">You let a daemon inside of your body for a taste of their power, but the daemons will may be stronger than yours. Roll a dice at the beginning of every round, on a &gt;10 (excl), the daemon takes over. You </w:t>
+        <w:t>You let a daemon inside of your body for a taste of their power, but the daemons will may be stronger than yours. Roll a dice at the beginning of every round, on a &gt;10 (</w:t>
+      </w:r>
+      <w:proofErr w:type="spellStart"/>
+      <w:r>
+        <w:t>excl</w:t>
+      </w:r>
+      <w:proofErr w:type="spellEnd"/>
+      <w:r>
+        <w:t xml:space="preserve">), the daemon takes over. You </w:t>
       </w:r>
       <w:r>
         <w:rPr>
@@ -12685,7 +13357,15 @@
     </w:p>
     <w:p>
       <w:r>
-        <w:t>Chosen to enact their will, the gods themselves have given you the power to do battle eternally. Roll a dice in every round, on a 1-5, you heal fully, on a &gt;5 (excl), you regenerate 1 HP.</w:t>
+        <w:t>Chosen to enact their will, the gods themselves have given you the power to do battle eternally. Roll a dice in every round, on a 1-5, you heal fully, on a &gt;5 (</w:t>
+      </w:r>
+      <w:proofErr w:type="spellStart"/>
+      <w:r>
+        <w:t>excl</w:t>
+      </w:r>
+      <w:proofErr w:type="spellEnd"/>
+      <w:r>
+        <w:t>), you regenerate 1 HP.</w:t>
       </w:r>
     </w:p>
     <w:p>
@@ -13246,12 +13926,14 @@
             </w:r>
           </w:p>
           <w:p>
+            <w:proofErr w:type="spellStart"/>
             <w:r>
               <w:rPr>
                 <w:b/>
               </w:rPr>
               <w:t>Headcleaver</w:t>
             </w:r>
+            <w:proofErr w:type="spellEnd"/>
             <w:r>
               <w:t xml:space="preserve"> - </w:t>
             </w:r>
@@ -13401,12 +14083,14 @@
             </w:r>
           </w:p>
           <w:p>
+            <w:proofErr w:type="spellStart"/>
             <w:r>
               <w:rPr>
                 <w:b/>
               </w:rPr>
               <w:t>Lifetaker</w:t>
             </w:r>
+            <w:proofErr w:type="spellEnd"/>
             <w:r>
               <w:t xml:space="preserve"> - </w:t>
             </w:r>
@@ -13499,7 +14183,13 @@
               <w:t xml:space="preserve"> - </w:t>
             </w:r>
             <w:r>
-              <w:t>Once per round, you can reroll a complete roll.</w:t>
+              <w:t xml:space="preserve">Once per round, </w:t>
+            </w:r>
+            <w:r>
+              <w:t>this unit</w:t>
+            </w:r>
+            <w:r>
+              <w:t xml:space="preserve"> can reroll a complete roll.</w:t>
             </w:r>
           </w:p>
           <w:p>
@@ -13527,7 +14217,19 @@
               <w:t xml:space="preserve"> - </w:t>
             </w:r>
             <w:r>
-              <w:t>Once per round, you may force an enemy to reroll a roll against you in melee or ranged combat or during any spell casting.</w:t>
+              <w:t xml:space="preserve">Once per round, you may force an </w:t>
+            </w:r>
+            <w:r>
+              <w:t>enemy to reroll a roll against this unit</w:t>
+            </w:r>
+            <w:r>
+              <w:t xml:space="preserve"> in melee or ranged combat or during any spell casting</w:t>
+            </w:r>
+            <w:r>
+              <w:t xml:space="preserve"> against this unit</w:t>
+            </w:r>
+            <w:r>
+              <w:t>.</w:t>
             </w:r>
           </w:p>
           <w:p>
@@ -13771,9 +14473,11 @@
             <w:tcW w:w="4492" w:type="dxa"/>
           </w:tcPr>
           <w:p>
+            <w:proofErr w:type="spellStart"/>
             <w:r>
               <w:t>Warpfire</w:t>
             </w:r>
+            <w:proofErr w:type="spellEnd"/>
           </w:p>
         </w:tc>
         <w:tc>
@@ -14969,10 +15673,12 @@
               <w:jc w:val="both"/>
               <w:outlineLvl w:val="2"/>
             </w:pPr>
+            <w:proofErr w:type="spellStart"/>
             <w:r>
               <w:lastRenderedPageBreak/>
               <w:t>Warpfire</w:t>
             </w:r>
+            <w:proofErr w:type="spellEnd"/>
           </w:p>
           <w:p>
             <w:pPr>
@@ -17192,7 +17898,7 @@
 </file>
 
 <file path=customXml/itemProps1.xml><?xml version="1.0" encoding="utf-8"?>
-<ds:datastoreItem xmlns:ds="http://schemas.openxmlformats.org/officeDocument/2006/customXml" ds:itemID="{66A61331-B88B-4D1D-A222-1926DD6AB810}">
+<ds:datastoreItem xmlns:ds="http://schemas.openxmlformats.org/officeDocument/2006/customXml" ds:itemID="{780434AF-B338-4634-952C-E8A0ABAE4B6B}">
   <ds:schemaRefs>
     <ds:schemaRef ds:uri="http://schemas.openxmlformats.org/officeDocument/2006/bibliography"/>
   </ds:schemaRefs>

</xml_diff>

<commit_message>
New Rule: Reaction Shots
Reaction Shots counter the power of (fast) melee attackers and make
moving tactically instead of blindly charging important. Also, new SM
upgrade: Shotgun Attachment!
</commit_message>
<xml_diff>
--- a/Factions/Chaos Space Marines/Chaos Space Marine Codex.docx
+++ b/Factions/Chaos Space Marines/Chaos Space Marine Codex.docx
@@ -948,7 +948,13 @@
     </w:p>
     <w:p>
       <w:r>
-        <w:t>Units with this special rule may choose on additional Chaos Power and gain twice the effect of the Mark.</w:t>
+        <w:t>Units with this special rule may choose on</w:t>
+      </w:r>
+      <w:r>
+        <w:t>e</w:t>
+      </w:r>
+      <w:r>
+        <w:t xml:space="preserve"> additional Chaos Power and gain twice the effect of the Mark.</w:t>
       </w:r>
     </w:p>
     <w:p/>
@@ -2021,7 +2027,7 @@
               <w:cnfStyle w:val="000000000000" w:firstRow="0" w:lastRow="0" w:firstColumn="0" w:lastColumn="0" w:oddVBand="0" w:evenVBand="0" w:oddHBand="0" w:evenHBand="0" w:firstRowFirstColumn="0" w:firstRowLastColumn="0" w:lastRowFirstColumn="0" w:lastRowLastColumn="0"/>
             </w:pPr>
             <w:r>
-              <w:t>5</w:t>
+              <w:t>3</w:t>
             </w:r>
           </w:p>
         </w:tc>
@@ -4793,8 +4799,6 @@
               </w:rPr>
               <w:t>, Lethal Wounds</w:t>
             </w:r>
-            <w:bookmarkStart w:id="3" w:name="_GoBack"/>
-            <w:bookmarkEnd w:id="3"/>
             <w:r>
               <w:rPr>
                 <w:u w:val="single"/>
@@ -5306,12 +5310,12 @@
       <w:pPr>
         <w:pStyle w:val="Heading1"/>
       </w:pPr>
-      <w:bookmarkStart w:id="4" w:name="_Toc455072458"/>
+      <w:bookmarkStart w:id="3" w:name="_Toc455072458"/>
       <w:r>
         <w:lastRenderedPageBreak/>
         <w:t>Heroes</w:t>
       </w:r>
-      <w:bookmarkEnd w:id="4"/>
+      <w:bookmarkEnd w:id="3"/>
     </w:p>
     <w:tbl>
       <w:tblPr>
@@ -6129,7 +6133,34 @@
               </w:rPr>
             </w:pPr>
             <w:r>
-              <w:t>Sevatar carries Slicers, a special variant of Lightning Claws.</w:t>
+              <w:t xml:space="preserve">Sevatar carries Slicers, a special variant of </w:t>
+            </w:r>
+            <w:r>
+              <w:t>Power</w:t>
+            </w:r>
+            <w:r>
+              <w:t xml:space="preserve"> Claws</w:t>
+            </w:r>
+            <w:r>
+              <w:t xml:space="preserve"> with </w:t>
+            </w:r>
+            <w:r>
+              <w:rPr>
+                <w:i/>
+              </w:rPr>
+              <w:t>+2 Damage</w:t>
+            </w:r>
+            <w:r>
+              <w:t xml:space="preserve"> and </w:t>
+            </w:r>
+            <w:r>
+              <w:rPr>
+                <w:i/>
+              </w:rPr>
+              <w:t>+1 Critical</w:t>
+            </w:r>
+            <w:r>
+              <w:t>.</w:t>
             </w:r>
           </w:p>
           <w:p>
@@ -6174,13 +6205,28 @@
               <w:jc w:val="both"/>
             </w:pPr>
             <w:r>
-              <w:t xml:space="preserve">If every unit in the Squad carries only melee weapons, Sevatar receives +2 Critical and </w:t>
+              <w:t>While attacking</w:t>
+            </w:r>
+            <w:r>
+              <w:t xml:space="preserve">, Sevatar receives +2 </w:t>
             </w:r>
             <w:r>
               <w:rPr>
                 <w:i/>
               </w:rPr>
+              <w:t>Critical</w:t>
+            </w:r>
+            <w:r>
+              <w:t xml:space="preserve"> and </w:t>
+            </w:r>
+            <w:r>
+              <w:rPr>
+                <w:i/>
+              </w:rPr>
               <w:t>Weak Spots</w:t>
+            </w:r>
+            <w:r>
+              <w:t xml:space="preserve"> if no other enemy is within 20cm</w:t>
             </w:r>
             <w:r>
               <w:t>.</w:t>
@@ -6585,12 +6631,12 @@
       <w:pPr>
         <w:pStyle w:val="Heading1"/>
       </w:pPr>
-      <w:bookmarkStart w:id="5" w:name="_Toc455072459"/>
+      <w:bookmarkStart w:id="4" w:name="_Toc455072459"/>
       <w:r>
         <w:lastRenderedPageBreak/>
         <w:t>Weapons</w:t>
       </w:r>
-      <w:bookmarkEnd w:id="5"/>
+      <w:bookmarkEnd w:id="4"/>
     </w:p>
     <w:p>
       <w:r>
@@ -7780,6 +7826,9 @@
               <w:jc w:val="center"/>
               <w:cnfStyle w:val="000000100000" w:firstRow="0" w:lastRow="0" w:firstColumn="0" w:lastColumn="0" w:oddVBand="0" w:evenVBand="0" w:oddHBand="1" w:evenHBand="0" w:firstRowFirstColumn="0" w:firstRowLastColumn="0" w:lastRowFirstColumn="0" w:lastRowLastColumn="0"/>
             </w:pPr>
+            <w:r>
+              <w:t>10P</w:t>
+            </w:r>
           </w:p>
         </w:tc>
       </w:tr>
@@ -11556,12 +11605,12 @@
       <w:pPr>
         <w:pStyle w:val="Heading1"/>
       </w:pPr>
-      <w:bookmarkStart w:id="6" w:name="_Toc455072460"/>
+      <w:bookmarkStart w:id="5" w:name="_Toc455072460"/>
       <w:r>
         <w:lastRenderedPageBreak/>
         <w:t>Equipment</w:t>
       </w:r>
-      <w:bookmarkEnd w:id="6"/>
+      <w:bookmarkEnd w:id="5"/>
     </w:p>
     <w:tbl>
       <w:tblPr>
@@ -11996,9 +12045,158 @@
         <w:t>A simple weapon for close combat, reliable but not very dangerous. When a unit carrying this is attacked in melee, it won’t get a DF malus for no melee weapon.</w:t>
       </w:r>
     </w:p>
-    <w:p/>
-    <w:p/>
     <w:p>
+      <w:pPr>
+        <w:pStyle w:val="Heading1"/>
+      </w:pPr>
+    </w:p>
+    <w:p>
+      <w:pPr>
+        <w:pStyle w:val="Heading1"/>
+        <w:tabs>
+          <w:tab w:val="left" w:pos="8789"/>
+        </w:tabs>
+      </w:pPr>
+      <w:r>
+        <w:t>Upgrades</w:t>
+      </w:r>
+    </w:p>
+    <w:p>
+      <w:pPr>
+        <w:pStyle w:val="Heading3"/>
+        <w:tabs>
+          <w:tab w:val="left" w:pos="8789"/>
+        </w:tabs>
+      </w:pPr>
+      <w:r>
+        <w:t>Favored Son</w:t>
+      </w:r>
+      <w:r>
+        <w:tab/>
+      </w:r>
+      <w:r>
+        <w:t>20P</w:t>
+      </w:r>
+    </w:p>
+    <w:p>
+      <w:pPr>
+        <w:tabs>
+          <w:tab w:val="left" w:pos="8789"/>
+        </w:tabs>
+      </w:pPr>
+      <w:r>
+        <w:t xml:space="preserve">This unit gains the </w:t>
+      </w:r>
+      <w:r>
+        <w:rPr>
+          <w:i/>
+        </w:rPr>
+        <w:t xml:space="preserve">Favored Son </w:t>
+      </w:r>
+      <w:r>
+        <w:t>special rule.</w:t>
+      </w:r>
+      <w:r>
+        <w:t xml:space="preserve"> </w:t>
+      </w:r>
+      <w:r>
+        <w:rPr>
+          <w:i/>
+        </w:rPr>
+        <w:t>DL II-III</w:t>
+      </w:r>
+    </w:p>
+    <w:p>
+      <w:pPr>
+        <w:pStyle w:val="Heading3"/>
+        <w:tabs>
+          <w:tab w:val="left" w:pos="8789"/>
+        </w:tabs>
+      </w:pPr>
+      <w:r>
+        <w:t>Warp</w:t>
+      </w:r>
+      <w:r>
+        <w:t>walker</w:t>
+      </w:r>
+      <w:r>
+        <w:tab/>
+      </w:r>
+      <w:r>
+        <w:t>10P</w:t>
+      </w:r>
+    </w:p>
+    <w:p>
+      <w:pPr>
+        <w:tabs>
+          <w:tab w:val="left" w:pos="8789"/>
+        </w:tabs>
+      </w:pPr>
+      <w:r>
+        <w:t>This unit will turn into a possessed</w:t>
+      </w:r>
+      <w:r>
+        <w:t xml:space="preserve"> on a &lt;10</w:t>
+      </w:r>
+      <w:r>
+        <w:t xml:space="preserve"> when killed.</w:t>
+      </w:r>
+      <w:r>
+        <w:t xml:space="preserve"> </w:t>
+      </w:r>
+      <w:r>
+        <w:rPr>
+          <w:i/>
+        </w:rPr>
+        <w:t>DL II-III</w:t>
+      </w:r>
+    </w:p>
+    <w:p>
+      <w:pPr>
+        <w:pStyle w:val="Heading3"/>
+        <w:tabs>
+          <w:tab w:val="left" w:pos="8789"/>
+        </w:tabs>
+      </w:pPr>
+      <w:r>
+        <w:t>First Chapter</w:t>
+      </w:r>
+      <w:r>
+        <w:tab/>
+      </w:r>
+      <w:r>
+        <w:t>10P</w:t>
+      </w:r>
+    </w:p>
+    <w:p>
+      <w:pPr>
+        <w:tabs>
+          <w:tab w:val="left" w:pos="8789"/>
+        </w:tabs>
+      </w:pPr>
+      <w:r>
+        <w:t>This unit was in the First Chapter and gets either +1 HP or +2 MM, CB or DF.</w:t>
+      </w:r>
+      <w:r>
+        <w:t xml:space="preserve"> </w:t>
+      </w:r>
+      <w:r>
+        <w:rPr>
+          <w:i/>
+        </w:rPr>
+        <w:t>DL I-II</w:t>
+      </w:r>
+    </w:p>
+    <w:p>
+      <w:pPr>
+        <w:rPr>
+          <w:rFonts w:ascii="Lato" w:eastAsiaTheme="majorEastAsia" w:hAnsi="Lato" w:cstheme="majorBidi"/>
+          <w:spacing w:val="24"/>
+          <w:sz w:val="36"/>
+          <w:szCs w:val="32"/>
+        </w:rPr>
+      </w:pPr>
+      <w:bookmarkStart w:id="6" w:name="_Toc455072461"/>
       <w:r>
         <w:br w:type="page"/>
       </w:r>
@@ -12007,12 +12205,11 @@
       <w:pPr>
         <w:pStyle w:val="Heading1"/>
       </w:pPr>
-      <w:bookmarkStart w:id="7" w:name="_Toc455072461"/>
       <w:r>
         <w:lastRenderedPageBreak/>
         <w:t>Blessings</w:t>
       </w:r>
-      <w:bookmarkEnd w:id="7"/>
+      <w:bookmarkEnd w:id="6"/>
     </w:p>
     <w:tbl>
       <w:tblPr>
@@ -12660,7 +12857,13 @@
     </w:p>
     <w:p>
       <w:r>
-        <w:t>Sensing your enemies as well as seeing them gives you a much better view of the battlefield - +5 to Marksmanship.</w:t>
+        <w:t xml:space="preserve">Sensing your enemies as well as seeing them gives you a much </w:t>
+      </w:r>
+      <w:r>
+        <w:t>better view of the battlefield:</w:t>
+      </w:r>
+      <w:r>
+        <w:t xml:space="preserve"> +5 to Marksmanship.</w:t>
       </w:r>
     </w:p>
     <w:p>
@@ -12723,7 +12926,13 @@
         <w:t>/</w:t>
       </w:r>
       <w:r>
-        <w:t xml:space="preserve">attack the closest enemy, if none are in range, you move towards them. No other actions may be taken. While the host is in control, you gain +5MM/+5CS, while the daemon is in control, you gain </w:t>
+        <w:t>attack the closest enemy, if none are in range, you move towards them. No other actions may be taken. While the host i</w:t>
+      </w:r>
+      <w:r>
+        <w:t>s in control, you gain +5MM/+5CB</w:t>
+      </w:r>
+      <w:r>
+        <w:t xml:space="preserve">, while the daemon is in control, you gain </w:t>
       </w:r>
       <w:r>
         <w:rPr>
@@ -12741,7 +12950,24 @@
         <w:t xml:space="preserve">Daemon </w:t>
       </w:r>
       <w:r>
-        <w:t xml:space="preserve">and +2 Damage in Melee, but also </w:t>
+        <w:t>and +</w:t>
+      </w:r>
+      <w:r>
+        <w:t>5</w:t>
+      </w:r>
+      <w:bookmarkStart w:id="7" w:name="_GoBack"/>
+      <w:bookmarkEnd w:id="7"/>
+      <w:r>
+        <w:t xml:space="preserve"> </w:t>
+      </w:r>
+      <w:r>
+        <w:rPr>
+          <w:i/>
+        </w:rPr>
+        <w:t>Damage</w:t>
+      </w:r>
+      <w:r>
+        <w:t xml:space="preserve"> in Melee, but also </w:t>
       </w:r>
       <w:r>
         <w:rPr>
@@ -12784,7 +13010,13 @@
     </w:p>
     <w:p>
       <w:r>
-        <w:t>Each unit must decide how far they are willing to go on the path to power and corruption. The further they go, the more powers will be bestowed upon them, but they may not be able to fight like they used to. Not all units can choose all Devotion Levels.</w:t>
+        <w:t>Each unit must decide how far they are willing to go on the path to power and corruption. The further they go, the more powers will be bestowed upon them, but they may not be able to fight like they used to. Not all units can choose all Devotion Levels</w:t>
+      </w:r>
+      <w:r>
+        <w:t>, Heroes can’t</w:t>
+      </w:r>
+      <w:r>
+        <w:t>.</w:t>
       </w:r>
     </w:p>
     <w:tbl>
@@ -17324,7 +17556,7 @@
 </file>
 
 <file path=customXml/itemProps1.xml><?xml version="1.0" encoding="utf-8"?>
-<ds:datastoreItem xmlns:ds="http://schemas.openxmlformats.org/officeDocument/2006/customXml" ds:itemID="{1336A1BF-EF04-4E73-BB2E-4521A6B6FC08}">
+<ds:datastoreItem xmlns:ds="http://schemas.openxmlformats.org/officeDocument/2006/customXml" ds:itemID="{A408FD24-9330-4AE6-9FEF-CD10AD02A8A5}">
   <ds:schemaRefs>
     <ds:schemaRef ds:uri="http://schemas.openxmlformats.org/officeDocument/2006/bibliography"/>
   </ds:schemaRefs>

</xml_diff>